<commit_message>
Update 3rd design diagram and document typos
</commit_message>
<xml_diff>
--- a/part_2/ergasia_2_p16036_p16112.docx
+++ b/part_2/ergasia_2_p16036_p16112.docx
@@ -1860,6 +1860,7 @@
         <w:rPr>
           <w:lang w:val="el-GR"/>
         </w:rPr>
+        <w:lastRenderedPageBreak/>
         <w:t xml:space="preserve">Η οθόνη επισκόπησης βιβλίου παρουσιάζει ομοιότητες με οποιαδήποτε άλλη σελίδα πληροφορίων για </w:t>
       </w:r>
       <w:r>
@@ -2034,7 +2035,31 @@
         <w:rPr>
           <w:lang w:val="el-GR"/>
         </w:rPr>
-        <w:t>με μια χαρακτηριστική φωτογραφία εξώφυλλου, σύντομη περιγραφή και τιμή.</w:t>
+        <w:t>με μια χαρακτηριστική φωτογραφία εξ</w:t>
+      </w:r>
+      <w:r>
+        <w:rPr>
+          <w:lang w:val="el-GR"/>
+        </w:rPr>
+        <w:t>ω</w:t>
+      </w:r>
+      <w:r>
+        <w:rPr>
+          <w:lang w:val="el-GR"/>
+        </w:rPr>
+        <w:t>φ</w:t>
+      </w:r>
+      <w:r>
+        <w:rPr>
+          <w:lang w:val="el-GR"/>
+        </w:rPr>
+        <w:t>ύ</w:t>
+      </w:r>
+      <w:r>
+        <w:rPr>
+          <w:lang w:val="el-GR"/>
+        </w:rPr>
+        <w:t>λλου, σύντομη περιγραφή και τιμή.</w:t>
       </w:r>
     </w:p>
     <w:p>
@@ -2078,6 +2103,8 @@
         </w:rPr>
         <w:t>Η μορφοποίηση του κειμένου, τα χρώματα και η δομή της εφαρμογής παραμένει ίδια για όλες τις λειτουργίες.</w:t>
       </w:r>
+      <w:bookmarkStart w:id="5" w:name="_GoBack"/>
+      <w:bookmarkEnd w:id="5"/>
     </w:p>
     <w:p>
       <w:pPr>
@@ -2104,6 +2131,7 @@
         <w:rPr>
           <w:lang w:val="el-GR"/>
         </w:rPr>
+        <w:lastRenderedPageBreak/>
         <w:t>Ευκαμψία</w:t>
       </w:r>
     </w:p>
@@ -2133,7 +2161,7 @@
           <w:lang w:val="el-GR"/>
         </w:rPr>
       </w:pPr>
-      <w:bookmarkStart w:id="5" w:name="_Hlk533764994"/>
+      <w:bookmarkStart w:id="6" w:name="_Hlk533764994"/>
       <w:r>
         <w:rPr>
           <w:lang w:val="el-GR"/>
@@ -2183,7 +2211,7 @@
         <w:t>.</w:t>
       </w:r>
     </w:p>
-    <w:bookmarkEnd w:id="5"/>
+    <w:bookmarkEnd w:id="6"/>
     <w:p>
       <w:pPr>
         <w:rPr>
@@ -2345,8 +2373,6 @@
         </w:rPr>
         <w:br w:type="page"/>
       </w:r>
-      <w:bookmarkStart w:id="6" w:name="_GoBack"/>
-      <w:bookmarkEnd w:id="6"/>
     </w:p>
     <w:p>
       <w:pPr>
@@ -2359,7 +2385,6 @@
         <w:rPr>
           <w:lang w:val="el-GR"/>
         </w:rPr>
-        <w:lastRenderedPageBreak/>
         <w:t>Ανθεκτικότητα</w:t>
       </w:r>
     </w:p>
@@ -2517,6 +2542,7 @@
         <w:rPr>
           <w:lang w:val="el-GR"/>
         </w:rPr>
+        <w:lastRenderedPageBreak/>
         <w:t>2</w:t>
       </w:r>
       <w:r>
@@ -2660,7 +2686,19 @@
         <w:rPr>
           <w:lang w:val="el-GR"/>
         </w:rPr>
-        <w:t xml:space="preserve">το καλάθι αγορών απουσιάζει η φωτογραφία εξώφυλλου </w:t>
+        <w:t xml:space="preserve">το καλάθι αγορών απουσιάζει η φωτογραφία </w:t>
+      </w:r>
+      <w:r>
+        <w:rPr>
+          <w:lang w:val="el-GR"/>
+        </w:rPr>
+        <w:t>εξωφύλλου</w:t>
+      </w:r>
+      <w:r>
+        <w:rPr>
+          <w:lang w:val="el-GR"/>
+        </w:rPr>
+        <w:t xml:space="preserve"> </w:t>
       </w:r>
       <w:r>
         <w:rPr>
@@ -2759,7 +2797,19 @@
         <w:rPr>
           <w:lang w:val="el-GR"/>
         </w:rPr>
-        <w:t xml:space="preserve"> η φωτογραφία εξώφυλλου δεν μεγεθύνεται</w:t>
+        <w:t xml:space="preserve"> η φωτογραφία </w:t>
+      </w:r>
+      <w:r>
+        <w:rPr>
+          <w:lang w:val="el-GR"/>
+        </w:rPr>
+        <w:t>εξωφύλλου</w:t>
+      </w:r>
+      <w:r>
+        <w:rPr>
+          <w:lang w:val="el-GR"/>
+        </w:rPr>
+        <w:t xml:space="preserve"> δεν μεγεθύνεται</w:t>
       </w:r>
       <w:r>
         <w:rPr>
@@ -2945,6 +2995,7 @@
           <w:b/>
           <w:lang w:val="el-GR"/>
         </w:rPr>
+        <w:lastRenderedPageBreak/>
         <w:t>Γενίκευση</w:t>
       </w:r>
     </w:p>
@@ -2997,7 +3048,19 @@
         <w:rPr>
           <w:lang w:val="el-GR"/>
         </w:rPr>
-        <w:t xml:space="preserve">Η εμφάνιση των βιβλίων δεν είναι σταθερή. Για παράδειγμα, στη πλοήγηση τα περισσότερα βιβλία συνοδεύονται με φωτογραφία εξώφυλλου ενώ κάποια </w:t>
+        <w:t xml:space="preserve">Η εμφάνιση των βιβλίων δεν είναι σταθερή. Για παράδειγμα, στη πλοήγηση τα περισσότερα βιβλία συνοδεύονται με φωτογραφία </w:t>
+      </w:r>
+      <w:r>
+        <w:rPr>
+          <w:lang w:val="el-GR"/>
+        </w:rPr>
+        <w:t>εξωφύλλου</w:t>
+      </w:r>
+      <w:r>
+        <w:rPr>
+          <w:lang w:val="el-GR"/>
+        </w:rPr>
+        <w:t xml:space="preserve"> ενώ κάποια </w:t>
       </w:r>
       <w:r>
         <w:rPr>
@@ -3085,6 +3148,7 @@
         <w:rPr>
           <w:lang w:val="el-GR"/>
         </w:rPr>
+        <w:lastRenderedPageBreak/>
         <w:t>Ευκαμψία</w:t>
       </w:r>
     </w:p>
@@ -3344,7 +3408,6 @@
         <w:rPr>
           <w:lang w:val="el-GR"/>
         </w:rPr>
-        <w:lastRenderedPageBreak/>
         <w:t>Ανθεκτικότητα</w:t>
       </w:r>
     </w:p>
@@ -7430,7 +7493,7 @@
 </file>
 
 <file path=customXml/itemProps1.xml><?xml version="1.0" encoding="utf-8"?>
-<ds:datastoreItem xmlns:ds="http://schemas.openxmlformats.org/officeDocument/2006/customXml" ds:itemID="{F3F661B9-2FC8-4535-9869-706EBC0BB838}">
+<ds:datastoreItem xmlns:ds="http://schemas.openxmlformats.org/officeDocument/2006/customXml" ds:itemID="{21215061-3AFC-4FDB-976D-8DD44342D5F4}">
   <ds:schemaRefs>
     <ds:schemaRef ds:uri="http://schemas.openxmlformats.org/officeDocument/2006/bibliography"/>
   </ds:schemaRefs>

</xml_diff>

<commit_message>
Update 3rd design documentation
</commit_message>
<xml_diff>
--- a/part_2/ergasia_2_p16036_p16112.docx
+++ b/part_2/ergasia_2_p16036_p16112.docx
@@ -206,7 +206,7 @@
           <w:r>
             <w:fldChar w:fldCharType="separate"/>
           </w:r>
-          <w:hyperlink w:anchor="_Toc533762175" w:history="1">
+          <w:hyperlink w:anchor="_Toc533775086" w:history="1">
             <w:r>
               <w:rPr>
                 <w:rStyle w:val="Hyperlink"/>
@@ -248,7 +248,7 @@
                 <w:noProof/>
                 <w:webHidden/>
               </w:rPr>
-              <w:instrText xml:space="preserve"> PAGEREF _Toc533762175 \h </w:instrText>
+              <w:instrText xml:space="preserve"> PAGEREF _Toc533775086 \h </w:instrText>
             </w:r>
             <w:r>
               <w:rPr>
@@ -292,7 +292,7 @@
               <w:sz w:val="22"/>
             </w:rPr>
           </w:pPr>
-          <w:hyperlink w:anchor="_Toc533762176" w:history="1">
+          <w:hyperlink w:anchor="_Toc533775087" w:history="1">
             <w:r>
               <w:rPr>
                 <w:rStyle w:val="Hyperlink"/>
@@ -334,7 +334,7 @@
                 <w:noProof/>
                 <w:webHidden/>
               </w:rPr>
-              <w:instrText xml:space="preserve"> PAGEREF _Toc533762176 \h </w:instrText>
+              <w:instrText xml:space="preserve"> PAGEREF _Toc533775087 \h </w:instrText>
             </w:r>
             <w:r>
               <w:rPr>
@@ -378,7 +378,7 @@
               <w:sz w:val="22"/>
             </w:rPr>
           </w:pPr>
-          <w:hyperlink w:anchor="_Toc533762177" w:history="1">
+          <w:hyperlink w:anchor="_Toc533775088" w:history="1">
             <w:r>
               <w:rPr>
                 <w:rStyle w:val="Hyperlink"/>
@@ -439,7 +439,7 @@
                 <w:noProof/>
                 <w:webHidden/>
               </w:rPr>
-              <w:instrText xml:space="preserve"> PAGEREF _Toc533762177 \h </w:instrText>
+              <w:instrText xml:space="preserve"> PAGEREF _Toc533775088 \h </w:instrText>
             </w:r>
             <w:r>
               <w:rPr>
@@ -459,7 +459,7 @@
                 <w:noProof/>
                 <w:webHidden/>
               </w:rPr>
-              <w:t>3</w:t>
+              <w:t>4</w:t>
             </w:r>
             <w:r>
               <w:rPr>
@@ -483,7 +483,7 @@
               <w:sz w:val="22"/>
             </w:rPr>
           </w:pPr>
-          <w:hyperlink w:anchor="_Toc533762178" w:history="1">
+          <w:hyperlink w:anchor="_Toc533775089" w:history="1">
             <w:r>
               <w:rPr>
                 <w:rStyle w:val="Hyperlink"/>
@@ -544,7 +544,7 @@
                 <w:noProof/>
                 <w:webHidden/>
               </w:rPr>
-              <w:instrText xml:space="preserve"> PAGEREF _Toc533762178 \h </w:instrText>
+              <w:instrText xml:space="preserve"> PAGEREF _Toc533775089 \h </w:instrText>
             </w:r>
             <w:r>
               <w:rPr>
@@ -564,7 +564,7 @@
                 <w:noProof/>
                 <w:webHidden/>
               </w:rPr>
-              <w:t>6</w:t>
+              <w:t>8</w:t>
             </w:r>
             <w:r>
               <w:rPr>
@@ -588,7 +588,7 @@
               <w:sz w:val="22"/>
             </w:rPr>
           </w:pPr>
-          <w:hyperlink w:anchor="_Toc533762179" w:history="1">
+          <w:hyperlink w:anchor="_Toc533775090" w:history="1">
             <w:r>
               <w:rPr>
                 <w:rStyle w:val="Hyperlink"/>
@@ -649,7 +649,7 @@
                 <w:noProof/>
                 <w:webHidden/>
               </w:rPr>
-              <w:instrText xml:space="preserve"> PAGEREF _Toc533762179 \h </w:instrText>
+              <w:instrText xml:space="preserve"> PAGEREF _Toc533775090 \h </w:instrText>
             </w:r>
             <w:r>
               <w:rPr>
@@ -669,7 +669,7 @@
                 <w:noProof/>
                 <w:webHidden/>
               </w:rPr>
-              <w:t>6</w:t>
+              <w:t>12</w:t>
             </w:r>
             <w:r>
               <w:rPr>
@@ -693,7 +693,7 @@
               <w:sz w:val="22"/>
             </w:rPr>
           </w:pPr>
-          <w:hyperlink w:anchor="_Toc533762180" w:history="1">
+          <w:hyperlink w:anchor="_Toc533775091" w:history="1">
             <w:r>
               <w:rPr>
                 <w:rStyle w:val="Hyperlink"/>
@@ -737,7 +737,7 @@
                 <w:noProof/>
                 <w:webHidden/>
               </w:rPr>
-              <w:instrText xml:space="preserve"> PAGEREF _Toc533762180 \h </w:instrText>
+              <w:instrText xml:space="preserve"> PAGEREF _Toc533775091 \h </w:instrText>
             </w:r>
             <w:r>
               <w:rPr>
@@ -757,7 +757,7 @@
                 <w:noProof/>
                 <w:webHidden/>
               </w:rPr>
-              <w:t>6</w:t>
+              <w:t>17</w:t>
             </w:r>
             <w:r>
               <w:rPr>
@@ -781,7 +781,7 @@
               <w:sz w:val="22"/>
             </w:rPr>
           </w:pPr>
-          <w:hyperlink w:anchor="_Toc533762181" w:history="1">
+          <w:hyperlink w:anchor="_Toc533775092" w:history="1">
             <w:r>
               <w:rPr>
                 <w:rStyle w:val="Hyperlink"/>
@@ -823,7 +823,7 @@
                 <w:noProof/>
                 <w:webHidden/>
               </w:rPr>
-              <w:instrText xml:space="preserve"> PAGEREF _Toc533762181 \h </w:instrText>
+              <w:instrText xml:space="preserve"> PAGEREF _Toc533775092 \h </w:instrText>
             </w:r>
             <w:r>
               <w:rPr>
@@ -843,7 +843,7 @@
                 <w:noProof/>
                 <w:webHidden/>
               </w:rPr>
-              <w:t>6</w:t>
+              <w:t>18</w:t>
             </w:r>
             <w:r>
               <w:rPr>
@@ -867,7 +867,7 @@
               <w:sz w:val="22"/>
             </w:rPr>
           </w:pPr>
-          <w:hyperlink w:anchor="_Toc533762182" w:history="1">
+          <w:hyperlink w:anchor="_Toc533775093" w:history="1">
             <w:r>
               <w:rPr>
                 <w:rStyle w:val="Hyperlink"/>
@@ -928,7 +928,7 @@
                 <w:noProof/>
                 <w:webHidden/>
               </w:rPr>
-              <w:instrText xml:space="preserve"> PAGEREF _Toc533762182 \h </w:instrText>
+              <w:instrText xml:space="preserve"> PAGEREF _Toc533775093 \h </w:instrText>
             </w:r>
             <w:r>
               <w:rPr>
@@ -948,7 +948,7 @@
                 <w:noProof/>
                 <w:webHidden/>
               </w:rPr>
-              <w:t>6</w:t>
+              <w:t>18</w:t>
             </w:r>
             <w:r>
               <w:rPr>
@@ -972,7 +972,7 @@
               <w:sz w:val="22"/>
             </w:rPr>
           </w:pPr>
-          <w:hyperlink w:anchor="_Toc533762183" w:history="1">
+          <w:hyperlink w:anchor="_Toc533775094" w:history="1">
             <w:r>
               <w:rPr>
                 <w:rStyle w:val="Hyperlink"/>
@@ -1033,7 +1033,7 @@
                 <w:noProof/>
                 <w:webHidden/>
               </w:rPr>
-              <w:instrText xml:space="preserve"> PAGEREF _Toc533762183 \h </w:instrText>
+              <w:instrText xml:space="preserve"> PAGEREF _Toc533775094 \h </w:instrText>
             </w:r>
             <w:r>
               <w:rPr>
@@ -1053,7 +1053,7 @@
                 <w:noProof/>
                 <w:webHidden/>
               </w:rPr>
-              <w:t>6</w:t>
+              <w:t>18</w:t>
             </w:r>
             <w:r>
               <w:rPr>
@@ -1077,7 +1077,7 @@
               <w:sz w:val="22"/>
             </w:rPr>
           </w:pPr>
-          <w:hyperlink w:anchor="_Toc533762184" w:history="1">
+          <w:hyperlink w:anchor="_Toc533775095" w:history="1">
             <w:r>
               <w:rPr>
                 <w:rStyle w:val="Hyperlink"/>
@@ -1138,7 +1138,7 @@
                 <w:noProof/>
                 <w:webHidden/>
               </w:rPr>
-              <w:instrText xml:space="preserve"> PAGEREF _Toc533762184 \h </w:instrText>
+              <w:instrText xml:space="preserve"> PAGEREF _Toc533775095 \h </w:instrText>
             </w:r>
             <w:r>
               <w:rPr>
@@ -1158,7 +1158,7 @@
                 <w:noProof/>
                 <w:webHidden/>
               </w:rPr>
-              <w:t>6</w:t>
+              <w:t>18</w:t>
             </w:r>
             <w:r>
               <w:rPr>
@@ -1182,7 +1182,7 @@
               <w:sz w:val="22"/>
             </w:rPr>
           </w:pPr>
-          <w:hyperlink w:anchor="_Toc533762185" w:history="1">
+          <w:hyperlink w:anchor="_Toc533775096" w:history="1">
             <w:r>
               <w:rPr>
                 <w:rStyle w:val="Hyperlink"/>
@@ -1226,7 +1226,7 @@
                 <w:noProof/>
                 <w:webHidden/>
               </w:rPr>
-              <w:instrText xml:space="preserve"> PAGEREF _Toc533762185 \h </w:instrText>
+              <w:instrText xml:space="preserve"> PAGEREF _Toc533775096 \h </w:instrText>
             </w:r>
             <w:r>
               <w:rPr>
@@ -1246,7 +1246,7 @@
                 <w:noProof/>
                 <w:webHidden/>
               </w:rPr>
-              <w:t>6</w:t>
+              <w:t>18</w:t>
             </w:r>
             <w:r>
               <w:rPr>
@@ -1290,12 +1290,14 @@
       <w:r>
         <w:br w:type="page"/>
       </w:r>
+      <w:bookmarkStart w:id="1" w:name="_GoBack"/>
+      <w:bookmarkEnd w:id="1"/>
     </w:p>
     <w:p>
       <w:pPr>
         <w:pStyle w:val="Heading1"/>
       </w:pPr>
-      <w:bookmarkStart w:id="1" w:name="_Toc533762175"/>
+      <w:bookmarkStart w:id="2" w:name="_Toc533775086"/>
       <w:r>
         <w:rPr>
           <w:lang w:val="en-US"/>
@@ -1306,7 +1308,7 @@
       <w:r>
         <w:t>Σύστημα Παραγγελιών</w:t>
       </w:r>
-      <w:bookmarkEnd w:id="1"/>
+      <w:bookmarkEnd w:id="2"/>
     </w:p>
     <w:p>
       <w:pPr>
@@ -1346,11 +1348,11 @@
       <w:pPr>
         <w:pStyle w:val="Heading2"/>
       </w:pPr>
-      <w:bookmarkStart w:id="2" w:name="_Toc533762176"/>
+      <w:bookmarkStart w:id="3" w:name="_Toc533775087"/>
       <w:r>
         <w:t>Σύγκριση σχεδιασμών</w:t>
       </w:r>
-      <w:bookmarkEnd w:id="2"/>
+      <w:bookmarkEnd w:id="3"/>
     </w:p>
     <w:p>
       <w:pPr>
@@ -1386,7 +1388,7 @@
           <w:lang w:val="el-GR"/>
         </w:rPr>
       </w:pPr>
-      <w:bookmarkStart w:id="3" w:name="_Toc533762177"/>
+      <w:bookmarkStart w:id="4" w:name="_Toc533775088"/>
       <w:r>
         <w:rPr>
           <w:lang w:val="el-GR"/>
@@ -1407,7 +1409,7 @@
         </w:rPr>
         <w:t xml:space="preserve"> Σχεδίαση</w:t>
       </w:r>
-      <w:bookmarkEnd w:id="3"/>
+      <w:bookmarkEnd w:id="4"/>
     </w:p>
     <w:p>
       <w:pPr>
@@ -1813,7 +1815,7 @@
           <w:lang w:val="el-GR"/>
         </w:rPr>
       </w:pPr>
-      <w:bookmarkStart w:id="4" w:name="_Hlk533763631"/>
+      <w:bookmarkStart w:id="5" w:name="_Hlk533763631"/>
       <w:r>
         <w:rPr>
           <w:lang w:val="el-GR"/>
@@ -1936,7 +1938,7 @@
         <w:t xml:space="preserve"> για οποιοδήποτε άλλο προϊόν.</w:t>
       </w:r>
     </w:p>
-    <w:bookmarkEnd w:id="4"/>
+    <w:bookmarkEnd w:id="5"/>
     <w:p>
       <w:pPr>
         <w:rPr>
@@ -2103,8 +2105,6 @@
         </w:rPr>
         <w:t>Η μορφοποίηση του κειμένου, τα χρώματα και η δομή της εφαρμογής παραμένει ίδια για όλες τις λειτουργίες.</w:t>
       </w:r>
-      <w:bookmarkStart w:id="5" w:name="_GoBack"/>
-      <w:bookmarkEnd w:id="5"/>
     </w:p>
     <w:p>
       <w:pPr>
@@ -2385,6 +2385,7 @@
         <w:rPr>
           <w:lang w:val="el-GR"/>
         </w:rPr>
+        <w:lastRenderedPageBreak/>
         <w:t>Ανθεκτικότητα</w:t>
       </w:r>
     </w:p>
@@ -2537,7 +2538,7 @@
           <w:lang w:val="el-GR"/>
         </w:rPr>
       </w:pPr>
-      <w:bookmarkStart w:id="7" w:name="_Toc533762178"/>
+      <w:bookmarkStart w:id="7" w:name="_Toc533775089"/>
       <w:r>
         <w:rPr>
           <w:lang w:val="el-GR"/>
@@ -3408,6 +3409,7 @@
         <w:rPr>
           <w:lang w:val="el-GR"/>
         </w:rPr>
+        <w:lastRenderedPageBreak/>
         <w:t>Ανθεκτικότητα</w:t>
       </w:r>
     </w:p>
@@ -3791,7 +3793,7 @@
           <w:lang w:val="el-GR"/>
         </w:rPr>
       </w:pPr>
-      <w:bookmarkStart w:id="8" w:name="_Toc533762179"/>
+      <w:bookmarkStart w:id="8" w:name="_Toc533775090"/>
       <w:r>
         <w:rPr>
           <w:lang w:val="el-GR"/>
@@ -3816,15 +3818,644 @@
     </w:p>
     <w:p>
       <w:pPr>
-        <w:rPr>
-          <w:lang w:val="el-GR"/>
-        </w:rPr>
-      </w:pPr>
-      <w:r>
-        <w:rPr>
-          <w:lang w:val="el-GR"/>
-        </w:rPr>
-        <w:t>…Θάνος…</w:t>
+        <w:pStyle w:val="Heading4"/>
+        <w:rPr>
+          <w:lang w:val="el-GR"/>
+        </w:rPr>
+      </w:pPr>
+      <w:r>
+        <w:rPr>
+          <w:lang w:val="el-GR"/>
+        </w:rPr>
+        <w:t>Ευκολία στην εκμάθηση</w:t>
+      </w:r>
+    </w:p>
+    <w:p>
+      <w:pPr>
+        <w:rPr>
+          <w:b/>
+          <w:lang w:val="el-GR"/>
+        </w:rPr>
+      </w:pPr>
+      <w:proofErr w:type="spellStart"/>
+      <w:r>
+        <w:rPr>
+          <w:b/>
+          <w:lang w:val="el-GR"/>
+        </w:rPr>
+        <w:t>Προβλεψιμότητα</w:t>
+      </w:r>
+      <w:proofErr w:type="spellEnd"/>
+    </w:p>
+    <w:p>
+      <w:pPr>
+        <w:pStyle w:val="ListParagraph"/>
+        <w:numPr>
+          <w:ilvl w:val="0"/>
+          <w:numId w:val="15"/>
+        </w:numPr>
+        <w:rPr>
+          <w:lang w:val="el-GR"/>
+        </w:rPr>
+      </w:pPr>
+      <w:r>
+        <w:rPr>
+          <w:lang w:val="el-GR"/>
+        </w:rPr>
+        <w:t xml:space="preserve">Όταν επικαλύπτει ο δείκτης του ποντικιού κάποιο εξώφυλλο, εμφανίζεται ένα </w:t>
+      </w:r>
+      <w:r>
+        <w:t>opacity</w:t>
+      </w:r>
+      <w:r>
+        <w:rPr>
+          <w:lang w:val="el-GR"/>
+        </w:rPr>
+        <w:t xml:space="preserve"> </w:t>
+      </w:r>
+      <w:r>
+        <w:t>effect</w:t>
+      </w:r>
+      <w:r>
+        <w:rPr>
+          <w:lang w:val="el-GR"/>
+        </w:rPr>
+        <w:t xml:space="preserve"> </w:t>
+      </w:r>
+      <w:r>
+        <w:rPr>
+          <w:lang w:val="el-GR"/>
+        </w:rPr>
+        <w:t>για να υποδηλώσει ότι μόλις πατηθεί θα γίνει μετάβαση στην οθόνη επισκόπησης βιβλίου.</w:t>
+      </w:r>
+    </w:p>
+    <w:p>
+      <w:pPr>
+        <w:pStyle w:val="ListParagraph"/>
+        <w:numPr>
+          <w:ilvl w:val="0"/>
+          <w:numId w:val="15"/>
+        </w:numPr>
+        <w:rPr>
+          <w:lang w:val="el-GR"/>
+        </w:rPr>
+      </w:pPr>
+      <w:r>
+        <w:rPr>
+          <w:lang w:val="el-GR"/>
+        </w:rPr>
+        <w:t>Η προβολή τιμής όταν περιέχει πιθανή έκπτωση εμφανίζεται κείμενο με κόκκινο χρώμα και αντίστοιχο εικονίδιο ως έμφαση.</w:t>
+      </w:r>
+    </w:p>
+    <w:p>
+      <w:pPr>
+        <w:pStyle w:val="ListParagraph"/>
+        <w:numPr>
+          <w:ilvl w:val="0"/>
+          <w:numId w:val="15"/>
+        </w:numPr>
+        <w:rPr>
+          <w:lang w:val="el-GR"/>
+        </w:rPr>
+      </w:pPr>
+      <w:r>
+        <w:rPr>
+          <w:lang w:val="el-GR"/>
+        </w:rPr>
+        <w:t>Η μεγέθυνση του εξωφύλλου στην επισκόπηση βιβλίου αλλάζει τον δείκτη του ποντικιού σε εικονίδιο μεγεθυντικού φακού για να υποδηλώσει ότι η εικόνα μεγεθύνεται.</w:t>
+      </w:r>
+    </w:p>
+    <w:p>
+      <w:pPr>
+        <w:pStyle w:val="ListParagraph"/>
+        <w:numPr>
+          <w:ilvl w:val="0"/>
+          <w:numId w:val="15"/>
+        </w:numPr>
+        <w:rPr>
+          <w:lang w:val="el-GR"/>
+        </w:rPr>
+      </w:pPr>
+      <w:r>
+        <w:rPr>
+          <w:lang w:val="el-GR"/>
+        </w:rPr>
+        <w:t>Η αξιολόγηση κριτικών εμφανίζει δυο εικονίδια με αντίστοιχο χρώμα θετικής και αρνητικής βαθμολόγησης.</w:t>
+      </w:r>
+    </w:p>
+    <w:p>
+      <w:pPr>
+        <w:pStyle w:val="ListParagraph"/>
+        <w:numPr>
+          <w:ilvl w:val="0"/>
+          <w:numId w:val="15"/>
+        </w:numPr>
+        <w:rPr>
+          <w:lang w:val="el-GR"/>
+        </w:rPr>
+      </w:pPr>
+      <w:r>
+        <w:rPr>
+          <w:lang w:val="el-GR"/>
+        </w:rPr>
+        <w:t xml:space="preserve">Το κουμπί κατάστασης καλαθιού </w:t>
+      </w:r>
+      <w:r>
+        <w:rPr>
+          <w:lang w:val="el-GR"/>
+        </w:rPr>
+        <w:t>έχει κατάλληλο χρώμα και κείμενο που είναι σχετικό με την κατάσταση του βιβλίου στο καλάθι αγορών.</w:t>
+      </w:r>
+    </w:p>
+    <w:p>
+      <w:pPr>
+        <w:pStyle w:val="ListParagraph"/>
+        <w:numPr>
+          <w:ilvl w:val="0"/>
+          <w:numId w:val="15"/>
+        </w:numPr>
+        <w:rPr>
+          <w:lang w:val="el-GR"/>
+        </w:rPr>
+      </w:pPr>
+      <w:r>
+        <w:rPr>
+          <w:lang w:val="el-GR"/>
+        </w:rPr>
+        <w:t>Η ποσότητα κάθε βιβλίου στο καλάθι αγορών συνοδεύεται με δυο εικονίδια συν και πλην για να δοθεί έμφαση στη δυνατότητα αλλαγής.</w:t>
+      </w:r>
+    </w:p>
+    <w:p>
+      <w:pPr>
+        <w:rPr>
+          <w:b/>
+          <w:lang w:val="el-GR"/>
+        </w:rPr>
+      </w:pPr>
+      <w:r>
+        <w:rPr>
+          <w:b/>
+          <w:lang w:val="el-GR"/>
+        </w:rPr>
+        <w:t>Σύνθεση</w:t>
+      </w:r>
+    </w:p>
+    <w:p>
+      <w:pPr>
+        <w:pStyle w:val="ListParagraph"/>
+        <w:numPr>
+          <w:ilvl w:val="0"/>
+          <w:numId w:val="17"/>
+        </w:numPr>
+        <w:rPr>
+          <w:lang w:val="el-GR"/>
+        </w:rPr>
+      </w:pPr>
+      <w:r>
+        <w:rPr>
+          <w:lang w:val="el-GR"/>
+        </w:rPr>
+        <w:t>Οι τρεις κατηγορίες που εμφανίζονται στην οθόνη πλοήγησης ανανεώνονται κατά τη διάρκεια του χρόνου καθώς ο χρήστης χρησιμοποιεί την εφαρμογή.</w:t>
+      </w:r>
+    </w:p>
+    <w:p>
+      <w:pPr>
+        <w:pStyle w:val="ListParagraph"/>
+        <w:numPr>
+          <w:ilvl w:val="0"/>
+          <w:numId w:val="17"/>
+        </w:numPr>
+        <w:rPr>
+          <w:lang w:val="el-GR"/>
+        </w:rPr>
+      </w:pPr>
+      <w:r>
+        <w:rPr>
+          <w:lang w:val="el-GR"/>
+        </w:rPr>
+        <w:t>Τα στοιχεία πελάτη στην οθόνη πλοήγησης εμφανίζουν και τον αριθμό βιβλίων που βρίσκονται στο καλάθι μέσα σε κόκκινο κύκλο.</w:t>
+      </w:r>
+    </w:p>
+    <w:p>
+      <w:pPr>
+        <w:pStyle w:val="ListParagraph"/>
+        <w:numPr>
+          <w:ilvl w:val="0"/>
+          <w:numId w:val="17"/>
+        </w:numPr>
+        <w:rPr>
+          <w:lang w:val="el-GR"/>
+        </w:rPr>
+      </w:pPr>
+      <w:r>
+        <w:rPr>
+          <w:lang w:val="el-GR"/>
+        </w:rPr>
+        <w:t>Το κουμπί κατάστασης καλαθιού στην επισκόπηση βιβλίου εναλλάσσεται καταστάσεις και χρώμα όταν ο χρήστης προσθέτει ή αφαιρεί το βιβλίο από το καλάθι.</w:t>
+      </w:r>
+    </w:p>
+    <w:p>
+      <w:pPr>
+        <w:pStyle w:val="ListParagraph"/>
+        <w:numPr>
+          <w:ilvl w:val="0"/>
+          <w:numId w:val="17"/>
+        </w:numPr>
+        <w:rPr>
+          <w:lang w:val="el-GR"/>
+        </w:rPr>
+      </w:pPr>
+      <w:r>
+        <w:rPr>
+          <w:lang w:val="el-GR"/>
+        </w:rPr>
+        <w:t>Οι κριτικές ανανεώνονται καθώς ο χρήστης επιλέγει διαφορετική κατηγοριοποίηση και οι αναγνώστες υποβάλλουν νέες αξιολογήσεις.</w:t>
+      </w:r>
+    </w:p>
+    <w:p>
+      <w:pPr>
+        <w:pStyle w:val="ListParagraph"/>
+        <w:numPr>
+          <w:ilvl w:val="0"/>
+          <w:numId w:val="17"/>
+        </w:numPr>
+        <w:rPr>
+          <w:lang w:val="el-GR"/>
+        </w:rPr>
+      </w:pPr>
+      <w:r>
+        <w:rPr>
+          <w:lang w:val="el-GR"/>
+        </w:rPr>
+        <w:t>Αμέσως μετά την υποβολή κριτικής από τον χρήστη εμφανίζεται ένα πράσινο μήνυμα επιτυχίας κάτω από τη φόρμα.</w:t>
+      </w:r>
+    </w:p>
+    <w:p>
+      <w:pPr>
+        <w:pStyle w:val="ListParagraph"/>
+        <w:numPr>
+          <w:ilvl w:val="0"/>
+          <w:numId w:val="17"/>
+        </w:numPr>
+        <w:rPr>
+          <w:lang w:val="el-GR"/>
+        </w:rPr>
+      </w:pPr>
+      <w:r>
+        <w:rPr>
+          <w:lang w:val="el-GR"/>
+        </w:rPr>
+        <w:lastRenderedPageBreak/>
+        <w:t>Στο καλάθι αγορών η λίστα ανανεώνεται καθώς καινούργια βιβλία τίθενται προς παραγγελία. Ο τίτλος, το εξώφυλλο και σύντομη περιγραφή παρουσιάζονται για κάθε βιβλίο στη λίστα ώστε να είναι κατανοητό ποια βιβλία έχουν τεθεί προς αγορά.</w:t>
+      </w:r>
+    </w:p>
+    <w:p>
+      <w:pPr>
+        <w:pStyle w:val="ListParagraph"/>
+        <w:numPr>
+          <w:ilvl w:val="0"/>
+          <w:numId w:val="17"/>
+        </w:numPr>
+        <w:rPr>
+          <w:lang w:val="el-GR"/>
+        </w:rPr>
+      </w:pPr>
+      <w:r>
+        <w:rPr>
+          <w:lang w:val="el-GR"/>
+        </w:rPr>
+        <w:t xml:space="preserve">Με την υποβολή μιας παραγγελίας εμφανίζεται η απόδειξη, μήνυμα επιτυχίας και γίνεται αποστολή της απόδειξης μέσω </w:t>
+      </w:r>
+      <w:r>
+        <w:t>e</w:t>
+      </w:r>
+      <w:r>
+        <w:rPr>
+          <w:lang w:val="el-GR"/>
+        </w:rPr>
+        <w:t>-</w:t>
+      </w:r>
+      <w:r>
+        <w:t>mail</w:t>
+      </w:r>
+      <w:r>
+        <w:rPr>
+          <w:lang w:val="el-GR"/>
+        </w:rPr>
+        <w:t>.</w:t>
+      </w:r>
+    </w:p>
+    <w:p>
+      <w:pPr>
+        <w:rPr>
+          <w:b/>
+          <w:lang w:val="el-GR"/>
+        </w:rPr>
+      </w:pPr>
+      <w:r>
+        <w:rPr>
+          <w:b/>
+          <w:lang w:val="el-GR"/>
+        </w:rPr>
+        <w:t>Οικειότητα</w:t>
+      </w:r>
+    </w:p>
+    <w:p>
+      <w:pPr>
+        <w:pStyle w:val="ListParagraph"/>
+        <w:numPr>
+          <w:ilvl w:val="0"/>
+          <w:numId w:val="18"/>
+        </w:numPr>
+        <w:rPr>
+          <w:lang w:val="el-GR"/>
+        </w:rPr>
+      </w:pPr>
+      <w:r>
+        <w:rPr>
+          <w:lang w:val="el-GR"/>
+        </w:rPr>
+        <w:t>Ο τρόπος εμφάνισης των βιβλίων στην πλοήγηση είναι όμοιος με σχεδίαση άλλων εφαρμογών</w:t>
+      </w:r>
+      <w:r>
+        <w:rPr>
+          <w:lang w:val="el-GR"/>
+        </w:rPr>
+        <w:t>.</w:t>
+      </w:r>
+    </w:p>
+    <w:p>
+      <w:pPr>
+        <w:pStyle w:val="ListParagraph"/>
+        <w:numPr>
+          <w:ilvl w:val="0"/>
+          <w:numId w:val="18"/>
+        </w:numPr>
+        <w:rPr>
+          <w:lang w:val="el-GR"/>
+        </w:rPr>
+      </w:pPr>
+      <w:r>
+        <w:rPr>
+          <w:lang w:val="el-GR"/>
+        </w:rPr>
+        <w:t>Η οθόνη επισκόπησης βιβλίου παρουσιάζει ομοιότητες με οποιαδήποτε άλλη σελίδα πληροφορίων για κάποιο προϊόν. Για παράδειγμα, μια εφαρμογή πώλησης κινητών έχει αντίστοιχες σελίδες με λεπτομέρειες για κάθε συσκευή καθώς και κριτικές πελατών.</w:t>
+      </w:r>
+    </w:p>
+    <w:p>
+      <w:pPr>
+        <w:pStyle w:val="ListParagraph"/>
+        <w:numPr>
+          <w:ilvl w:val="0"/>
+          <w:numId w:val="18"/>
+        </w:numPr>
+        <w:rPr>
+          <w:lang w:val="el-GR"/>
+        </w:rPr>
+      </w:pPr>
+      <w:r>
+        <w:rPr>
+          <w:lang w:val="el-GR"/>
+        </w:rPr>
+        <w:t>Το καλάθι αγορών είναι απαραίτητο για πολλές τις εφαρμογές με ηλεκτρονικές παραγγελίες. Οι λειτουργίες και η μορφή είναι κοινές και μπορούν να εφαρμοστούν για οποιοδήποτε άλλο προϊόν.</w:t>
+      </w:r>
+    </w:p>
+    <w:p>
+      <w:pPr>
+        <w:pStyle w:val="ListParagraph"/>
+        <w:numPr>
+          <w:ilvl w:val="0"/>
+          <w:numId w:val="18"/>
+        </w:numPr>
+        <w:rPr>
+          <w:lang w:val="el-GR"/>
+        </w:rPr>
+      </w:pPr>
+      <w:r>
+        <w:rPr>
+          <w:lang w:val="el-GR"/>
+        </w:rPr>
+        <w:t xml:space="preserve">Τα </w:t>
+      </w:r>
+      <w:r>
+        <w:t>hover</w:t>
+      </w:r>
+      <w:r>
+        <w:rPr>
+          <w:lang w:val="el-GR"/>
+        </w:rPr>
+        <w:t xml:space="preserve"> </w:t>
+      </w:r>
+      <w:r>
+        <w:t>effects</w:t>
+      </w:r>
+      <w:r>
+        <w:rPr>
+          <w:lang w:val="el-GR"/>
+        </w:rPr>
+        <w:t xml:space="preserve">, </w:t>
+      </w:r>
+      <w:r>
+        <w:rPr>
+          <w:lang w:val="el-GR"/>
+        </w:rPr>
+        <w:t xml:space="preserve">το χρώμα και τα εικονίδια που χρησιμοποιούνται συχνά στην εφαρμογή είναι ένας δημοφιλής τρόπος σχεδίασης που χρησιμοποιείται και στο </w:t>
+      </w:r>
+      <w:r>
+        <w:t>office</w:t>
+      </w:r>
+      <w:r>
+        <w:rPr>
+          <w:lang w:val="el-GR"/>
+        </w:rPr>
+        <w:t>.</w:t>
+      </w:r>
+    </w:p>
+    <w:p>
+      <w:pPr>
+        <w:rPr>
+          <w:b/>
+          <w:lang w:val="el-GR"/>
+        </w:rPr>
+      </w:pPr>
+      <w:r>
+        <w:rPr>
+          <w:b/>
+          <w:lang w:val="el-GR"/>
+        </w:rPr>
+        <w:t>Γενίκευση</w:t>
+      </w:r>
+    </w:p>
+    <w:p>
+      <w:pPr>
+        <w:pStyle w:val="ListParagraph"/>
+        <w:numPr>
+          <w:ilvl w:val="0"/>
+          <w:numId w:val="19"/>
+        </w:numPr>
+        <w:rPr>
+          <w:lang w:val="el-GR"/>
+        </w:rPr>
+      </w:pPr>
+      <w:r>
+        <w:rPr>
+          <w:lang w:val="el-GR"/>
+        </w:rPr>
+        <w:t xml:space="preserve">Όλες οι φωτογραφίες </w:t>
+      </w:r>
+      <w:r>
+        <w:rPr>
+          <w:lang w:val="el-GR"/>
+        </w:rPr>
+        <w:t>εξώφυλλων στην εφαρμογή εκτελούν κάποια λειτουργία μόλις πατηθούν.</w:t>
+      </w:r>
+    </w:p>
+    <w:p>
+      <w:pPr>
+        <w:pStyle w:val="ListParagraph"/>
+        <w:numPr>
+          <w:ilvl w:val="0"/>
+          <w:numId w:val="19"/>
+        </w:numPr>
+        <w:rPr>
+          <w:lang w:val="el-GR"/>
+        </w:rPr>
+      </w:pPr>
+      <w:r>
+        <w:rPr>
+          <w:lang w:val="el-GR"/>
+        </w:rPr>
+        <w:t xml:space="preserve">Οι φωτογραφίες στην περιήγηση και στο καλάθι αγορών έχουν το </w:t>
+      </w:r>
+      <w:r>
+        <w:t>opacity</w:t>
+      </w:r>
+      <w:r>
+        <w:rPr>
+          <w:lang w:val="el-GR"/>
+        </w:rPr>
+        <w:t xml:space="preserve"> </w:t>
+      </w:r>
+      <w:r>
+        <w:t>effect</w:t>
+      </w:r>
+      <w:r>
+        <w:rPr>
+          <w:lang w:val="el-GR"/>
+        </w:rPr>
+        <w:t>.</w:t>
+      </w:r>
+    </w:p>
+    <w:p>
+      <w:pPr>
+        <w:rPr>
+          <w:b/>
+          <w:lang w:val="el-GR"/>
+        </w:rPr>
+      </w:pPr>
+      <w:r>
+        <w:rPr>
+          <w:b/>
+          <w:lang w:val="el-GR"/>
+        </w:rPr>
+        <w:t>Συνέπεια</w:t>
+      </w:r>
+    </w:p>
+    <w:p>
+      <w:pPr>
+        <w:pStyle w:val="ListParagraph"/>
+        <w:numPr>
+          <w:ilvl w:val="0"/>
+          <w:numId w:val="20"/>
+        </w:numPr>
+        <w:rPr>
+          <w:lang w:val="el-GR"/>
+        </w:rPr>
+      </w:pPr>
+      <w:r>
+        <w:rPr>
+          <w:lang w:val="el-GR"/>
+        </w:rPr>
+        <w:t>Τα βιβλία συνοδεύονται πάντα με μια χαρακτηριστική φωτογραφία εξωφύλλου, σύντομη περιγραφή και τιμή.</w:t>
+      </w:r>
+    </w:p>
+    <w:p>
+      <w:pPr>
+        <w:pStyle w:val="ListParagraph"/>
+        <w:numPr>
+          <w:ilvl w:val="0"/>
+          <w:numId w:val="20"/>
+        </w:numPr>
+        <w:rPr>
+          <w:lang w:val="el-GR"/>
+        </w:rPr>
+      </w:pPr>
+      <w:r>
+        <w:rPr>
+          <w:lang w:val="el-GR"/>
+        </w:rPr>
+        <w:t xml:space="preserve">Τα εικονίδια υποδηλώνουν κάποια χρήσιμη πληροφορία ή ενέργεια σε αρκετά μέρη. Για παράδειγμα, οι πληροφορίες για το καλάθι αγορών στην περιήγηση, η </w:t>
+      </w:r>
+      <w:r>
+        <w:rPr>
+          <w:lang w:val="el-GR"/>
+        </w:rPr>
+        <w:lastRenderedPageBreak/>
+        <w:t>θετική και αρνητική αξιολόγηση κριτικών, ο καθορισμός ποσότητας στη παραγγελία συνοδεύονται από εικονίδια.</w:t>
+      </w:r>
+    </w:p>
+    <w:p>
+      <w:pPr>
+        <w:pStyle w:val="ListParagraph"/>
+        <w:numPr>
+          <w:ilvl w:val="0"/>
+          <w:numId w:val="20"/>
+        </w:numPr>
+        <w:rPr>
+          <w:lang w:val="el-GR"/>
+        </w:rPr>
+      </w:pPr>
+      <w:r>
+        <w:rPr>
+          <w:lang w:val="el-GR"/>
+        </w:rPr>
+        <w:t xml:space="preserve">Τα κουμπιά υποδηλώνουν αποφάσεις </w:t>
+      </w:r>
+      <w:r>
+        <w:rPr>
+          <w:lang w:val="el-GR"/>
+        </w:rPr>
+        <w:t xml:space="preserve">όπως η </w:t>
+      </w:r>
+      <w:r>
+        <w:rPr>
+          <w:lang w:val="el-GR"/>
+        </w:rPr>
+        <w:t xml:space="preserve">προσθήκη βιβλίου στο καλάθι, καταχώρηση κριτικής και </w:t>
+      </w:r>
+      <w:r>
+        <w:rPr>
+          <w:lang w:val="el-GR"/>
+        </w:rPr>
+        <w:t>οριστική υποβολή παραγγελίας.</w:t>
+      </w:r>
+    </w:p>
+    <w:p>
+      <w:pPr>
+        <w:pStyle w:val="ListParagraph"/>
+        <w:numPr>
+          <w:ilvl w:val="0"/>
+          <w:numId w:val="20"/>
+        </w:numPr>
+        <w:rPr>
+          <w:lang w:val="el-GR"/>
+        </w:rPr>
+      </w:pPr>
+      <w:r>
+        <w:rPr>
+          <w:lang w:val="el-GR"/>
+        </w:rPr>
+        <w:t>Η μορφοποίηση του κειμένου, τα χρώματα και η δομή της εφαρμογής παραμένει ίδια για όλες τις λειτουργίες.</w:t>
       </w:r>
     </w:p>
     <w:p>
@@ -3843,12 +4474,546 @@
     </w:p>
     <w:p>
       <w:pPr>
+        <w:pStyle w:val="Heading4"/>
+        <w:rPr>
+          <w:lang w:val="el-GR"/>
+        </w:rPr>
+      </w:pPr>
+      <w:r>
+        <w:rPr>
+          <w:lang w:val="el-GR"/>
+        </w:rPr>
+        <w:lastRenderedPageBreak/>
+        <w:t>Ευκαμψία</w:t>
+      </w:r>
+    </w:p>
+    <w:p>
+      <w:pPr>
+        <w:rPr>
+          <w:b/>
+          <w:lang w:val="el-GR"/>
+        </w:rPr>
+      </w:pPr>
+      <w:r>
+        <w:rPr>
+          <w:b/>
+          <w:lang w:val="el-GR"/>
+        </w:rPr>
+        <w:t>Πολλαπλός έλεγχος</w:t>
+      </w:r>
+    </w:p>
+    <w:p>
+      <w:pPr>
+        <w:pStyle w:val="ListParagraph"/>
+        <w:numPr>
+          <w:ilvl w:val="0"/>
+          <w:numId w:val="21"/>
+        </w:numPr>
+        <w:rPr>
+          <w:lang w:val="el-GR"/>
+        </w:rPr>
+      </w:pPr>
+      <w:r>
+        <w:rPr>
+          <w:lang w:val="el-GR"/>
+        </w:rPr>
+        <w:t>Η πλοήγησης εμφανίζει πολλά βιβλία ταυτόχρονα, επιτρέποντας στο χρήστη να ενημερωθεί για παραπάνω από ένα βιβλίο.</w:t>
+      </w:r>
+    </w:p>
+    <w:p>
+      <w:pPr>
+        <w:pStyle w:val="ListParagraph"/>
+        <w:numPr>
+          <w:ilvl w:val="0"/>
+          <w:numId w:val="21"/>
+        </w:numPr>
+        <w:rPr>
+          <w:lang w:val="el-GR"/>
+        </w:rPr>
+      </w:pPr>
+      <w:r>
+        <w:rPr>
+          <w:lang w:val="el-GR"/>
+        </w:rPr>
+        <w:t>Το καλάθι αγορών μπορεί να έχει πολλά βιβλία και πολλαπλά αντίτυπα, επομένως μια παραγγελία δεν περιορίζεται για ένα μόνο βιβλίο.</w:t>
+      </w:r>
+    </w:p>
+    <w:p>
+      <w:pPr>
+        <w:rPr>
+          <w:b/>
+          <w:lang w:val="el-GR"/>
+        </w:rPr>
+      </w:pPr>
+      <w:r>
+        <w:rPr>
+          <w:b/>
+          <w:lang w:val="el-GR"/>
+        </w:rPr>
+        <w:t>Δυνατότητα εναλλαγής εργασιών</w:t>
+      </w:r>
+    </w:p>
+    <w:p>
+      <w:pPr>
+        <w:pStyle w:val="ListParagraph"/>
+        <w:numPr>
+          <w:ilvl w:val="0"/>
+          <w:numId w:val="23"/>
+        </w:numPr>
+        <w:rPr>
+          <w:lang w:val="el-GR"/>
+        </w:rPr>
+      </w:pPr>
+      <w:r>
+        <w:rPr>
+          <w:lang w:val="el-GR"/>
+        </w:rPr>
+        <w:t>Η μετάβαση από τη περιήγηση στην επισκόπηση βιβλίου γίνεται πατώντας πάνω σε ένα οποιοδήποτε βιβλίο της επιλογής μας.</w:t>
+      </w:r>
+    </w:p>
+    <w:p>
+      <w:pPr>
+        <w:pStyle w:val="ListParagraph"/>
+        <w:numPr>
+          <w:ilvl w:val="0"/>
+          <w:numId w:val="23"/>
+        </w:numPr>
+        <w:rPr>
+          <w:lang w:val="el-GR"/>
+        </w:rPr>
+      </w:pPr>
+      <w:r>
+        <w:rPr>
+          <w:lang w:val="el-GR"/>
+        </w:rPr>
+        <w:t>Η μετάβαση από τη περιήγηση στο καλάθι γίνεται πατώντας πάνω στο καλάθι αγορών δίπλα από τα στοιχεία του χρήστη.</w:t>
+      </w:r>
+    </w:p>
+    <w:p>
+      <w:pPr>
+        <w:pStyle w:val="ListParagraph"/>
+        <w:numPr>
+          <w:ilvl w:val="0"/>
+          <w:numId w:val="23"/>
+        </w:numPr>
+        <w:rPr>
+          <w:lang w:val="el-GR"/>
+        </w:rPr>
+      </w:pPr>
+      <w:r>
+        <w:rPr>
+          <w:lang w:val="el-GR"/>
+        </w:rPr>
+        <w:t>Είναι δυνατή η μετάβαση από το καλάθι αγορών σε σελίδα επισκόπηση βιβλίο εφόσον πατηθεί το αντίστοιχο βιβλίο στη λίστα παραγγελίας.</w:t>
+      </w:r>
+    </w:p>
+    <w:p>
+      <w:pPr>
+        <w:rPr>
+          <w:b/>
+          <w:lang w:val="el-GR"/>
+        </w:rPr>
+      </w:pPr>
+      <w:proofErr w:type="spellStart"/>
+      <w:r>
+        <w:rPr>
+          <w:b/>
+          <w:lang w:val="el-GR"/>
+        </w:rPr>
+        <w:t>Προσαρμοσιμότητα</w:t>
+      </w:r>
+      <w:proofErr w:type="spellEnd"/>
+    </w:p>
+    <w:p>
+      <w:pPr>
+        <w:pStyle w:val="ListParagraph"/>
+        <w:numPr>
+          <w:ilvl w:val="0"/>
+          <w:numId w:val="22"/>
+        </w:numPr>
+        <w:rPr>
+          <w:lang w:val="el-GR"/>
+        </w:rPr>
+      </w:pPr>
+      <w:r>
+        <w:rPr>
+          <w:lang w:val="el-GR"/>
+        </w:rPr>
+        <w:t xml:space="preserve">Η πλοήγηση προσαρμόζει τα βιβλία που εμφανίζονται στο χρήστη ανάλογα με το ιστορικό των βιβλίων που έχει </w:t>
+      </w:r>
+      <w:proofErr w:type="spellStart"/>
+      <w:r>
+        <w:rPr>
+          <w:lang w:val="el-GR"/>
+        </w:rPr>
+        <w:t>αλληλεπιδράσει</w:t>
+      </w:r>
+      <w:proofErr w:type="spellEnd"/>
+      <w:r>
+        <w:rPr>
+          <w:lang w:val="el-GR"/>
+        </w:rPr>
+        <w:t xml:space="preserve"> ή παραγγείλει.</w:t>
+      </w:r>
+    </w:p>
+    <w:p>
+      <w:pPr>
+        <w:pStyle w:val="ListParagraph"/>
+        <w:numPr>
+          <w:ilvl w:val="0"/>
+          <w:numId w:val="22"/>
+        </w:numPr>
+        <w:rPr>
+          <w:lang w:val="el-GR"/>
+        </w:rPr>
+      </w:pPr>
+      <w:r>
+        <w:rPr>
+          <w:lang w:val="el-GR"/>
+        </w:rPr>
+        <w:t>Η εφαρμογή εμφανίζει όλες τις κριτικές, είτε θετικές είτε αρνητικές στη λειτουργία επισκόπησης βιβλίου, επηρεάζοντας μελλοντικές αγορές άλλων χρηστών.</w:t>
+      </w:r>
+    </w:p>
+    <w:p>
+      <w:pPr>
+        <w:pStyle w:val="ListParagraph"/>
+        <w:numPr>
+          <w:ilvl w:val="0"/>
+          <w:numId w:val="22"/>
+        </w:numPr>
+        <w:rPr>
+          <w:lang w:val="el-GR"/>
+        </w:rPr>
+      </w:pPr>
+      <w:r>
+        <w:rPr>
+          <w:lang w:val="el-GR"/>
+        </w:rPr>
+        <w:t>Το καλάθι αγορών επιτρέπει την εισαγωγή και αφαίρεση βιβλίων καθώς και τον καθορισμό της ποσότητας προς αγορά για κάθε βιβλίο.</w:t>
+      </w:r>
+    </w:p>
+    <w:p>
+      <w:pPr>
+        <w:pStyle w:val="ListParagraph"/>
+        <w:numPr>
+          <w:ilvl w:val="0"/>
+          <w:numId w:val="22"/>
+        </w:numPr>
+        <w:rPr>
+          <w:lang w:val="el-GR"/>
+        </w:rPr>
+      </w:pPr>
+      <w:r>
+        <w:rPr>
+          <w:lang w:val="el-GR"/>
+        </w:rPr>
+        <w:t>Πλήκτρα συντόμευσης «Β», «Ν» και «Μ» στη πλοήγηση για την γρήγορη μετάβαση σε κάθε κατηγορία βιβλίων.</w:t>
+      </w:r>
+    </w:p>
+    <w:p>
+      <w:pPr>
+        <w:pStyle w:val="ListParagraph"/>
+        <w:numPr>
+          <w:ilvl w:val="0"/>
+          <w:numId w:val="22"/>
+        </w:numPr>
+        <w:rPr>
+          <w:lang w:val="el-GR"/>
+        </w:rPr>
+      </w:pPr>
+      <w:r>
+        <w:rPr>
+          <w:lang w:val="el-GR"/>
+        </w:rPr>
+        <w:t>Πλήκτρα συντόμευσης «Ζ» για μεγέθυνση φωτογραφίας, «</w:t>
+      </w:r>
+      <w:r>
+        <w:t>left</w:t>
+      </w:r>
+      <w:r>
+        <w:rPr>
+          <w:lang w:val="el-GR"/>
+        </w:rPr>
+        <w:t>» και «</w:t>
+      </w:r>
+      <w:r>
+        <w:t>right</w:t>
+      </w:r>
+      <w:r>
+        <w:rPr>
+          <w:lang w:val="el-GR"/>
+        </w:rPr>
+        <w:t xml:space="preserve">» </w:t>
+      </w:r>
+      <w:r>
+        <w:t>arrows</w:t>
+      </w:r>
+      <w:r>
+        <w:rPr>
+          <w:lang w:val="el-GR"/>
+        </w:rPr>
+        <w:t xml:space="preserve"> </w:t>
+      </w:r>
+      <w:r>
+        <w:rPr>
+          <w:lang w:val="el-GR"/>
+        </w:rPr>
+        <w:t>για πλοήγηση στις σελίδες βιβλίου και «</w:t>
+      </w:r>
+      <w:r>
+        <w:t>Enter</w:t>
+      </w:r>
+      <w:r>
+        <w:rPr>
+          <w:lang w:val="el-GR"/>
+        </w:rPr>
+        <w:t>» για τη κατάσταση του καλαθιού, στην επισκόπηση βιβλίου.</w:t>
+      </w:r>
+    </w:p>
+    <w:p>
+      <w:pPr>
+        <w:spacing w:line="259" w:lineRule="auto"/>
+        <w:rPr>
+          <w:lang w:val="el-GR"/>
+        </w:rPr>
+      </w:pPr>
+      <w:r>
+        <w:rPr>
+          <w:lang w:val="el-GR"/>
+        </w:rPr>
+        <w:br w:type="page"/>
+      </w:r>
+    </w:p>
+    <w:p>
+      <w:pPr>
+        <w:pStyle w:val="Heading4"/>
+        <w:rPr>
+          <w:lang w:val="el-GR"/>
+        </w:rPr>
+      </w:pPr>
+      <w:r>
+        <w:rPr>
+          <w:lang w:val="el-GR"/>
+        </w:rPr>
+        <w:lastRenderedPageBreak/>
+        <w:t>Ανθεκτικότητα</w:t>
+      </w:r>
+    </w:p>
+    <w:p>
+      <w:pPr>
+        <w:rPr>
+          <w:b/>
+          <w:lang w:val="el-GR"/>
+        </w:rPr>
+      </w:pPr>
+      <w:r>
+        <w:rPr>
+          <w:b/>
+          <w:lang w:val="el-GR"/>
+        </w:rPr>
+        <w:t>Δυνατότητα παρατήρησης</w:t>
+      </w:r>
+    </w:p>
+    <w:p>
+      <w:pPr>
+        <w:pStyle w:val="ListParagraph"/>
+        <w:numPr>
+          <w:ilvl w:val="0"/>
+          <w:numId w:val="26"/>
+        </w:numPr>
+        <w:rPr>
+          <w:lang w:val="el-GR"/>
+        </w:rPr>
+      </w:pPr>
+      <w:r>
+        <w:rPr>
+          <w:lang w:val="el-GR"/>
+        </w:rPr>
+        <w:t>Εναλλαγή κατάστασης σε κουμπιά μετά από ενέργειες τους χρήστη.</w:t>
+      </w:r>
+    </w:p>
+    <w:p>
+      <w:pPr>
+        <w:pStyle w:val="ListParagraph"/>
+        <w:numPr>
+          <w:ilvl w:val="0"/>
+          <w:numId w:val="26"/>
+        </w:numPr>
+        <w:rPr>
+          <w:lang w:val="el-GR"/>
+        </w:rPr>
+      </w:pPr>
+      <w:r>
+        <w:rPr>
+          <w:lang w:val="el-GR"/>
+        </w:rPr>
+        <w:t>Χρήση μηνυμάτων επιτυχίας μετά από υποβολή φόρμας ή παραγγελίας.</w:t>
+      </w:r>
+    </w:p>
+    <w:p>
+      <w:pPr>
+        <w:pStyle w:val="ListParagraph"/>
+        <w:numPr>
+          <w:ilvl w:val="0"/>
+          <w:numId w:val="26"/>
+        </w:numPr>
+        <w:rPr>
+          <w:lang w:val="el-GR"/>
+        </w:rPr>
+      </w:pPr>
+      <w:r>
+        <w:rPr>
+          <w:lang w:val="el-GR"/>
+        </w:rPr>
+        <w:t>Χρήση</w:t>
+      </w:r>
+      <w:r>
+        <w:rPr>
+          <w:lang w:val="el-GR"/>
+        </w:rPr>
+        <w:t xml:space="preserve"> </w:t>
+      </w:r>
+      <w:r>
+        <w:t>hover</w:t>
+      </w:r>
+      <w:r>
+        <w:rPr>
+          <w:lang w:val="el-GR"/>
+        </w:rPr>
+        <w:t xml:space="preserve"> </w:t>
+      </w:r>
+      <w:r>
+        <w:t>effects</w:t>
+      </w:r>
+      <w:r>
+        <w:rPr>
+          <w:lang w:val="el-GR"/>
+        </w:rPr>
+        <w:t xml:space="preserve"> </w:t>
+      </w:r>
+      <w:r>
+        <w:rPr>
+          <w:lang w:val="el-GR"/>
+        </w:rPr>
+        <w:t>και</w:t>
+      </w:r>
+      <w:r>
+        <w:rPr>
+          <w:lang w:val="el-GR"/>
+        </w:rPr>
+        <w:t xml:space="preserve"> </w:t>
+      </w:r>
+      <w:r>
+        <w:rPr>
+          <w:lang w:val="el-GR"/>
+        </w:rPr>
+        <w:t>δεικτών για υπόδειξη λειτουργίας με το πάτημα του ποντικιού.</w:t>
+      </w:r>
+    </w:p>
+    <w:p>
+      <w:pPr>
+        <w:rPr>
+          <w:b/>
+          <w:lang w:val="el-GR"/>
+        </w:rPr>
+      </w:pPr>
+      <w:proofErr w:type="spellStart"/>
+      <w:r>
+        <w:rPr>
+          <w:b/>
+          <w:lang w:val="el-GR"/>
+        </w:rPr>
+        <w:t>Ανανηψιμότητα</w:t>
+      </w:r>
+      <w:proofErr w:type="spellEnd"/>
+    </w:p>
+    <w:p>
+      <w:pPr>
+        <w:pStyle w:val="ListParagraph"/>
+        <w:numPr>
+          <w:ilvl w:val="0"/>
+          <w:numId w:val="25"/>
+        </w:numPr>
+        <w:rPr>
+          <w:lang w:val="el-GR"/>
+        </w:rPr>
+      </w:pPr>
+      <w:r>
+        <w:rPr>
+          <w:lang w:val="el-GR"/>
+        </w:rPr>
+        <w:t>Ο χρήστης έχει τη δυνατότητα να ελέγχει το καλάθι αγορών του, προσθέτοντας ή αφαιρώντας βιβλία όσες φορές χρειαστεί.</w:t>
+      </w:r>
+    </w:p>
+    <w:p>
+      <w:pPr>
+        <w:rPr>
+          <w:b/>
+          <w:lang w:val="el-GR"/>
+        </w:rPr>
+      </w:pPr>
+      <w:r>
+        <w:rPr>
+          <w:b/>
+          <w:lang w:val="el-GR"/>
+        </w:rPr>
+        <w:t>Λειτουργικότητα</w:t>
+      </w:r>
+    </w:p>
+    <w:p>
+      <w:pPr>
+        <w:pStyle w:val="ListParagraph"/>
+        <w:numPr>
+          <w:ilvl w:val="0"/>
+          <w:numId w:val="24"/>
+        </w:numPr>
+        <w:rPr>
+          <w:lang w:val="el-GR"/>
+        </w:rPr>
+      </w:pPr>
+      <w:r>
+        <w:rPr>
+          <w:lang w:val="el-GR"/>
+        </w:rPr>
+        <w:t xml:space="preserve">Όλες οι λειτουργίες εμφανίζονται στο σύστημα </w:t>
+      </w:r>
+      <w:proofErr w:type="spellStart"/>
+      <w:r>
+        <w:rPr>
+          <w:lang w:val="el-GR"/>
+        </w:rPr>
+        <w:t>διεπαφής</w:t>
+      </w:r>
+      <w:proofErr w:type="spellEnd"/>
+      <w:r>
+        <w:rPr>
+          <w:lang w:val="el-GR"/>
+        </w:rPr>
+        <w:t xml:space="preserve"> και θα υποστηρίζονται προγραμματιστικά στην τελική εργασία.</w:t>
+      </w:r>
+    </w:p>
+    <w:p>
+      <w:pPr>
+        <w:spacing w:line="259" w:lineRule="auto"/>
+        <w:rPr>
+          <w:lang w:val="el-GR"/>
+        </w:rPr>
+      </w:pPr>
+      <w:r>
+        <w:rPr>
+          <w:lang w:val="el-GR"/>
+        </w:rPr>
+        <w:br w:type="page"/>
+      </w:r>
+    </w:p>
+    <w:p>
+      <w:pPr>
         <w:pStyle w:val="Heading3"/>
         <w:rPr>
           <w:lang w:val="el-GR"/>
         </w:rPr>
       </w:pPr>
-      <w:bookmarkStart w:id="9" w:name="_Toc533762180"/>
+      <w:bookmarkStart w:id="9" w:name="_Toc533775091"/>
       <w:r>
         <w:rPr>
           <w:lang w:val="el-GR"/>
@@ -3889,7 +5054,7 @@
       <w:pPr>
         <w:pStyle w:val="Heading2"/>
       </w:pPr>
-      <w:bookmarkStart w:id="10" w:name="_Toc533762181"/>
+      <w:bookmarkStart w:id="10" w:name="_Toc533775092"/>
       <w:r>
         <w:lastRenderedPageBreak/>
         <w:t>Ανάλυση με βάση το μοντέλο του Νόρμαν</w:t>
@@ -3916,7 +5081,7 @@
           <w:lang w:val="el-GR"/>
         </w:rPr>
       </w:pPr>
-      <w:bookmarkStart w:id="11" w:name="_Toc533762182"/>
+      <w:bookmarkStart w:id="11" w:name="_Toc533775093"/>
       <w:r>
         <w:rPr>
           <w:lang w:val="el-GR"/>
@@ -3958,7 +5123,7 @@
           <w:lang w:val="el-GR"/>
         </w:rPr>
       </w:pPr>
-      <w:bookmarkStart w:id="12" w:name="_Toc533762183"/>
+      <w:bookmarkStart w:id="12" w:name="_Toc533775094"/>
       <w:r>
         <w:rPr>
           <w:lang w:val="el-GR"/>
@@ -4000,7 +5165,7 @@
           <w:lang w:val="el-GR"/>
         </w:rPr>
       </w:pPr>
-      <w:bookmarkStart w:id="13" w:name="_Toc533762184"/>
+      <w:bookmarkStart w:id="13" w:name="_Toc533775095"/>
       <w:r>
         <w:rPr>
           <w:lang w:val="el-GR"/>
@@ -4042,7 +5207,7 @@
           <w:lang w:val="el-GR"/>
         </w:rPr>
       </w:pPr>
-      <w:bookmarkStart w:id="14" w:name="_Toc533762185"/>
+      <w:bookmarkStart w:id="14" w:name="_Toc533775096"/>
       <w:r>
         <w:rPr>
           <w:lang w:val="el-GR"/>
@@ -4397,6 +5562,232 @@
     </w:lvl>
   </w:abstractNum>
   <w:abstractNum w:abstractNumId="1" w15:restartNumberingAfterBreak="0">
+    <w:nsid w:val="02B45FD1"/>
+    <w:multiLevelType w:val="hybridMultilevel"/>
+    <w:tmpl w:val="5DA600A2"/>
+    <w:lvl w:ilvl="0" w:tplc="04090001">
+      <w:start w:val="1"/>
+      <w:numFmt w:val="bullet"/>
+      <w:lvlText w:val=""/>
+      <w:lvlJc w:val="left"/>
+      <w:pPr>
+        <w:ind w:left="720" w:hanging="360"/>
+      </w:pPr>
+      <w:rPr>
+        <w:rFonts w:ascii="Symbol" w:hAnsi="Symbol" w:hint="default"/>
+      </w:rPr>
+    </w:lvl>
+    <w:lvl w:ilvl="1" w:tplc="04090003" w:tentative="1">
+      <w:start w:val="1"/>
+      <w:numFmt w:val="bullet"/>
+      <w:lvlText w:val="o"/>
+      <w:lvlJc w:val="left"/>
+      <w:pPr>
+        <w:ind w:left="1440" w:hanging="360"/>
+      </w:pPr>
+      <w:rPr>
+        <w:rFonts w:ascii="Courier New" w:hAnsi="Courier New" w:cs="Courier New" w:hint="default"/>
+      </w:rPr>
+    </w:lvl>
+    <w:lvl w:ilvl="2" w:tplc="04090005" w:tentative="1">
+      <w:start w:val="1"/>
+      <w:numFmt w:val="bullet"/>
+      <w:lvlText w:val=""/>
+      <w:lvlJc w:val="left"/>
+      <w:pPr>
+        <w:ind w:left="2160" w:hanging="360"/>
+      </w:pPr>
+      <w:rPr>
+        <w:rFonts w:ascii="Wingdings" w:hAnsi="Wingdings" w:hint="default"/>
+      </w:rPr>
+    </w:lvl>
+    <w:lvl w:ilvl="3" w:tplc="04090001" w:tentative="1">
+      <w:start w:val="1"/>
+      <w:numFmt w:val="bullet"/>
+      <w:lvlText w:val=""/>
+      <w:lvlJc w:val="left"/>
+      <w:pPr>
+        <w:ind w:left="2880" w:hanging="360"/>
+      </w:pPr>
+      <w:rPr>
+        <w:rFonts w:ascii="Symbol" w:hAnsi="Symbol" w:hint="default"/>
+      </w:rPr>
+    </w:lvl>
+    <w:lvl w:ilvl="4" w:tplc="04090003" w:tentative="1">
+      <w:start w:val="1"/>
+      <w:numFmt w:val="bullet"/>
+      <w:lvlText w:val="o"/>
+      <w:lvlJc w:val="left"/>
+      <w:pPr>
+        <w:ind w:left="3600" w:hanging="360"/>
+      </w:pPr>
+      <w:rPr>
+        <w:rFonts w:ascii="Courier New" w:hAnsi="Courier New" w:cs="Courier New" w:hint="default"/>
+      </w:rPr>
+    </w:lvl>
+    <w:lvl w:ilvl="5" w:tplc="04090005" w:tentative="1">
+      <w:start w:val="1"/>
+      <w:numFmt w:val="bullet"/>
+      <w:lvlText w:val=""/>
+      <w:lvlJc w:val="left"/>
+      <w:pPr>
+        <w:ind w:left="4320" w:hanging="360"/>
+      </w:pPr>
+      <w:rPr>
+        <w:rFonts w:ascii="Wingdings" w:hAnsi="Wingdings" w:hint="default"/>
+      </w:rPr>
+    </w:lvl>
+    <w:lvl w:ilvl="6" w:tplc="04090001" w:tentative="1">
+      <w:start w:val="1"/>
+      <w:numFmt w:val="bullet"/>
+      <w:lvlText w:val=""/>
+      <w:lvlJc w:val="left"/>
+      <w:pPr>
+        <w:ind w:left="5040" w:hanging="360"/>
+      </w:pPr>
+      <w:rPr>
+        <w:rFonts w:ascii="Symbol" w:hAnsi="Symbol" w:hint="default"/>
+      </w:rPr>
+    </w:lvl>
+    <w:lvl w:ilvl="7" w:tplc="04090003" w:tentative="1">
+      <w:start w:val="1"/>
+      <w:numFmt w:val="bullet"/>
+      <w:lvlText w:val="o"/>
+      <w:lvlJc w:val="left"/>
+      <w:pPr>
+        <w:ind w:left="5760" w:hanging="360"/>
+      </w:pPr>
+      <w:rPr>
+        <w:rFonts w:ascii="Courier New" w:hAnsi="Courier New" w:cs="Courier New" w:hint="default"/>
+      </w:rPr>
+    </w:lvl>
+    <w:lvl w:ilvl="8" w:tplc="04090005" w:tentative="1">
+      <w:start w:val="1"/>
+      <w:numFmt w:val="bullet"/>
+      <w:lvlText w:val=""/>
+      <w:lvlJc w:val="left"/>
+      <w:pPr>
+        <w:ind w:left="6480" w:hanging="360"/>
+      </w:pPr>
+      <w:rPr>
+        <w:rFonts w:ascii="Wingdings" w:hAnsi="Wingdings" w:hint="default"/>
+      </w:rPr>
+    </w:lvl>
+  </w:abstractNum>
+  <w:abstractNum w:abstractNumId="2" w15:restartNumberingAfterBreak="0">
+    <w:nsid w:val="0308724E"/>
+    <w:multiLevelType w:val="hybridMultilevel"/>
+    <w:tmpl w:val="D12C2AF6"/>
+    <w:lvl w:ilvl="0" w:tplc="04090001">
+      <w:start w:val="1"/>
+      <w:numFmt w:val="bullet"/>
+      <w:lvlText w:val=""/>
+      <w:lvlJc w:val="left"/>
+      <w:pPr>
+        <w:ind w:left="720" w:hanging="360"/>
+      </w:pPr>
+      <w:rPr>
+        <w:rFonts w:ascii="Symbol" w:hAnsi="Symbol" w:hint="default"/>
+      </w:rPr>
+    </w:lvl>
+    <w:lvl w:ilvl="1" w:tplc="04090003" w:tentative="1">
+      <w:start w:val="1"/>
+      <w:numFmt w:val="bullet"/>
+      <w:lvlText w:val="o"/>
+      <w:lvlJc w:val="left"/>
+      <w:pPr>
+        <w:ind w:left="1440" w:hanging="360"/>
+      </w:pPr>
+      <w:rPr>
+        <w:rFonts w:ascii="Courier New" w:hAnsi="Courier New" w:cs="Courier New" w:hint="default"/>
+      </w:rPr>
+    </w:lvl>
+    <w:lvl w:ilvl="2" w:tplc="04090005" w:tentative="1">
+      <w:start w:val="1"/>
+      <w:numFmt w:val="bullet"/>
+      <w:lvlText w:val=""/>
+      <w:lvlJc w:val="left"/>
+      <w:pPr>
+        <w:ind w:left="2160" w:hanging="360"/>
+      </w:pPr>
+      <w:rPr>
+        <w:rFonts w:ascii="Wingdings" w:hAnsi="Wingdings" w:hint="default"/>
+      </w:rPr>
+    </w:lvl>
+    <w:lvl w:ilvl="3" w:tplc="04090001" w:tentative="1">
+      <w:start w:val="1"/>
+      <w:numFmt w:val="bullet"/>
+      <w:lvlText w:val=""/>
+      <w:lvlJc w:val="left"/>
+      <w:pPr>
+        <w:ind w:left="2880" w:hanging="360"/>
+      </w:pPr>
+      <w:rPr>
+        <w:rFonts w:ascii="Symbol" w:hAnsi="Symbol" w:hint="default"/>
+      </w:rPr>
+    </w:lvl>
+    <w:lvl w:ilvl="4" w:tplc="04090003" w:tentative="1">
+      <w:start w:val="1"/>
+      <w:numFmt w:val="bullet"/>
+      <w:lvlText w:val="o"/>
+      <w:lvlJc w:val="left"/>
+      <w:pPr>
+        <w:ind w:left="3600" w:hanging="360"/>
+      </w:pPr>
+      <w:rPr>
+        <w:rFonts w:ascii="Courier New" w:hAnsi="Courier New" w:cs="Courier New" w:hint="default"/>
+      </w:rPr>
+    </w:lvl>
+    <w:lvl w:ilvl="5" w:tplc="04090005" w:tentative="1">
+      <w:start w:val="1"/>
+      <w:numFmt w:val="bullet"/>
+      <w:lvlText w:val=""/>
+      <w:lvlJc w:val="left"/>
+      <w:pPr>
+        <w:ind w:left="4320" w:hanging="360"/>
+      </w:pPr>
+      <w:rPr>
+        <w:rFonts w:ascii="Wingdings" w:hAnsi="Wingdings" w:hint="default"/>
+      </w:rPr>
+    </w:lvl>
+    <w:lvl w:ilvl="6" w:tplc="04090001" w:tentative="1">
+      <w:start w:val="1"/>
+      <w:numFmt w:val="bullet"/>
+      <w:lvlText w:val=""/>
+      <w:lvlJc w:val="left"/>
+      <w:pPr>
+        <w:ind w:left="5040" w:hanging="360"/>
+      </w:pPr>
+      <w:rPr>
+        <w:rFonts w:ascii="Symbol" w:hAnsi="Symbol" w:hint="default"/>
+      </w:rPr>
+    </w:lvl>
+    <w:lvl w:ilvl="7" w:tplc="04090003" w:tentative="1">
+      <w:start w:val="1"/>
+      <w:numFmt w:val="bullet"/>
+      <w:lvlText w:val="o"/>
+      <w:lvlJc w:val="left"/>
+      <w:pPr>
+        <w:ind w:left="5760" w:hanging="360"/>
+      </w:pPr>
+      <w:rPr>
+        <w:rFonts w:ascii="Courier New" w:hAnsi="Courier New" w:cs="Courier New" w:hint="default"/>
+      </w:rPr>
+    </w:lvl>
+    <w:lvl w:ilvl="8" w:tplc="04090005" w:tentative="1">
+      <w:start w:val="1"/>
+      <w:numFmt w:val="bullet"/>
+      <w:lvlText w:val=""/>
+      <w:lvlJc w:val="left"/>
+      <w:pPr>
+        <w:ind w:left="6480" w:hanging="360"/>
+      </w:pPr>
+      <w:rPr>
+        <w:rFonts w:ascii="Wingdings" w:hAnsi="Wingdings" w:hint="default"/>
+      </w:rPr>
+    </w:lvl>
+  </w:abstractNum>
+  <w:abstractNum w:abstractNumId="3" w15:restartNumberingAfterBreak="0">
     <w:nsid w:val="041E2B2E"/>
     <w:multiLevelType w:val="multilevel"/>
     <w:tmpl w:val="04080025"/>
@@ -4518,7 +5909,7 @@
       </w:rPr>
     </w:lvl>
   </w:abstractNum>
-  <w:abstractNum w:abstractNumId="2" w15:restartNumberingAfterBreak="0">
+  <w:abstractNum w:abstractNumId="4" w15:restartNumberingAfterBreak="0">
     <w:nsid w:val="0B405508"/>
     <w:multiLevelType w:val="hybridMultilevel"/>
     <w:tmpl w:val="CB0E4FAA"/>
@@ -4631,7 +6022,7 @@
       </w:rPr>
     </w:lvl>
   </w:abstractNum>
-  <w:abstractNum w:abstractNumId="3" w15:restartNumberingAfterBreak="0">
+  <w:abstractNum w:abstractNumId="5" w15:restartNumberingAfterBreak="0">
     <w:nsid w:val="0B5F7433"/>
     <w:multiLevelType w:val="hybridMultilevel"/>
     <w:tmpl w:val="5302EA4A"/>
@@ -4744,7 +6135,120 @@
       </w:rPr>
     </w:lvl>
   </w:abstractNum>
-  <w:abstractNum w:abstractNumId="4" w15:restartNumberingAfterBreak="0">
+  <w:abstractNum w:abstractNumId="6" w15:restartNumberingAfterBreak="0">
+    <w:nsid w:val="0FBD7781"/>
+    <w:multiLevelType w:val="hybridMultilevel"/>
+    <w:tmpl w:val="C640306E"/>
+    <w:lvl w:ilvl="0" w:tplc="04090001">
+      <w:start w:val="1"/>
+      <w:numFmt w:val="bullet"/>
+      <w:lvlText w:val=""/>
+      <w:lvlJc w:val="left"/>
+      <w:pPr>
+        <w:ind w:left="720" w:hanging="360"/>
+      </w:pPr>
+      <w:rPr>
+        <w:rFonts w:ascii="Symbol" w:hAnsi="Symbol" w:hint="default"/>
+      </w:rPr>
+    </w:lvl>
+    <w:lvl w:ilvl="1" w:tplc="04090003" w:tentative="1">
+      <w:start w:val="1"/>
+      <w:numFmt w:val="bullet"/>
+      <w:lvlText w:val="o"/>
+      <w:lvlJc w:val="left"/>
+      <w:pPr>
+        <w:ind w:left="1440" w:hanging="360"/>
+      </w:pPr>
+      <w:rPr>
+        <w:rFonts w:ascii="Courier New" w:hAnsi="Courier New" w:cs="Courier New" w:hint="default"/>
+      </w:rPr>
+    </w:lvl>
+    <w:lvl w:ilvl="2" w:tplc="04090005" w:tentative="1">
+      <w:start w:val="1"/>
+      <w:numFmt w:val="bullet"/>
+      <w:lvlText w:val=""/>
+      <w:lvlJc w:val="left"/>
+      <w:pPr>
+        <w:ind w:left="2160" w:hanging="360"/>
+      </w:pPr>
+      <w:rPr>
+        <w:rFonts w:ascii="Wingdings" w:hAnsi="Wingdings" w:hint="default"/>
+      </w:rPr>
+    </w:lvl>
+    <w:lvl w:ilvl="3" w:tplc="04090001" w:tentative="1">
+      <w:start w:val="1"/>
+      <w:numFmt w:val="bullet"/>
+      <w:lvlText w:val=""/>
+      <w:lvlJc w:val="left"/>
+      <w:pPr>
+        <w:ind w:left="2880" w:hanging="360"/>
+      </w:pPr>
+      <w:rPr>
+        <w:rFonts w:ascii="Symbol" w:hAnsi="Symbol" w:hint="default"/>
+      </w:rPr>
+    </w:lvl>
+    <w:lvl w:ilvl="4" w:tplc="04090003" w:tentative="1">
+      <w:start w:val="1"/>
+      <w:numFmt w:val="bullet"/>
+      <w:lvlText w:val="o"/>
+      <w:lvlJc w:val="left"/>
+      <w:pPr>
+        <w:ind w:left="3600" w:hanging="360"/>
+      </w:pPr>
+      <w:rPr>
+        <w:rFonts w:ascii="Courier New" w:hAnsi="Courier New" w:cs="Courier New" w:hint="default"/>
+      </w:rPr>
+    </w:lvl>
+    <w:lvl w:ilvl="5" w:tplc="04090005" w:tentative="1">
+      <w:start w:val="1"/>
+      <w:numFmt w:val="bullet"/>
+      <w:lvlText w:val=""/>
+      <w:lvlJc w:val="left"/>
+      <w:pPr>
+        <w:ind w:left="4320" w:hanging="360"/>
+      </w:pPr>
+      <w:rPr>
+        <w:rFonts w:ascii="Wingdings" w:hAnsi="Wingdings" w:hint="default"/>
+      </w:rPr>
+    </w:lvl>
+    <w:lvl w:ilvl="6" w:tplc="04090001" w:tentative="1">
+      <w:start w:val="1"/>
+      <w:numFmt w:val="bullet"/>
+      <w:lvlText w:val=""/>
+      <w:lvlJc w:val="left"/>
+      <w:pPr>
+        <w:ind w:left="5040" w:hanging="360"/>
+      </w:pPr>
+      <w:rPr>
+        <w:rFonts w:ascii="Symbol" w:hAnsi="Symbol" w:hint="default"/>
+      </w:rPr>
+    </w:lvl>
+    <w:lvl w:ilvl="7" w:tplc="04090003" w:tentative="1">
+      <w:start w:val="1"/>
+      <w:numFmt w:val="bullet"/>
+      <w:lvlText w:val="o"/>
+      <w:lvlJc w:val="left"/>
+      <w:pPr>
+        <w:ind w:left="5760" w:hanging="360"/>
+      </w:pPr>
+      <w:rPr>
+        <w:rFonts w:ascii="Courier New" w:hAnsi="Courier New" w:cs="Courier New" w:hint="default"/>
+      </w:rPr>
+    </w:lvl>
+    <w:lvl w:ilvl="8" w:tplc="04090005" w:tentative="1">
+      <w:start w:val="1"/>
+      <w:numFmt w:val="bullet"/>
+      <w:lvlText w:val=""/>
+      <w:lvlJc w:val="left"/>
+      <w:pPr>
+        <w:ind w:left="6480" w:hanging="360"/>
+      </w:pPr>
+      <w:rPr>
+        <w:rFonts w:ascii="Wingdings" w:hAnsi="Wingdings" w:hint="default"/>
+      </w:rPr>
+    </w:lvl>
+  </w:abstractNum>
+  <w:abstractNum w:abstractNumId="7" w15:restartNumberingAfterBreak="0">
     <w:nsid w:val="141100C5"/>
     <w:multiLevelType w:val="hybridMultilevel"/>
     <w:tmpl w:val="787CCD12"/>
@@ -4857,7 +6361,7 @@
       </w:rPr>
     </w:lvl>
   </w:abstractNum>
-  <w:abstractNum w:abstractNumId="5" w15:restartNumberingAfterBreak="0">
+  <w:abstractNum w:abstractNumId="8" w15:restartNumberingAfterBreak="0">
     <w:nsid w:val="26B411A5"/>
     <w:multiLevelType w:val="hybridMultilevel"/>
     <w:tmpl w:val="28FEE972"/>
@@ -4970,7 +6474,233 @@
       </w:rPr>
     </w:lvl>
   </w:abstractNum>
-  <w:abstractNum w:abstractNumId="6" w15:restartNumberingAfterBreak="0">
+  <w:abstractNum w:abstractNumId="9" w15:restartNumberingAfterBreak="0">
+    <w:nsid w:val="2A733394"/>
+    <w:multiLevelType w:val="hybridMultilevel"/>
+    <w:tmpl w:val="EDC2E702"/>
+    <w:lvl w:ilvl="0" w:tplc="04090001">
+      <w:start w:val="1"/>
+      <w:numFmt w:val="bullet"/>
+      <w:lvlText w:val=""/>
+      <w:lvlJc w:val="left"/>
+      <w:pPr>
+        <w:ind w:left="720" w:hanging="360"/>
+      </w:pPr>
+      <w:rPr>
+        <w:rFonts w:ascii="Symbol" w:hAnsi="Symbol" w:hint="default"/>
+      </w:rPr>
+    </w:lvl>
+    <w:lvl w:ilvl="1" w:tplc="04090003" w:tentative="1">
+      <w:start w:val="1"/>
+      <w:numFmt w:val="bullet"/>
+      <w:lvlText w:val="o"/>
+      <w:lvlJc w:val="left"/>
+      <w:pPr>
+        <w:ind w:left="1440" w:hanging="360"/>
+      </w:pPr>
+      <w:rPr>
+        <w:rFonts w:ascii="Courier New" w:hAnsi="Courier New" w:cs="Courier New" w:hint="default"/>
+      </w:rPr>
+    </w:lvl>
+    <w:lvl w:ilvl="2" w:tplc="04090005" w:tentative="1">
+      <w:start w:val="1"/>
+      <w:numFmt w:val="bullet"/>
+      <w:lvlText w:val=""/>
+      <w:lvlJc w:val="left"/>
+      <w:pPr>
+        <w:ind w:left="2160" w:hanging="360"/>
+      </w:pPr>
+      <w:rPr>
+        <w:rFonts w:ascii="Wingdings" w:hAnsi="Wingdings" w:hint="default"/>
+      </w:rPr>
+    </w:lvl>
+    <w:lvl w:ilvl="3" w:tplc="04090001" w:tentative="1">
+      <w:start w:val="1"/>
+      <w:numFmt w:val="bullet"/>
+      <w:lvlText w:val=""/>
+      <w:lvlJc w:val="left"/>
+      <w:pPr>
+        <w:ind w:left="2880" w:hanging="360"/>
+      </w:pPr>
+      <w:rPr>
+        <w:rFonts w:ascii="Symbol" w:hAnsi="Symbol" w:hint="default"/>
+      </w:rPr>
+    </w:lvl>
+    <w:lvl w:ilvl="4" w:tplc="04090003" w:tentative="1">
+      <w:start w:val="1"/>
+      <w:numFmt w:val="bullet"/>
+      <w:lvlText w:val="o"/>
+      <w:lvlJc w:val="left"/>
+      <w:pPr>
+        <w:ind w:left="3600" w:hanging="360"/>
+      </w:pPr>
+      <w:rPr>
+        <w:rFonts w:ascii="Courier New" w:hAnsi="Courier New" w:cs="Courier New" w:hint="default"/>
+      </w:rPr>
+    </w:lvl>
+    <w:lvl w:ilvl="5" w:tplc="04090005" w:tentative="1">
+      <w:start w:val="1"/>
+      <w:numFmt w:val="bullet"/>
+      <w:lvlText w:val=""/>
+      <w:lvlJc w:val="left"/>
+      <w:pPr>
+        <w:ind w:left="4320" w:hanging="360"/>
+      </w:pPr>
+      <w:rPr>
+        <w:rFonts w:ascii="Wingdings" w:hAnsi="Wingdings" w:hint="default"/>
+      </w:rPr>
+    </w:lvl>
+    <w:lvl w:ilvl="6" w:tplc="04090001" w:tentative="1">
+      <w:start w:val="1"/>
+      <w:numFmt w:val="bullet"/>
+      <w:lvlText w:val=""/>
+      <w:lvlJc w:val="left"/>
+      <w:pPr>
+        <w:ind w:left="5040" w:hanging="360"/>
+      </w:pPr>
+      <w:rPr>
+        <w:rFonts w:ascii="Symbol" w:hAnsi="Symbol" w:hint="default"/>
+      </w:rPr>
+    </w:lvl>
+    <w:lvl w:ilvl="7" w:tplc="04090003" w:tentative="1">
+      <w:start w:val="1"/>
+      <w:numFmt w:val="bullet"/>
+      <w:lvlText w:val="o"/>
+      <w:lvlJc w:val="left"/>
+      <w:pPr>
+        <w:ind w:left="5760" w:hanging="360"/>
+      </w:pPr>
+      <w:rPr>
+        <w:rFonts w:ascii="Courier New" w:hAnsi="Courier New" w:cs="Courier New" w:hint="default"/>
+      </w:rPr>
+    </w:lvl>
+    <w:lvl w:ilvl="8" w:tplc="04090005" w:tentative="1">
+      <w:start w:val="1"/>
+      <w:numFmt w:val="bullet"/>
+      <w:lvlText w:val=""/>
+      <w:lvlJc w:val="left"/>
+      <w:pPr>
+        <w:ind w:left="6480" w:hanging="360"/>
+      </w:pPr>
+      <w:rPr>
+        <w:rFonts w:ascii="Wingdings" w:hAnsi="Wingdings" w:hint="default"/>
+      </w:rPr>
+    </w:lvl>
+  </w:abstractNum>
+  <w:abstractNum w:abstractNumId="10" w15:restartNumberingAfterBreak="0">
+    <w:nsid w:val="2B5E62C8"/>
+    <w:multiLevelType w:val="hybridMultilevel"/>
+    <w:tmpl w:val="DAB6F9BC"/>
+    <w:lvl w:ilvl="0" w:tplc="04090001">
+      <w:start w:val="1"/>
+      <w:numFmt w:val="bullet"/>
+      <w:lvlText w:val=""/>
+      <w:lvlJc w:val="left"/>
+      <w:pPr>
+        <w:ind w:left="720" w:hanging="360"/>
+      </w:pPr>
+      <w:rPr>
+        <w:rFonts w:ascii="Symbol" w:hAnsi="Symbol" w:hint="default"/>
+      </w:rPr>
+    </w:lvl>
+    <w:lvl w:ilvl="1" w:tplc="04090003" w:tentative="1">
+      <w:start w:val="1"/>
+      <w:numFmt w:val="bullet"/>
+      <w:lvlText w:val="o"/>
+      <w:lvlJc w:val="left"/>
+      <w:pPr>
+        <w:ind w:left="1440" w:hanging="360"/>
+      </w:pPr>
+      <w:rPr>
+        <w:rFonts w:ascii="Courier New" w:hAnsi="Courier New" w:cs="Courier New" w:hint="default"/>
+      </w:rPr>
+    </w:lvl>
+    <w:lvl w:ilvl="2" w:tplc="04090005" w:tentative="1">
+      <w:start w:val="1"/>
+      <w:numFmt w:val="bullet"/>
+      <w:lvlText w:val=""/>
+      <w:lvlJc w:val="left"/>
+      <w:pPr>
+        <w:ind w:left="2160" w:hanging="360"/>
+      </w:pPr>
+      <w:rPr>
+        <w:rFonts w:ascii="Wingdings" w:hAnsi="Wingdings" w:hint="default"/>
+      </w:rPr>
+    </w:lvl>
+    <w:lvl w:ilvl="3" w:tplc="04090001" w:tentative="1">
+      <w:start w:val="1"/>
+      <w:numFmt w:val="bullet"/>
+      <w:lvlText w:val=""/>
+      <w:lvlJc w:val="left"/>
+      <w:pPr>
+        <w:ind w:left="2880" w:hanging="360"/>
+      </w:pPr>
+      <w:rPr>
+        <w:rFonts w:ascii="Symbol" w:hAnsi="Symbol" w:hint="default"/>
+      </w:rPr>
+    </w:lvl>
+    <w:lvl w:ilvl="4" w:tplc="04090003" w:tentative="1">
+      <w:start w:val="1"/>
+      <w:numFmt w:val="bullet"/>
+      <w:lvlText w:val="o"/>
+      <w:lvlJc w:val="left"/>
+      <w:pPr>
+        <w:ind w:left="3600" w:hanging="360"/>
+      </w:pPr>
+      <w:rPr>
+        <w:rFonts w:ascii="Courier New" w:hAnsi="Courier New" w:cs="Courier New" w:hint="default"/>
+      </w:rPr>
+    </w:lvl>
+    <w:lvl w:ilvl="5" w:tplc="04090005" w:tentative="1">
+      <w:start w:val="1"/>
+      <w:numFmt w:val="bullet"/>
+      <w:lvlText w:val=""/>
+      <w:lvlJc w:val="left"/>
+      <w:pPr>
+        <w:ind w:left="4320" w:hanging="360"/>
+      </w:pPr>
+      <w:rPr>
+        <w:rFonts w:ascii="Wingdings" w:hAnsi="Wingdings" w:hint="default"/>
+      </w:rPr>
+    </w:lvl>
+    <w:lvl w:ilvl="6" w:tplc="04090001" w:tentative="1">
+      <w:start w:val="1"/>
+      <w:numFmt w:val="bullet"/>
+      <w:lvlText w:val=""/>
+      <w:lvlJc w:val="left"/>
+      <w:pPr>
+        <w:ind w:left="5040" w:hanging="360"/>
+      </w:pPr>
+      <w:rPr>
+        <w:rFonts w:ascii="Symbol" w:hAnsi="Symbol" w:hint="default"/>
+      </w:rPr>
+    </w:lvl>
+    <w:lvl w:ilvl="7" w:tplc="04090003" w:tentative="1">
+      <w:start w:val="1"/>
+      <w:numFmt w:val="bullet"/>
+      <w:lvlText w:val="o"/>
+      <w:lvlJc w:val="left"/>
+      <w:pPr>
+        <w:ind w:left="5760" w:hanging="360"/>
+      </w:pPr>
+      <w:rPr>
+        <w:rFonts w:ascii="Courier New" w:hAnsi="Courier New" w:cs="Courier New" w:hint="default"/>
+      </w:rPr>
+    </w:lvl>
+    <w:lvl w:ilvl="8" w:tplc="04090005" w:tentative="1">
+      <w:start w:val="1"/>
+      <w:numFmt w:val="bullet"/>
+      <w:lvlText w:val=""/>
+      <w:lvlJc w:val="left"/>
+      <w:pPr>
+        <w:ind w:left="6480" w:hanging="360"/>
+      </w:pPr>
+      <w:rPr>
+        <w:rFonts w:ascii="Wingdings" w:hAnsi="Wingdings" w:hint="default"/>
+      </w:rPr>
+    </w:lvl>
+  </w:abstractNum>
+  <w:abstractNum w:abstractNumId="11" w15:restartNumberingAfterBreak="0">
     <w:nsid w:val="2EDA2D48"/>
     <w:multiLevelType w:val="hybridMultilevel"/>
     <w:tmpl w:val="D3C00AB8"/>
@@ -5083,7 +6813,7 @@
       </w:rPr>
     </w:lvl>
   </w:abstractNum>
-  <w:abstractNum w:abstractNumId="7" w15:restartNumberingAfterBreak="0">
+  <w:abstractNum w:abstractNumId="12" w15:restartNumberingAfterBreak="0">
     <w:nsid w:val="30E61211"/>
     <w:multiLevelType w:val="hybridMultilevel"/>
     <w:tmpl w:val="8DB6E718"/>
@@ -5196,7 +6926,233 @@
       </w:rPr>
     </w:lvl>
   </w:abstractNum>
-  <w:abstractNum w:abstractNumId="8" w15:restartNumberingAfterBreak="0">
+  <w:abstractNum w:abstractNumId="13" w15:restartNumberingAfterBreak="0">
+    <w:nsid w:val="338C4F0A"/>
+    <w:multiLevelType w:val="hybridMultilevel"/>
+    <w:tmpl w:val="00D07C56"/>
+    <w:lvl w:ilvl="0" w:tplc="04090001">
+      <w:start w:val="1"/>
+      <w:numFmt w:val="bullet"/>
+      <w:lvlText w:val=""/>
+      <w:lvlJc w:val="left"/>
+      <w:pPr>
+        <w:ind w:left="720" w:hanging="360"/>
+      </w:pPr>
+      <w:rPr>
+        <w:rFonts w:ascii="Symbol" w:hAnsi="Symbol" w:hint="default"/>
+      </w:rPr>
+    </w:lvl>
+    <w:lvl w:ilvl="1" w:tplc="04090003" w:tentative="1">
+      <w:start w:val="1"/>
+      <w:numFmt w:val="bullet"/>
+      <w:lvlText w:val="o"/>
+      <w:lvlJc w:val="left"/>
+      <w:pPr>
+        <w:ind w:left="1440" w:hanging="360"/>
+      </w:pPr>
+      <w:rPr>
+        <w:rFonts w:ascii="Courier New" w:hAnsi="Courier New" w:cs="Courier New" w:hint="default"/>
+      </w:rPr>
+    </w:lvl>
+    <w:lvl w:ilvl="2" w:tplc="04090005" w:tentative="1">
+      <w:start w:val="1"/>
+      <w:numFmt w:val="bullet"/>
+      <w:lvlText w:val=""/>
+      <w:lvlJc w:val="left"/>
+      <w:pPr>
+        <w:ind w:left="2160" w:hanging="360"/>
+      </w:pPr>
+      <w:rPr>
+        <w:rFonts w:ascii="Wingdings" w:hAnsi="Wingdings" w:hint="default"/>
+      </w:rPr>
+    </w:lvl>
+    <w:lvl w:ilvl="3" w:tplc="04090001" w:tentative="1">
+      <w:start w:val="1"/>
+      <w:numFmt w:val="bullet"/>
+      <w:lvlText w:val=""/>
+      <w:lvlJc w:val="left"/>
+      <w:pPr>
+        <w:ind w:left="2880" w:hanging="360"/>
+      </w:pPr>
+      <w:rPr>
+        <w:rFonts w:ascii="Symbol" w:hAnsi="Symbol" w:hint="default"/>
+      </w:rPr>
+    </w:lvl>
+    <w:lvl w:ilvl="4" w:tplc="04090003" w:tentative="1">
+      <w:start w:val="1"/>
+      <w:numFmt w:val="bullet"/>
+      <w:lvlText w:val="o"/>
+      <w:lvlJc w:val="left"/>
+      <w:pPr>
+        <w:ind w:left="3600" w:hanging="360"/>
+      </w:pPr>
+      <w:rPr>
+        <w:rFonts w:ascii="Courier New" w:hAnsi="Courier New" w:cs="Courier New" w:hint="default"/>
+      </w:rPr>
+    </w:lvl>
+    <w:lvl w:ilvl="5" w:tplc="04090005" w:tentative="1">
+      <w:start w:val="1"/>
+      <w:numFmt w:val="bullet"/>
+      <w:lvlText w:val=""/>
+      <w:lvlJc w:val="left"/>
+      <w:pPr>
+        <w:ind w:left="4320" w:hanging="360"/>
+      </w:pPr>
+      <w:rPr>
+        <w:rFonts w:ascii="Wingdings" w:hAnsi="Wingdings" w:hint="default"/>
+      </w:rPr>
+    </w:lvl>
+    <w:lvl w:ilvl="6" w:tplc="04090001" w:tentative="1">
+      <w:start w:val="1"/>
+      <w:numFmt w:val="bullet"/>
+      <w:lvlText w:val=""/>
+      <w:lvlJc w:val="left"/>
+      <w:pPr>
+        <w:ind w:left="5040" w:hanging="360"/>
+      </w:pPr>
+      <w:rPr>
+        <w:rFonts w:ascii="Symbol" w:hAnsi="Symbol" w:hint="default"/>
+      </w:rPr>
+    </w:lvl>
+    <w:lvl w:ilvl="7" w:tplc="04090003" w:tentative="1">
+      <w:start w:val="1"/>
+      <w:numFmt w:val="bullet"/>
+      <w:lvlText w:val="o"/>
+      <w:lvlJc w:val="left"/>
+      <w:pPr>
+        <w:ind w:left="5760" w:hanging="360"/>
+      </w:pPr>
+      <w:rPr>
+        <w:rFonts w:ascii="Courier New" w:hAnsi="Courier New" w:cs="Courier New" w:hint="default"/>
+      </w:rPr>
+    </w:lvl>
+    <w:lvl w:ilvl="8" w:tplc="04090005" w:tentative="1">
+      <w:start w:val="1"/>
+      <w:numFmt w:val="bullet"/>
+      <w:lvlText w:val=""/>
+      <w:lvlJc w:val="left"/>
+      <w:pPr>
+        <w:ind w:left="6480" w:hanging="360"/>
+      </w:pPr>
+      <w:rPr>
+        <w:rFonts w:ascii="Wingdings" w:hAnsi="Wingdings" w:hint="default"/>
+      </w:rPr>
+    </w:lvl>
+  </w:abstractNum>
+  <w:abstractNum w:abstractNumId="14" w15:restartNumberingAfterBreak="0">
+    <w:nsid w:val="35A234C8"/>
+    <w:multiLevelType w:val="hybridMultilevel"/>
+    <w:tmpl w:val="559C9904"/>
+    <w:lvl w:ilvl="0" w:tplc="04090001">
+      <w:start w:val="1"/>
+      <w:numFmt w:val="bullet"/>
+      <w:lvlText w:val=""/>
+      <w:lvlJc w:val="left"/>
+      <w:pPr>
+        <w:ind w:left="720" w:hanging="360"/>
+      </w:pPr>
+      <w:rPr>
+        <w:rFonts w:ascii="Symbol" w:hAnsi="Symbol" w:hint="default"/>
+      </w:rPr>
+    </w:lvl>
+    <w:lvl w:ilvl="1" w:tplc="04090003" w:tentative="1">
+      <w:start w:val="1"/>
+      <w:numFmt w:val="bullet"/>
+      <w:lvlText w:val="o"/>
+      <w:lvlJc w:val="left"/>
+      <w:pPr>
+        <w:ind w:left="1440" w:hanging="360"/>
+      </w:pPr>
+      <w:rPr>
+        <w:rFonts w:ascii="Courier New" w:hAnsi="Courier New" w:cs="Courier New" w:hint="default"/>
+      </w:rPr>
+    </w:lvl>
+    <w:lvl w:ilvl="2" w:tplc="04090005" w:tentative="1">
+      <w:start w:val="1"/>
+      <w:numFmt w:val="bullet"/>
+      <w:lvlText w:val=""/>
+      <w:lvlJc w:val="left"/>
+      <w:pPr>
+        <w:ind w:left="2160" w:hanging="360"/>
+      </w:pPr>
+      <w:rPr>
+        <w:rFonts w:ascii="Wingdings" w:hAnsi="Wingdings" w:hint="default"/>
+      </w:rPr>
+    </w:lvl>
+    <w:lvl w:ilvl="3" w:tplc="04090001" w:tentative="1">
+      <w:start w:val="1"/>
+      <w:numFmt w:val="bullet"/>
+      <w:lvlText w:val=""/>
+      <w:lvlJc w:val="left"/>
+      <w:pPr>
+        <w:ind w:left="2880" w:hanging="360"/>
+      </w:pPr>
+      <w:rPr>
+        <w:rFonts w:ascii="Symbol" w:hAnsi="Symbol" w:hint="default"/>
+      </w:rPr>
+    </w:lvl>
+    <w:lvl w:ilvl="4" w:tplc="04090003" w:tentative="1">
+      <w:start w:val="1"/>
+      <w:numFmt w:val="bullet"/>
+      <w:lvlText w:val="o"/>
+      <w:lvlJc w:val="left"/>
+      <w:pPr>
+        <w:ind w:left="3600" w:hanging="360"/>
+      </w:pPr>
+      <w:rPr>
+        <w:rFonts w:ascii="Courier New" w:hAnsi="Courier New" w:cs="Courier New" w:hint="default"/>
+      </w:rPr>
+    </w:lvl>
+    <w:lvl w:ilvl="5" w:tplc="04090005" w:tentative="1">
+      <w:start w:val="1"/>
+      <w:numFmt w:val="bullet"/>
+      <w:lvlText w:val=""/>
+      <w:lvlJc w:val="left"/>
+      <w:pPr>
+        <w:ind w:left="4320" w:hanging="360"/>
+      </w:pPr>
+      <w:rPr>
+        <w:rFonts w:ascii="Wingdings" w:hAnsi="Wingdings" w:hint="default"/>
+      </w:rPr>
+    </w:lvl>
+    <w:lvl w:ilvl="6" w:tplc="04090001" w:tentative="1">
+      <w:start w:val="1"/>
+      <w:numFmt w:val="bullet"/>
+      <w:lvlText w:val=""/>
+      <w:lvlJc w:val="left"/>
+      <w:pPr>
+        <w:ind w:left="5040" w:hanging="360"/>
+      </w:pPr>
+      <w:rPr>
+        <w:rFonts w:ascii="Symbol" w:hAnsi="Symbol" w:hint="default"/>
+      </w:rPr>
+    </w:lvl>
+    <w:lvl w:ilvl="7" w:tplc="04090003" w:tentative="1">
+      <w:start w:val="1"/>
+      <w:numFmt w:val="bullet"/>
+      <w:lvlText w:val="o"/>
+      <w:lvlJc w:val="left"/>
+      <w:pPr>
+        <w:ind w:left="5760" w:hanging="360"/>
+      </w:pPr>
+      <w:rPr>
+        <w:rFonts w:ascii="Courier New" w:hAnsi="Courier New" w:cs="Courier New" w:hint="default"/>
+      </w:rPr>
+    </w:lvl>
+    <w:lvl w:ilvl="8" w:tplc="04090005" w:tentative="1">
+      <w:start w:val="1"/>
+      <w:numFmt w:val="bullet"/>
+      <w:lvlText w:val=""/>
+      <w:lvlJc w:val="left"/>
+      <w:pPr>
+        <w:ind w:left="6480" w:hanging="360"/>
+      </w:pPr>
+      <w:rPr>
+        <w:rFonts w:ascii="Wingdings" w:hAnsi="Wingdings" w:hint="default"/>
+      </w:rPr>
+    </w:lvl>
+  </w:abstractNum>
+  <w:abstractNum w:abstractNumId="15" w15:restartNumberingAfterBreak="0">
     <w:nsid w:val="3A243CA6"/>
     <w:multiLevelType w:val="hybridMultilevel"/>
     <w:tmpl w:val="E11EC972"/>
@@ -5309,7 +7265,233 @@
       </w:rPr>
     </w:lvl>
   </w:abstractNum>
-  <w:abstractNum w:abstractNumId="9" w15:restartNumberingAfterBreak="0">
+  <w:abstractNum w:abstractNumId="16" w15:restartNumberingAfterBreak="0">
+    <w:nsid w:val="3B7C4B13"/>
+    <w:multiLevelType w:val="hybridMultilevel"/>
+    <w:tmpl w:val="A4C6E4C0"/>
+    <w:lvl w:ilvl="0" w:tplc="04090001">
+      <w:start w:val="1"/>
+      <w:numFmt w:val="bullet"/>
+      <w:lvlText w:val=""/>
+      <w:lvlJc w:val="left"/>
+      <w:pPr>
+        <w:ind w:left="720" w:hanging="360"/>
+      </w:pPr>
+      <w:rPr>
+        <w:rFonts w:ascii="Symbol" w:hAnsi="Symbol" w:hint="default"/>
+      </w:rPr>
+    </w:lvl>
+    <w:lvl w:ilvl="1" w:tplc="04090003" w:tentative="1">
+      <w:start w:val="1"/>
+      <w:numFmt w:val="bullet"/>
+      <w:lvlText w:val="o"/>
+      <w:lvlJc w:val="left"/>
+      <w:pPr>
+        <w:ind w:left="1440" w:hanging="360"/>
+      </w:pPr>
+      <w:rPr>
+        <w:rFonts w:ascii="Courier New" w:hAnsi="Courier New" w:cs="Courier New" w:hint="default"/>
+      </w:rPr>
+    </w:lvl>
+    <w:lvl w:ilvl="2" w:tplc="04090005" w:tentative="1">
+      <w:start w:val="1"/>
+      <w:numFmt w:val="bullet"/>
+      <w:lvlText w:val=""/>
+      <w:lvlJc w:val="left"/>
+      <w:pPr>
+        <w:ind w:left="2160" w:hanging="360"/>
+      </w:pPr>
+      <w:rPr>
+        <w:rFonts w:ascii="Wingdings" w:hAnsi="Wingdings" w:hint="default"/>
+      </w:rPr>
+    </w:lvl>
+    <w:lvl w:ilvl="3" w:tplc="04090001" w:tentative="1">
+      <w:start w:val="1"/>
+      <w:numFmt w:val="bullet"/>
+      <w:lvlText w:val=""/>
+      <w:lvlJc w:val="left"/>
+      <w:pPr>
+        <w:ind w:left="2880" w:hanging="360"/>
+      </w:pPr>
+      <w:rPr>
+        <w:rFonts w:ascii="Symbol" w:hAnsi="Symbol" w:hint="default"/>
+      </w:rPr>
+    </w:lvl>
+    <w:lvl w:ilvl="4" w:tplc="04090003" w:tentative="1">
+      <w:start w:val="1"/>
+      <w:numFmt w:val="bullet"/>
+      <w:lvlText w:val="o"/>
+      <w:lvlJc w:val="left"/>
+      <w:pPr>
+        <w:ind w:left="3600" w:hanging="360"/>
+      </w:pPr>
+      <w:rPr>
+        <w:rFonts w:ascii="Courier New" w:hAnsi="Courier New" w:cs="Courier New" w:hint="default"/>
+      </w:rPr>
+    </w:lvl>
+    <w:lvl w:ilvl="5" w:tplc="04090005" w:tentative="1">
+      <w:start w:val="1"/>
+      <w:numFmt w:val="bullet"/>
+      <w:lvlText w:val=""/>
+      <w:lvlJc w:val="left"/>
+      <w:pPr>
+        <w:ind w:left="4320" w:hanging="360"/>
+      </w:pPr>
+      <w:rPr>
+        <w:rFonts w:ascii="Wingdings" w:hAnsi="Wingdings" w:hint="default"/>
+      </w:rPr>
+    </w:lvl>
+    <w:lvl w:ilvl="6" w:tplc="04090001" w:tentative="1">
+      <w:start w:val="1"/>
+      <w:numFmt w:val="bullet"/>
+      <w:lvlText w:val=""/>
+      <w:lvlJc w:val="left"/>
+      <w:pPr>
+        <w:ind w:left="5040" w:hanging="360"/>
+      </w:pPr>
+      <w:rPr>
+        <w:rFonts w:ascii="Symbol" w:hAnsi="Symbol" w:hint="default"/>
+      </w:rPr>
+    </w:lvl>
+    <w:lvl w:ilvl="7" w:tplc="04090003" w:tentative="1">
+      <w:start w:val="1"/>
+      <w:numFmt w:val="bullet"/>
+      <w:lvlText w:val="o"/>
+      <w:lvlJc w:val="left"/>
+      <w:pPr>
+        <w:ind w:left="5760" w:hanging="360"/>
+      </w:pPr>
+      <w:rPr>
+        <w:rFonts w:ascii="Courier New" w:hAnsi="Courier New" w:cs="Courier New" w:hint="default"/>
+      </w:rPr>
+    </w:lvl>
+    <w:lvl w:ilvl="8" w:tplc="04090005" w:tentative="1">
+      <w:start w:val="1"/>
+      <w:numFmt w:val="bullet"/>
+      <w:lvlText w:val=""/>
+      <w:lvlJc w:val="left"/>
+      <w:pPr>
+        <w:ind w:left="6480" w:hanging="360"/>
+      </w:pPr>
+      <w:rPr>
+        <w:rFonts w:ascii="Wingdings" w:hAnsi="Wingdings" w:hint="default"/>
+      </w:rPr>
+    </w:lvl>
+  </w:abstractNum>
+  <w:abstractNum w:abstractNumId="17" w15:restartNumberingAfterBreak="0">
+    <w:nsid w:val="430B49F8"/>
+    <w:multiLevelType w:val="hybridMultilevel"/>
+    <w:tmpl w:val="F2565222"/>
+    <w:lvl w:ilvl="0" w:tplc="04090001">
+      <w:start w:val="1"/>
+      <w:numFmt w:val="bullet"/>
+      <w:lvlText w:val=""/>
+      <w:lvlJc w:val="left"/>
+      <w:pPr>
+        <w:ind w:left="720" w:hanging="360"/>
+      </w:pPr>
+      <w:rPr>
+        <w:rFonts w:ascii="Symbol" w:hAnsi="Symbol" w:hint="default"/>
+      </w:rPr>
+    </w:lvl>
+    <w:lvl w:ilvl="1" w:tplc="04090003" w:tentative="1">
+      <w:start w:val="1"/>
+      <w:numFmt w:val="bullet"/>
+      <w:lvlText w:val="o"/>
+      <w:lvlJc w:val="left"/>
+      <w:pPr>
+        <w:ind w:left="1440" w:hanging="360"/>
+      </w:pPr>
+      <w:rPr>
+        <w:rFonts w:ascii="Courier New" w:hAnsi="Courier New" w:cs="Courier New" w:hint="default"/>
+      </w:rPr>
+    </w:lvl>
+    <w:lvl w:ilvl="2" w:tplc="04090005" w:tentative="1">
+      <w:start w:val="1"/>
+      <w:numFmt w:val="bullet"/>
+      <w:lvlText w:val=""/>
+      <w:lvlJc w:val="left"/>
+      <w:pPr>
+        <w:ind w:left="2160" w:hanging="360"/>
+      </w:pPr>
+      <w:rPr>
+        <w:rFonts w:ascii="Wingdings" w:hAnsi="Wingdings" w:hint="default"/>
+      </w:rPr>
+    </w:lvl>
+    <w:lvl w:ilvl="3" w:tplc="04090001" w:tentative="1">
+      <w:start w:val="1"/>
+      <w:numFmt w:val="bullet"/>
+      <w:lvlText w:val=""/>
+      <w:lvlJc w:val="left"/>
+      <w:pPr>
+        <w:ind w:left="2880" w:hanging="360"/>
+      </w:pPr>
+      <w:rPr>
+        <w:rFonts w:ascii="Symbol" w:hAnsi="Symbol" w:hint="default"/>
+      </w:rPr>
+    </w:lvl>
+    <w:lvl w:ilvl="4" w:tplc="04090003" w:tentative="1">
+      <w:start w:val="1"/>
+      <w:numFmt w:val="bullet"/>
+      <w:lvlText w:val="o"/>
+      <w:lvlJc w:val="left"/>
+      <w:pPr>
+        <w:ind w:left="3600" w:hanging="360"/>
+      </w:pPr>
+      <w:rPr>
+        <w:rFonts w:ascii="Courier New" w:hAnsi="Courier New" w:cs="Courier New" w:hint="default"/>
+      </w:rPr>
+    </w:lvl>
+    <w:lvl w:ilvl="5" w:tplc="04090005" w:tentative="1">
+      <w:start w:val="1"/>
+      <w:numFmt w:val="bullet"/>
+      <w:lvlText w:val=""/>
+      <w:lvlJc w:val="left"/>
+      <w:pPr>
+        <w:ind w:left="4320" w:hanging="360"/>
+      </w:pPr>
+      <w:rPr>
+        <w:rFonts w:ascii="Wingdings" w:hAnsi="Wingdings" w:hint="default"/>
+      </w:rPr>
+    </w:lvl>
+    <w:lvl w:ilvl="6" w:tplc="04090001" w:tentative="1">
+      <w:start w:val="1"/>
+      <w:numFmt w:val="bullet"/>
+      <w:lvlText w:val=""/>
+      <w:lvlJc w:val="left"/>
+      <w:pPr>
+        <w:ind w:left="5040" w:hanging="360"/>
+      </w:pPr>
+      <w:rPr>
+        <w:rFonts w:ascii="Symbol" w:hAnsi="Symbol" w:hint="default"/>
+      </w:rPr>
+    </w:lvl>
+    <w:lvl w:ilvl="7" w:tplc="04090003" w:tentative="1">
+      <w:start w:val="1"/>
+      <w:numFmt w:val="bullet"/>
+      <w:lvlText w:val="o"/>
+      <w:lvlJc w:val="left"/>
+      <w:pPr>
+        <w:ind w:left="5760" w:hanging="360"/>
+      </w:pPr>
+      <w:rPr>
+        <w:rFonts w:ascii="Courier New" w:hAnsi="Courier New" w:cs="Courier New" w:hint="default"/>
+      </w:rPr>
+    </w:lvl>
+    <w:lvl w:ilvl="8" w:tplc="04090005" w:tentative="1">
+      <w:start w:val="1"/>
+      <w:numFmt w:val="bullet"/>
+      <w:lvlText w:val=""/>
+      <w:lvlJc w:val="left"/>
+      <w:pPr>
+        <w:ind w:left="6480" w:hanging="360"/>
+      </w:pPr>
+      <w:rPr>
+        <w:rFonts w:ascii="Wingdings" w:hAnsi="Wingdings" w:hint="default"/>
+      </w:rPr>
+    </w:lvl>
+  </w:abstractNum>
+  <w:abstractNum w:abstractNumId="18" w15:restartNumberingAfterBreak="0">
     <w:nsid w:val="434152EC"/>
     <w:multiLevelType w:val="hybridMultilevel"/>
     <w:tmpl w:val="DA9411E6"/>
@@ -5422,7 +7604,7 @@
       </w:rPr>
     </w:lvl>
   </w:abstractNum>
-  <w:abstractNum w:abstractNumId="10" w15:restartNumberingAfterBreak="0">
+  <w:abstractNum w:abstractNumId="19" w15:restartNumberingAfterBreak="0">
     <w:nsid w:val="51795A20"/>
     <w:multiLevelType w:val="hybridMultilevel"/>
     <w:tmpl w:val="8BBEA2A8"/>
@@ -5535,7 +7717,7 @@
       </w:rPr>
     </w:lvl>
   </w:abstractNum>
-  <w:abstractNum w:abstractNumId="11" w15:restartNumberingAfterBreak="0">
+  <w:abstractNum w:abstractNumId="20" w15:restartNumberingAfterBreak="0">
     <w:nsid w:val="539E2EC1"/>
     <w:multiLevelType w:val="hybridMultilevel"/>
     <w:tmpl w:val="04E04FF2"/>
@@ -5648,7 +7830,7 @@
       </w:rPr>
     </w:lvl>
   </w:abstractNum>
-  <w:abstractNum w:abstractNumId="12" w15:restartNumberingAfterBreak="0">
+  <w:abstractNum w:abstractNumId="21" w15:restartNumberingAfterBreak="0">
     <w:nsid w:val="581E2FE1"/>
     <w:multiLevelType w:val="hybridMultilevel"/>
     <w:tmpl w:val="33022388"/>
@@ -5761,10 +7943,10 @@
       </w:rPr>
     </w:lvl>
   </w:abstractNum>
-  <w:abstractNum w:abstractNumId="13" w15:restartNumberingAfterBreak="0">
+  <w:abstractNum w:abstractNumId="22" w15:restartNumberingAfterBreak="0">
     <w:nsid w:val="5A676042"/>
     <w:multiLevelType w:val="hybridMultilevel"/>
-    <w:tmpl w:val="BC6271D8"/>
+    <w:tmpl w:val="98826276"/>
     <w:lvl w:ilvl="0" w:tplc="04090001">
       <w:start w:val="1"/>
       <w:numFmt w:val="bullet"/>
@@ -5874,7 +8056,120 @@
       </w:rPr>
     </w:lvl>
   </w:abstractNum>
-  <w:abstractNum w:abstractNumId="14" w15:restartNumberingAfterBreak="0">
+  <w:abstractNum w:abstractNumId="23" w15:restartNumberingAfterBreak="0">
+    <w:nsid w:val="66163776"/>
+    <w:multiLevelType w:val="hybridMultilevel"/>
+    <w:tmpl w:val="BFEC6D92"/>
+    <w:lvl w:ilvl="0" w:tplc="04090001">
+      <w:start w:val="1"/>
+      <w:numFmt w:val="bullet"/>
+      <w:lvlText w:val=""/>
+      <w:lvlJc w:val="left"/>
+      <w:pPr>
+        <w:ind w:left="720" w:hanging="360"/>
+      </w:pPr>
+      <w:rPr>
+        <w:rFonts w:ascii="Symbol" w:hAnsi="Symbol" w:hint="default"/>
+      </w:rPr>
+    </w:lvl>
+    <w:lvl w:ilvl="1" w:tplc="04090003" w:tentative="1">
+      <w:start w:val="1"/>
+      <w:numFmt w:val="bullet"/>
+      <w:lvlText w:val="o"/>
+      <w:lvlJc w:val="left"/>
+      <w:pPr>
+        <w:ind w:left="1440" w:hanging="360"/>
+      </w:pPr>
+      <w:rPr>
+        <w:rFonts w:ascii="Courier New" w:hAnsi="Courier New" w:cs="Courier New" w:hint="default"/>
+      </w:rPr>
+    </w:lvl>
+    <w:lvl w:ilvl="2" w:tplc="04090005" w:tentative="1">
+      <w:start w:val="1"/>
+      <w:numFmt w:val="bullet"/>
+      <w:lvlText w:val=""/>
+      <w:lvlJc w:val="left"/>
+      <w:pPr>
+        <w:ind w:left="2160" w:hanging="360"/>
+      </w:pPr>
+      <w:rPr>
+        <w:rFonts w:ascii="Wingdings" w:hAnsi="Wingdings" w:hint="default"/>
+      </w:rPr>
+    </w:lvl>
+    <w:lvl w:ilvl="3" w:tplc="04090001" w:tentative="1">
+      <w:start w:val="1"/>
+      <w:numFmt w:val="bullet"/>
+      <w:lvlText w:val=""/>
+      <w:lvlJc w:val="left"/>
+      <w:pPr>
+        <w:ind w:left="2880" w:hanging="360"/>
+      </w:pPr>
+      <w:rPr>
+        <w:rFonts w:ascii="Symbol" w:hAnsi="Symbol" w:hint="default"/>
+      </w:rPr>
+    </w:lvl>
+    <w:lvl w:ilvl="4" w:tplc="04090003" w:tentative="1">
+      <w:start w:val="1"/>
+      <w:numFmt w:val="bullet"/>
+      <w:lvlText w:val="o"/>
+      <w:lvlJc w:val="left"/>
+      <w:pPr>
+        <w:ind w:left="3600" w:hanging="360"/>
+      </w:pPr>
+      <w:rPr>
+        <w:rFonts w:ascii="Courier New" w:hAnsi="Courier New" w:cs="Courier New" w:hint="default"/>
+      </w:rPr>
+    </w:lvl>
+    <w:lvl w:ilvl="5" w:tplc="04090005" w:tentative="1">
+      <w:start w:val="1"/>
+      <w:numFmt w:val="bullet"/>
+      <w:lvlText w:val=""/>
+      <w:lvlJc w:val="left"/>
+      <w:pPr>
+        <w:ind w:left="4320" w:hanging="360"/>
+      </w:pPr>
+      <w:rPr>
+        <w:rFonts w:ascii="Wingdings" w:hAnsi="Wingdings" w:hint="default"/>
+      </w:rPr>
+    </w:lvl>
+    <w:lvl w:ilvl="6" w:tplc="04090001" w:tentative="1">
+      <w:start w:val="1"/>
+      <w:numFmt w:val="bullet"/>
+      <w:lvlText w:val=""/>
+      <w:lvlJc w:val="left"/>
+      <w:pPr>
+        <w:ind w:left="5040" w:hanging="360"/>
+      </w:pPr>
+      <w:rPr>
+        <w:rFonts w:ascii="Symbol" w:hAnsi="Symbol" w:hint="default"/>
+      </w:rPr>
+    </w:lvl>
+    <w:lvl w:ilvl="7" w:tplc="04090003" w:tentative="1">
+      <w:start w:val="1"/>
+      <w:numFmt w:val="bullet"/>
+      <w:lvlText w:val="o"/>
+      <w:lvlJc w:val="left"/>
+      <w:pPr>
+        <w:ind w:left="5760" w:hanging="360"/>
+      </w:pPr>
+      <w:rPr>
+        <w:rFonts w:ascii="Courier New" w:hAnsi="Courier New" w:cs="Courier New" w:hint="default"/>
+      </w:rPr>
+    </w:lvl>
+    <w:lvl w:ilvl="8" w:tplc="04090005" w:tentative="1">
+      <w:start w:val="1"/>
+      <w:numFmt w:val="bullet"/>
+      <w:lvlText w:val=""/>
+      <w:lvlJc w:val="left"/>
+      <w:pPr>
+        <w:ind w:left="6480" w:hanging="360"/>
+      </w:pPr>
+      <w:rPr>
+        <w:rFonts w:ascii="Wingdings" w:hAnsi="Wingdings" w:hint="default"/>
+      </w:rPr>
+    </w:lvl>
+  </w:abstractNum>
+  <w:abstractNum w:abstractNumId="24" w15:restartNumberingAfterBreak="0">
     <w:nsid w:val="681956DC"/>
     <w:multiLevelType w:val="hybridMultilevel"/>
     <w:tmpl w:val="2DD218E0"/>
@@ -5987,7 +8282,7 @@
       </w:rPr>
     </w:lvl>
   </w:abstractNum>
-  <w:abstractNum w:abstractNumId="15" w15:restartNumberingAfterBreak="0">
+  <w:abstractNum w:abstractNumId="25" w15:restartNumberingAfterBreak="0">
     <w:nsid w:val="7AD343BD"/>
     <w:multiLevelType w:val="hybridMultilevel"/>
     <w:tmpl w:val="DBAAA4C6"/>
@@ -6101,54 +8396,84 @@
     </w:lvl>
   </w:abstractNum>
   <w:num w:numId="1">
-    <w:abstractNumId w:val="1"/>
+    <w:abstractNumId w:val="3"/>
   </w:num>
   <w:num w:numId="2">
     <w:abstractNumId w:val="0"/>
   </w:num>
   <w:num w:numId="3">
+    <w:abstractNumId w:val="8"/>
+  </w:num>
+  <w:num w:numId="4">
+    <w:abstractNumId w:val="7"/>
+  </w:num>
+  <w:num w:numId="5">
+    <w:abstractNumId w:val="12"/>
+  </w:num>
+  <w:num w:numId="6">
+    <w:abstractNumId w:val="11"/>
+  </w:num>
+  <w:num w:numId="7">
+    <w:abstractNumId w:val="18"/>
+  </w:num>
+  <w:num w:numId="8">
+    <w:abstractNumId w:val="20"/>
+  </w:num>
+  <w:num w:numId="9">
+    <w:abstractNumId w:val="25"/>
+  </w:num>
+  <w:num w:numId="10">
+    <w:abstractNumId w:val="4"/>
+  </w:num>
+  <w:num w:numId="11">
+    <w:abstractNumId w:val="21"/>
+  </w:num>
+  <w:num w:numId="12">
+    <w:abstractNumId w:val="19"/>
+  </w:num>
+  <w:num w:numId="13">
+    <w:abstractNumId w:val="15"/>
+  </w:num>
+  <w:num w:numId="14">
+    <w:abstractNumId w:val="24"/>
+  </w:num>
+  <w:num w:numId="15">
+    <w:abstractNumId w:val="22"/>
+  </w:num>
+  <w:num w:numId="16">
     <w:abstractNumId w:val="5"/>
   </w:num>
-  <w:num w:numId="4">
-    <w:abstractNumId w:val="4"/>
+  <w:num w:numId="17">
+    <w:abstractNumId w:val="9"/>
   </w:num>
-  <w:num w:numId="5">
-    <w:abstractNumId w:val="7"/>
+  <w:num w:numId="18">
+    <w:abstractNumId w:val="2"/>
   </w:num>
-  <w:num w:numId="6">
+  <w:num w:numId="19">
+    <w:abstractNumId w:val="13"/>
+  </w:num>
+  <w:num w:numId="20">
+    <w:abstractNumId w:val="14"/>
+  </w:num>
+  <w:num w:numId="21">
+    <w:abstractNumId w:val="23"/>
+  </w:num>
+  <w:num w:numId="22">
+    <w:abstractNumId w:val="16"/>
+  </w:num>
+  <w:num w:numId="23">
+    <w:abstractNumId w:val="10"/>
+  </w:num>
+  <w:num w:numId="24">
+    <w:abstractNumId w:val="17"/>
+  </w:num>
+  <w:num w:numId="25">
     <w:abstractNumId w:val="6"/>
   </w:num>
-  <w:num w:numId="7">
-    <w:abstractNumId w:val="9"/>
+  <w:num w:numId="26">
+    <w:abstractNumId w:val="1"/>
   </w:num>
-  <w:num w:numId="8">
-    <w:abstractNumId w:val="11"/>
-  </w:num>
-  <w:num w:numId="9">
-    <w:abstractNumId w:val="15"/>
-  </w:num>
-  <w:num w:numId="10">
-    <w:abstractNumId w:val="2"/>
-  </w:num>
-  <w:num w:numId="11">
-    <w:abstractNumId w:val="12"/>
-  </w:num>
-  <w:num w:numId="12">
-    <w:abstractNumId w:val="10"/>
-  </w:num>
-  <w:num w:numId="13">
-    <w:abstractNumId w:val="8"/>
-  </w:num>
-  <w:num w:numId="14">
-    <w:abstractNumId w:val="14"/>
-  </w:num>
-  <w:num w:numId="15">
-    <w:abstractNumId w:val="13"/>
-  </w:num>
-  <w:num w:numId="16">
-    <w:abstractNumId w:val="3"/>
-  </w:num>
-  <w:numIdMacAtCleanup w:val="16"/>
+  <w:numIdMacAtCleanup w:val="26"/>
 </w:numbering>
 </file>
 
@@ -7493,7 +9818,7 @@
 </file>
 
 <file path=customXml/itemProps1.xml><?xml version="1.0" encoding="utf-8"?>
-<ds:datastoreItem xmlns:ds="http://schemas.openxmlformats.org/officeDocument/2006/customXml" ds:itemID="{21215061-3AFC-4FDB-976D-8DD44342D5F4}">
+<ds:datastoreItem xmlns:ds="http://schemas.openxmlformats.org/officeDocument/2006/customXml" ds:itemID="{E6FC92A6-EF81-4ED3-9059-E7D338F8D1EF}">
   <ds:schemaRefs>
     <ds:schemaRef ds:uri="http://schemas.openxmlformats.org/officeDocument/2006/bibliography"/>
   </ds:schemaRefs>

</xml_diff>

<commit_message>
1st diagram - 75%
</commit_message>
<xml_diff>
--- a/part_2/ergasia_2_p16036_p16112.docx
+++ b/part_2/ergasia_2_p16036_p16112.docx
@@ -5464,13 +5464,7 @@
         <w:rPr>
           <w:lang w:val="el-GR"/>
         </w:rPr>
-        <w:t>που είναι προς πώληση και τα οποία προωθούνται από το ηλεκτρονικό κατάστημα</w:t>
-      </w:r>
-      <w:r>
-        <w:rPr>
-          <w:lang w:val="el-GR"/>
-        </w:rPr>
-        <w:t>.</w:t>
+        <w:t>που είναι προς πώληση και τα οποία προωθούνται από το ηλεκτρονικό κατάστημα.</w:t>
       </w:r>
     </w:p>
     <w:p>
@@ -5688,13 +5682,7 @@
         <w:rPr>
           <w:lang w:val="el-GR"/>
         </w:rPr>
-        <w:t xml:space="preserve"> κλικ πάνω στην ετικέτα </w:t>
-      </w:r>
-      <w:r>
-        <w:rPr>
-          <w:lang w:val="el-GR"/>
-        </w:rPr>
-        <w:t>«</w:t>
+        <w:t xml:space="preserve"> κλικ πάνω στην ετικέτα «</w:t>
       </w:r>
       <w:r>
         <w:rPr>
@@ -5979,28 +5967,7 @@
           <w:b/>
           <w:lang w:val="el-GR"/>
         </w:rPr>
-        <w:t>Ερμηνεία</w:t>
-      </w:r>
-      <w:r>
-        <w:rPr>
-          <w:b/>
-          <w:lang w:val="el-GR"/>
-        </w:rPr>
-        <w:t xml:space="preserve"> της </w:t>
-      </w:r>
-      <w:r>
-        <w:rPr>
-          <w:b/>
-          <w:lang w:val="el-GR"/>
-        </w:rPr>
-        <w:t>κατάστασης</w:t>
-      </w:r>
-      <w:r>
-        <w:rPr>
-          <w:b/>
-          <w:lang w:val="el-GR"/>
-        </w:rPr>
-        <w:t xml:space="preserve"> του συστήματος</w:t>
+        <w:t>Ερμηνεία της κατάστασης του συστήματος</w:t>
       </w:r>
     </w:p>
     <w:p>
@@ -6056,165 +6023,21 @@
         <w:rPr>
           <w:lang w:val="el-GR"/>
         </w:rPr>
-        <w:t xml:space="preserve">Ο χρήστης αξιολογεί την κατάσταση σε σχέση με τον στόχο του να </w:t>
-      </w:r>
-      <w:r>
-        <w:rPr>
-          <w:lang w:val="el-GR"/>
-        </w:rPr>
-        <w:t xml:space="preserve">δει τα βιβλία προς πώληση τα </w:t>
-      </w:r>
-      <w:r>
-        <w:rPr>
-          <w:lang w:val="el-GR"/>
-        </w:rPr>
-        <w:t>οποία</w:t>
-      </w:r>
-      <w:r>
-        <w:rPr>
-          <w:lang w:val="el-GR"/>
-        </w:rPr>
-        <w:t xml:space="preserve"> </w:t>
-      </w:r>
-      <w:r>
-        <w:rPr>
-          <w:lang w:val="el-GR"/>
-        </w:rPr>
-        <w:t>προωθούνται</w:t>
-      </w:r>
-      <w:r>
-        <w:rPr>
-          <w:lang w:val="el-GR"/>
-        </w:rPr>
-        <w:t xml:space="preserve"> από το </w:t>
-      </w:r>
-      <w:r>
-        <w:rPr>
-          <w:lang w:val="el-GR"/>
-        </w:rPr>
-        <w:t>ηλεκτρονικό</w:t>
-      </w:r>
-      <w:r>
-        <w:rPr>
-          <w:lang w:val="el-GR"/>
-        </w:rPr>
-        <w:t xml:space="preserve"> </w:t>
-      </w:r>
-      <w:r>
-        <w:rPr>
-          <w:lang w:val="el-GR"/>
-        </w:rPr>
-        <w:t>κατάστημα.</w:t>
-      </w:r>
-    </w:p>
-    <w:p>
-      <w:pPr>
-        <w:pStyle w:val="a6"/>
-        <w:rPr>
-          <w:lang w:val="el-GR"/>
-        </w:rPr>
-      </w:pPr>
-      <w:r>
-        <w:rPr>
-          <w:lang w:val="el-GR"/>
-        </w:rPr>
-        <w:t>Το σύστημα του ηλεκτρονικού καταστήματος δεν παρέχει κάποια</w:t>
-      </w:r>
-      <w:r>
-        <w:rPr>
-          <w:lang w:val="el-GR"/>
-        </w:rPr>
-        <w:t xml:space="preserve"> </w:t>
-      </w:r>
-      <w:r>
-        <w:rPr>
-          <w:lang w:val="el-GR"/>
-        </w:rPr>
-        <w:t>οπτική</w:t>
-      </w:r>
-      <w:r>
-        <w:rPr>
-          <w:lang w:val="el-GR"/>
-        </w:rPr>
-        <w:t xml:space="preserve"> </w:t>
-      </w:r>
-      <w:r>
-        <w:rPr>
-          <w:lang w:val="el-GR"/>
-        </w:rPr>
-        <w:t>ανάδραση</w:t>
-      </w:r>
-      <w:r>
-        <w:rPr>
-          <w:lang w:val="el-GR"/>
-        </w:rPr>
-        <w:t xml:space="preserve"> η </w:t>
-      </w:r>
-      <w:r>
-        <w:rPr>
-          <w:lang w:val="el-GR"/>
-        </w:rPr>
-        <w:t>οποία</w:t>
-      </w:r>
-      <w:r>
-        <w:rPr>
-          <w:lang w:val="el-GR"/>
-        </w:rPr>
-        <w:t xml:space="preserve"> να </w:t>
-      </w:r>
-      <w:r>
-        <w:rPr>
-          <w:lang w:val="el-GR"/>
-        </w:rPr>
-        <w:t>προσδιορίζει</w:t>
-      </w:r>
-      <w:r>
-        <w:rPr>
-          <w:lang w:val="el-GR"/>
-        </w:rPr>
-        <w:t xml:space="preserve"> ότι </w:t>
-      </w:r>
-      <w:r>
-        <w:rPr>
-          <w:lang w:val="el-GR"/>
-        </w:rPr>
-        <w:t>κάποια</w:t>
-      </w:r>
-      <w:r>
-        <w:rPr>
-          <w:lang w:val="el-GR"/>
-        </w:rPr>
-        <w:t xml:space="preserve"> </w:t>
-      </w:r>
-      <w:r>
-        <w:rPr>
-          <w:lang w:val="el-GR"/>
-        </w:rPr>
-        <w:t>εργασία</w:t>
-      </w:r>
-      <w:r>
-        <w:rPr>
-          <w:lang w:val="el-GR"/>
-        </w:rPr>
-        <w:t xml:space="preserve"> </w:t>
-      </w:r>
-      <w:r>
-        <w:rPr>
-          <w:lang w:val="el-GR"/>
-        </w:rPr>
-        <w:t>βρίσκεται</w:t>
-      </w:r>
-      <w:r>
-        <w:rPr>
-          <w:lang w:val="el-GR"/>
-        </w:rPr>
-        <w:t xml:space="preserve"> σε </w:t>
-      </w:r>
-      <w:r>
-        <w:rPr>
-          <w:lang w:val="el-GR"/>
-        </w:rPr>
-        <w:t>εξέλιξη. Επόμενος ο χρήστης δεν μπορεί να γνωρίζει αν πέτυχε τον στόχο του χωρίς να δει το τελικό αποτέλεσμα.</w:t>
+        <w:t>Ο χρήστης αξιολογεί την κατάσταση σε σχέση με τον στόχο του να δει τα βιβλία προς πώληση τα οποία προωθούνται από το ηλεκτρονικό κατάστημα.</w:t>
+      </w:r>
+    </w:p>
+    <w:p>
+      <w:pPr>
+        <w:pStyle w:val="a6"/>
+        <w:rPr>
+          <w:lang w:val="el-GR"/>
+        </w:rPr>
+      </w:pPr>
+      <w:r>
+        <w:rPr>
+          <w:lang w:val="el-GR"/>
+        </w:rPr>
+        <w:t>Το σύστημα του ηλεκτρονικού καταστήματος δεν παρέχει κάποια οπτική ανάδραση η οποία να προσδιορίζει ότι κάποια εργασία βρίσκεται σε εξέλιξη. Επόμενος ο χρήστης δεν μπορεί να γνωρίζει αν πέτυχε τον στόχο του χωρίς να δει το τελικό αποτέλεσμα.</w:t>
       </w:r>
     </w:p>
     <w:p>
@@ -6270,19 +6093,7 @@
         <w:rPr>
           <w:lang w:val="el-GR"/>
         </w:rPr>
-        <w:t xml:space="preserve">Ο στόχος που θέτει ο χρήστης είναι δει τα βιβλία προς πώληση τα οποία </w:t>
-      </w:r>
-      <w:r>
-        <w:rPr>
-          <w:lang w:val="el-GR"/>
-        </w:rPr>
-        <w:t>βρίσκονται στη «λίστα διάσημων βιβλίων»</w:t>
-      </w:r>
-      <w:r>
-        <w:rPr>
-          <w:lang w:val="el-GR"/>
-        </w:rPr>
-        <w:t>.</w:t>
+        <w:t>Ο στόχος που θέτει ο χρήστης είναι δει τα βιβλία προς πώληση τα οποία βρίσκονται στη «λίστα διάσημων βιβλίων».</w:t>
       </w:r>
     </w:p>
     <w:p>
@@ -6338,19 +6149,7 @@
         <w:rPr>
           <w:lang w:val="el-GR"/>
         </w:rPr>
-        <w:t xml:space="preserve">Έτσι, λοιπόν, ο χρήστης καθορίζει να δει τα βιβλία που </w:t>
-      </w:r>
-      <w:r>
-        <w:rPr>
-          <w:lang w:val="el-GR"/>
-        </w:rPr>
-        <w:t>βρίσκονται στη «λίστα διάσημων βιβλίων»</w:t>
-      </w:r>
-      <w:r>
-        <w:rPr>
-          <w:lang w:val="el-GR"/>
-        </w:rPr>
-        <w:t xml:space="preserve"> χρησιμοποιώντας το μενού πλοήγησης.</w:t>
+        <w:t>Έτσι, λοιπόν, ο χρήστης καθορίζει να δει τα βιβλία που βρίσκονται στη «λίστα διάσημων βιβλίων» χρησιμοποιώντας το μενού πλοήγησης.</w:t>
       </w:r>
     </w:p>
     <w:p>
@@ -6392,57 +6191,21 @@
         <w:rPr>
           <w:lang w:val="el-GR"/>
         </w:rPr>
-        <w:t xml:space="preserve">Ο χρήστης έχει εισέλθει στο ηλεκτρονικό κατάστημα και θέλει να δει τα βιβλία </w:t>
-      </w:r>
-      <w:r>
-        <w:rPr>
-          <w:lang w:val="el-GR"/>
-        </w:rPr>
-        <w:t xml:space="preserve">που </w:t>
-      </w:r>
-      <w:r>
-        <w:rPr>
-          <w:lang w:val="el-GR"/>
-        </w:rPr>
-        <w:t>βρίσκονται στη λίστα διάσημων βιβλίων</w:t>
-      </w:r>
-      <w:r>
-        <w:rPr>
-          <w:lang w:val="el-GR"/>
-        </w:rPr>
-        <w:t xml:space="preserve">. </w:t>
-      </w:r>
-    </w:p>
-    <w:p>
-      <w:pPr>
-        <w:pStyle w:val="a6"/>
-        <w:rPr>
-          <w:lang w:val="el-GR"/>
-        </w:rPr>
-      </w:pPr>
-      <w:r>
-        <w:rPr>
-          <w:lang w:val="el-GR"/>
-        </w:rPr>
-        <w:t xml:space="preserve"> </w:t>
-      </w:r>
-      <w:r>
-        <w:rPr>
-          <w:lang w:val="el-GR"/>
-        </w:rPr>
-        <w:t>Άρα θα επιλέξει από το μενού πλοήγησης την ετικέτα «</w:t>
-      </w:r>
-      <w:r>
-        <w:rPr>
-          <w:lang w:val="el-GR"/>
-        </w:rPr>
-        <w:t>Λίστα διάσημων βιβλίων</w:t>
-      </w:r>
-      <w:r>
-        <w:rPr>
-          <w:lang w:val="el-GR"/>
-        </w:rPr>
-        <w:t>».</w:t>
+        <w:t xml:space="preserve">Ο χρήστης έχει εισέλθει στο ηλεκτρονικό κατάστημα και θέλει να δει τα βιβλία που βρίσκονται στη λίστα διάσημων βιβλίων. </w:t>
+      </w:r>
+    </w:p>
+    <w:p>
+      <w:pPr>
+        <w:pStyle w:val="a6"/>
+        <w:rPr>
+          <w:lang w:val="el-GR"/>
+        </w:rPr>
+      </w:pPr>
+      <w:r>
+        <w:rPr>
+          <w:lang w:val="el-GR"/>
+        </w:rPr>
+        <w:t xml:space="preserve"> Άρα θα επιλέξει από το μενού πλοήγησης την ετικέτα «Λίστα διάσημων βιβλίων».</w:t>
       </w:r>
     </w:p>
     <w:p>
@@ -6526,19 +6289,7 @@
         <w:rPr>
           <w:lang w:val="el-GR"/>
         </w:rPr>
-        <w:t>Ο χρήστης άπλα περιμένει το ηλεκτρονικό κατάστημα να ανταποκριθεί  στην ενέργεια του και εμφανίσει τ</w:t>
-      </w:r>
-      <w:r>
-        <w:rPr>
-          <w:lang w:val="el-GR"/>
-        </w:rPr>
-        <w:t>η λίστα με τα «διάσημα βιβλία»</w:t>
-      </w:r>
-      <w:r>
-        <w:rPr>
-          <w:lang w:val="el-GR"/>
-        </w:rPr>
-        <w:t>. Δεν υπάρχει κάποια σήμανση που να τον ενημερώνει ότι το σύστημα επεξεργάζεται την εντολή του.</w:t>
+        <w:t>Ο χρήστης άπλα περιμένει το ηλεκτρονικό κατάστημα να ανταποκριθεί  στην ενέργεια του και εμφανίσει τη λίστα με τα «διάσημα βιβλία». Δεν υπάρχει κάποια σήμανση που να τον ενημερώνει ότι το σύστημα επεξεργάζεται την εντολή του.</w:t>
       </w:r>
     </w:p>
     <w:p>
@@ -6678,13 +6429,7 @@
         <w:rPr>
           <w:lang w:val="el-GR"/>
         </w:rPr>
-        <w:t xml:space="preserve">» </w:t>
-      </w:r>
-      <w:r>
-        <w:rPr>
-          <w:lang w:val="el-GR"/>
-        </w:rPr>
-        <w:t xml:space="preserve"> από το ηλεκτρονικό κατάστημα.</w:t>
+        <w:t>»  από το ηλεκτρονικό κατάστημα.</w:t>
       </w:r>
     </w:p>
     <w:p>
@@ -6761,19 +6506,7 @@
         <w:rPr>
           <w:lang w:val="el-GR"/>
         </w:rPr>
-        <w:t xml:space="preserve">Ο στόχος που θέτει ο χρήστης είναι δει τα βιβλία προς πώληση τα οποία </w:t>
-      </w:r>
-      <w:r>
-        <w:rPr>
-          <w:lang w:val="el-GR"/>
-        </w:rPr>
-        <w:t>είναι σε προσφορά</w:t>
-      </w:r>
-      <w:r>
-        <w:rPr>
-          <w:lang w:val="el-GR"/>
-        </w:rPr>
-        <w:t>.</w:t>
+        <w:t>Ο στόχος που θέτει ο χρήστης είναι δει τα βιβλία προς πώληση τα οποία είναι σε προσφορά.</w:t>
       </w:r>
     </w:p>
     <w:p>
@@ -6829,19 +6562,7 @@
         <w:rPr>
           <w:lang w:val="el-GR"/>
         </w:rPr>
-        <w:t xml:space="preserve">Έτσι, λοιπόν, ο χρήστης καθορίζει να δει τα βιβλία που βρίσκονται </w:t>
-      </w:r>
-      <w:r>
-        <w:rPr>
-          <w:lang w:val="el-GR"/>
-        </w:rPr>
-        <w:t>σε προσφορά</w:t>
-      </w:r>
-      <w:r>
-        <w:rPr>
-          <w:lang w:val="el-GR"/>
-        </w:rPr>
-        <w:t xml:space="preserve"> χρησιμοποιώντας το μενού πλοήγησης.</w:t>
+        <w:t>Έτσι, λοιπόν, ο χρήστης καθορίζει να δει τα βιβλία που βρίσκονται σε προσφορά χρησιμοποιώντας το μενού πλοήγησης.</w:t>
       </w:r>
     </w:p>
     <w:p>
@@ -6871,59 +6592,33 @@
         </w:rPr>
         <w:t>Καθορισμός της σειράς ενεργειών</w:t>
       </w:r>
-      <w:bookmarkStart w:id="11" w:name="_GoBack"/>
-      <w:bookmarkEnd w:id="11"/>
-    </w:p>
-    <w:p>
-      <w:pPr>
-        <w:pStyle w:val="a6"/>
-        <w:rPr>
-          <w:lang w:val="el-GR"/>
-        </w:rPr>
-      </w:pPr>
-      <w:r>
-        <w:rPr>
-          <w:lang w:val="el-GR"/>
-        </w:rPr>
-        <w:t xml:space="preserve">Ο χρήστης έχει εισέλθει στο ηλεκτρονικό κατάστημα και θέλει να δει τα βιβλία που βρίσκονται </w:t>
-      </w:r>
-      <w:r>
-        <w:rPr>
-          <w:lang w:val="el-GR"/>
-        </w:rPr>
-        <w:t>σε προσφορά</w:t>
-      </w:r>
-      <w:r>
-        <w:rPr>
-          <w:lang w:val="el-GR"/>
-        </w:rPr>
-        <w:t xml:space="preserve">. </w:t>
-      </w:r>
-    </w:p>
-    <w:p>
-      <w:pPr>
-        <w:pStyle w:val="a6"/>
-        <w:rPr>
-          <w:lang w:val="el-GR"/>
-        </w:rPr>
-      </w:pPr>
-      <w:r>
-        <w:rPr>
-          <w:lang w:val="el-GR"/>
-        </w:rPr>
-        <w:t xml:space="preserve"> Άρα θα επιλέξει από το μενού πλοήγησης την ετικέτα «</w:t>
-      </w:r>
-      <w:r>
-        <w:rPr>
-          <w:lang w:val="el-GR"/>
-        </w:rPr>
-        <w:t>Προσφορές βιβλίων</w:t>
-      </w:r>
-      <w:r>
-        <w:rPr>
-          <w:lang w:val="el-GR"/>
-        </w:rPr>
-        <w:t>».</w:t>
+    </w:p>
+    <w:p>
+      <w:pPr>
+        <w:pStyle w:val="a6"/>
+        <w:rPr>
+          <w:lang w:val="el-GR"/>
+        </w:rPr>
+      </w:pPr>
+      <w:r>
+        <w:rPr>
+          <w:lang w:val="el-GR"/>
+        </w:rPr>
+        <w:t xml:space="preserve">Ο χρήστης έχει εισέλθει στο ηλεκτρονικό κατάστημα και θέλει να δει τα βιβλία που βρίσκονται σε προσφορά. </w:t>
+      </w:r>
+    </w:p>
+    <w:p>
+      <w:pPr>
+        <w:pStyle w:val="a6"/>
+        <w:rPr>
+          <w:lang w:val="el-GR"/>
+        </w:rPr>
+      </w:pPr>
+      <w:r>
+        <w:rPr>
+          <w:lang w:val="el-GR"/>
+        </w:rPr>
+        <w:t xml:space="preserve"> Άρα θα επιλέξει από το μενού πλοήγησης την ετικέτα «Προσφορές βιβλίων».</w:t>
       </w:r>
     </w:p>
     <w:p>
@@ -7007,19 +6702,7 @@
         <w:rPr>
           <w:lang w:val="el-GR"/>
         </w:rPr>
-        <w:t xml:space="preserve">Ο χρήστης άπλα περιμένει το ηλεκτρονικό κατάστημα να ανταποκριθεί  στην ενέργεια του και εμφανίσει τη λίστα </w:t>
-      </w:r>
-      <w:r>
-        <w:rPr>
-          <w:lang w:val="el-GR"/>
-        </w:rPr>
-        <w:t xml:space="preserve">με τα βιβλία που είναι σε προσφορά. </w:t>
-      </w:r>
-      <w:r>
-        <w:rPr>
-          <w:lang w:val="el-GR"/>
-        </w:rPr>
-        <w:t xml:space="preserve"> Δεν υπάρχει κάποια σήμανση που να τον ενημερώνει ότι το σύστημα επεξεργάζεται την εντολή του.</w:t>
+        <w:t>Ο χρήστης άπλα περιμένει το ηλεκτρονικό κατάστημα να ανταποκριθεί  στην ενέργεια του και εμφανίσει τη λίστα με τα βιβλία που είναι σε προσφορά.  Δεν υπάρχει κάποια σήμανση που να τον ενημερώνει ότι το σύστημα επεξεργάζεται την εντολή του.</w:t>
       </w:r>
     </w:p>
     <w:p>
@@ -7120,19 +6803,7 @@
         <w:rPr>
           <w:lang w:val="el-GR"/>
         </w:rPr>
-        <w:t>Ο χρήστης αξιολογεί την κατάσταση σε σχέση με τον στόχο του να δει τα βιβλία προς πώληση τα οποία</w:t>
-      </w:r>
-      <w:r>
-        <w:rPr>
-          <w:lang w:val="el-GR"/>
-        </w:rPr>
-        <w:t xml:space="preserve"> είναι σε προσφορά</w:t>
-      </w:r>
-      <w:r>
-        <w:rPr>
-          <w:lang w:val="el-GR"/>
-        </w:rPr>
-        <w:t xml:space="preserve">  από το ηλεκτρονικό κατάστημα.</w:t>
+        <w:t>Ο χρήστης αξιολογεί την κατάσταση σε σχέση με τον στόχο του να δει τα βιβλία προς πώληση τα οποία είναι σε προσφορά  από το ηλεκτρονικό κατάστημα.</w:t>
       </w:r>
     </w:p>
     <w:p>
@@ -7151,8 +6822,1816 @@
     </w:p>
     <w:p>
       <w:pPr>
-        <w:rPr>
-          <w:b/>
+        <w:pStyle w:val="a6"/>
+        <w:rPr>
+          <w:lang w:val="el-GR"/>
+        </w:rPr>
+      </w:pPr>
+    </w:p>
+    <w:p>
+      <w:pPr>
+        <w:pStyle w:val="4"/>
+        <w:rPr>
+          <w:lang w:val="el-GR"/>
+        </w:rPr>
+      </w:pPr>
+      <w:r>
+        <w:rPr>
+          <w:lang w:val="el-GR"/>
+        </w:rPr>
+        <w:t>Επισκόπηση βιβλίου</w:t>
+      </w:r>
+    </w:p>
+    <w:p>
+      <w:pPr>
+        <w:pStyle w:val="a6"/>
+        <w:numPr>
+          <w:ilvl w:val="0"/>
+          <w:numId w:val="27"/>
+        </w:numPr>
+        <w:rPr>
+          <w:b/>
+          <w:lang w:val="el-GR"/>
+        </w:rPr>
+      </w:pPr>
+      <w:r>
+        <w:rPr>
+          <w:b/>
+          <w:lang w:val="el-GR"/>
+        </w:rPr>
+        <w:t>Στόχος του χρήστη</w:t>
+      </w:r>
+    </w:p>
+    <w:p>
+      <w:pPr>
+        <w:pStyle w:val="a6"/>
+        <w:rPr>
+          <w:lang w:val="el-GR"/>
+        </w:rPr>
+      </w:pPr>
+      <w:r>
+        <w:rPr>
+          <w:lang w:val="el-GR"/>
+        </w:rPr>
+        <w:t xml:space="preserve">Ο στόχος που θέτει ο χρήστης είναι </w:t>
+      </w:r>
+      <w:r>
+        <w:rPr>
+          <w:lang w:val="el-GR"/>
+        </w:rPr>
+        <w:t>να επιλέξει  και να δει κάποιο από τα διαθέσιμα βιβλία.</w:t>
+      </w:r>
+    </w:p>
+    <w:p>
+      <w:pPr>
+        <w:pStyle w:val="a6"/>
+        <w:rPr>
+          <w:lang w:val="el-GR"/>
+        </w:rPr>
+      </w:pPr>
+    </w:p>
+    <w:p>
+      <w:pPr>
+        <w:pStyle w:val="a6"/>
+        <w:numPr>
+          <w:ilvl w:val="0"/>
+          <w:numId w:val="27"/>
+        </w:numPr>
+        <w:rPr>
+          <w:b/>
+          <w:lang w:val="el-GR"/>
+        </w:rPr>
+      </w:pPr>
+      <w:r>
+        <w:rPr>
+          <w:b/>
+          <w:lang w:val="el-GR"/>
+        </w:rPr>
+        <w:t>Πρόθεση</w:t>
+      </w:r>
+    </w:p>
+    <w:p>
+      <w:pPr>
+        <w:pStyle w:val="a6"/>
+        <w:rPr>
+          <w:lang w:val="el-GR"/>
+        </w:rPr>
+      </w:pPr>
+      <w:r>
+        <w:rPr>
+          <w:lang w:val="el-GR"/>
+        </w:rPr>
+        <w:t>Η πρόθεση αφορά τη συγκεκριμένη ενεργεία που απαιτείται προκειμένου να πραγματοποιηθεί ο στόχος.</w:t>
+      </w:r>
+    </w:p>
+    <w:p>
+      <w:pPr>
+        <w:pStyle w:val="a6"/>
+        <w:rPr>
+          <w:lang w:val="el-GR"/>
+        </w:rPr>
+      </w:pPr>
+      <w:r>
+        <w:rPr>
+          <w:lang w:val="el-GR"/>
+        </w:rPr>
+        <w:t xml:space="preserve">Έτσι, λοιπόν, ο χρήστης καθορίζει να δει </w:t>
+      </w:r>
+      <w:proofErr w:type="spellStart"/>
+      <w:r>
+        <w:rPr>
+          <w:lang w:val="el-GR"/>
+        </w:rPr>
+        <w:t>καποιο</w:t>
+      </w:r>
+      <w:proofErr w:type="spellEnd"/>
+      <w:r>
+        <w:rPr>
+          <w:lang w:val="el-GR"/>
+        </w:rPr>
+        <w:t xml:space="preserve"> </w:t>
+      </w:r>
+      <w:proofErr w:type="spellStart"/>
+      <w:r>
+        <w:rPr>
+          <w:lang w:val="el-GR"/>
+        </w:rPr>
+        <w:t>συγκεκριμενο</w:t>
+      </w:r>
+      <w:proofErr w:type="spellEnd"/>
+      <w:r>
+        <w:rPr>
+          <w:lang w:val="el-GR"/>
+        </w:rPr>
+        <w:t xml:space="preserve"> </w:t>
+      </w:r>
+      <w:proofErr w:type="spellStart"/>
+      <w:r>
+        <w:rPr>
+          <w:lang w:val="el-GR"/>
+        </w:rPr>
+        <w:t>βιβλιο</w:t>
+      </w:r>
+      <w:proofErr w:type="spellEnd"/>
+      <w:r>
+        <w:rPr>
+          <w:lang w:val="el-GR"/>
+        </w:rPr>
+        <w:t xml:space="preserve"> το </w:t>
+      </w:r>
+      <w:proofErr w:type="spellStart"/>
+      <w:r>
+        <w:rPr>
+          <w:lang w:val="el-GR"/>
+        </w:rPr>
+        <w:t>οποιο</w:t>
+      </w:r>
+      <w:proofErr w:type="spellEnd"/>
+      <w:r>
+        <w:rPr>
+          <w:lang w:val="el-GR"/>
+        </w:rPr>
+        <w:t xml:space="preserve"> θα </w:t>
+      </w:r>
+      <w:proofErr w:type="spellStart"/>
+      <w:r>
+        <w:rPr>
+          <w:lang w:val="el-GR"/>
+        </w:rPr>
+        <w:t>επιλεξει</w:t>
+      </w:r>
+      <w:proofErr w:type="spellEnd"/>
+      <w:r>
+        <w:rPr>
+          <w:lang w:val="el-GR"/>
+        </w:rPr>
+        <w:t xml:space="preserve"> από τι </w:t>
+      </w:r>
+      <w:proofErr w:type="spellStart"/>
+      <w:r>
+        <w:rPr>
+          <w:lang w:val="el-GR"/>
+        </w:rPr>
+        <w:t>λιστα</w:t>
+      </w:r>
+      <w:proofErr w:type="spellEnd"/>
+      <w:r>
+        <w:rPr>
+          <w:lang w:val="el-GR"/>
+        </w:rPr>
+        <w:t xml:space="preserve"> με τα </w:t>
+      </w:r>
+      <w:proofErr w:type="spellStart"/>
+      <w:r>
+        <w:rPr>
+          <w:lang w:val="el-GR"/>
+        </w:rPr>
+        <w:t>διαθεσιμα</w:t>
+      </w:r>
+      <w:proofErr w:type="spellEnd"/>
+      <w:r>
+        <w:rPr>
+          <w:lang w:val="el-GR"/>
+        </w:rPr>
+        <w:t xml:space="preserve"> </w:t>
+      </w:r>
+      <w:proofErr w:type="spellStart"/>
+      <w:r>
+        <w:rPr>
+          <w:lang w:val="el-GR"/>
+        </w:rPr>
+        <w:t>βιβλια</w:t>
+      </w:r>
+      <w:proofErr w:type="spellEnd"/>
+      <w:r>
+        <w:rPr>
+          <w:lang w:val="el-GR"/>
+        </w:rPr>
+        <w:t>.</w:t>
+      </w:r>
+    </w:p>
+    <w:p>
+      <w:pPr>
+        <w:pStyle w:val="a6"/>
+        <w:rPr>
+          <w:lang w:val="el-GR"/>
+        </w:rPr>
+      </w:pPr>
+    </w:p>
+    <w:p>
+      <w:pPr>
+        <w:pStyle w:val="a6"/>
+        <w:numPr>
+          <w:ilvl w:val="0"/>
+          <w:numId w:val="27"/>
+        </w:numPr>
+        <w:rPr>
+          <w:b/>
+          <w:lang w:val="el-GR"/>
+        </w:rPr>
+      </w:pPr>
+      <w:r>
+        <w:rPr>
+          <w:b/>
+          <w:lang w:val="el-GR"/>
+        </w:rPr>
+        <w:t>Καθορισμός της σειράς ενεργειών</w:t>
+      </w:r>
+    </w:p>
+    <w:p>
+      <w:pPr>
+        <w:pStyle w:val="a6"/>
+        <w:rPr>
+          <w:lang w:val="el-GR"/>
+        </w:rPr>
+      </w:pPr>
+      <w:r>
+        <w:rPr>
+          <w:lang w:val="el-GR"/>
+        </w:rPr>
+        <w:t xml:space="preserve">Ο χρήστης </w:t>
+      </w:r>
+      <w:r>
+        <w:rPr>
+          <w:lang w:val="el-GR"/>
+        </w:rPr>
+        <w:t xml:space="preserve">κατά την </w:t>
+      </w:r>
+      <w:proofErr w:type="spellStart"/>
+      <w:r>
+        <w:rPr>
+          <w:lang w:val="el-GR"/>
+        </w:rPr>
+        <w:t>περιηγηση</w:t>
+      </w:r>
+      <w:proofErr w:type="spellEnd"/>
+      <w:r>
+        <w:rPr>
+          <w:lang w:val="el-GR"/>
+        </w:rPr>
+        <w:t xml:space="preserve"> του</w:t>
+      </w:r>
+      <w:r>
+        <w:rPr>
+          <w:lang w:val="el-GR"/>
+        </w:rPr>
+        <w:t xml:space="preserve"> στο ηλεκτρονικό κατάστημα θέλει να </w:t>
+      </w:r>
+      <w:r>
+        <w:rPr>
+          <w:lang w:val="el-GR"/>
+        </w:rPr>
+        <w:t xml:space="preserve">ένα δει τις </w:t>
+      </w:r>
+      <w:proofErr w:type="spellStart"/>
+      <w:r>
+        <w:rPr>
+          <w:lang w:val="el-GR"/>
+        </w:rPr>
+        <w:t>πληροφοριες</w:t>
+      </w:r>
+      <w:proofErr w:type="spellEnd"/>
+      <w:r>
+        <w:rPr>
+          <w:lang w:val="el-GR"/>
+        </w:rPr>
+        <w:t xml:space="preserve"> για </w:t>
+      </w:r>
+      <w:proofErr w:type="spellStart"/>
+      <w:r>
+        <w:rPr>
+          <w:lang w:val="el-GR"/>
+        </w:rPr>
+        <w:t>καποιο</w:t>
+      </w:r>
+      <w:proofErr w:type="spellEnd"/>
+      <w:r>
+        <w:rPr>
+          <w:lang w:val="el-GR"/>
+        </w:rPr>
+        <w:t xml:space="preserve"> </w:t>
+      </w:r>
+      <w:proofErr w:type="spellStart"/>
+      <w:r>
+        <w:rPr>
+          <w:lang w:val="el-GR"/>
+        </w:rPr>
+        <w:t>συγκεριμενο</w:t>
+      </w:r>
+      <w:proofErr w:type="spellEnd"/>
+      <w:r>
+        <w:rPr>
+          <w:lang w:val="el-GR"/>
+        </w:rPr>
+        <w:t xml:space="preserve"> </w:t>
+      </w:r>
+      <w:proofErr w:type="spellStart"/>
+      <w:r>
+        <w:rPr>
+          <w:lang w:val="el-GR"/>
+        </w:rPr>
+        <w:t>βιβλιο</w:t>
+      </w:r>
+      <w:proofErr w:type="spellEnd"/>
+      <w:r>
+        <w:rPr>
+          <w:lang w:val="el-GR"/>
+        </w:rPr>
+        <w:t xml:space="preserve">. </w:t>
+      </w:r>
+    </w:p>
+    <w:p>
+      <w:pPr>
+        <w:pStyle w:val="a6"/>
+        <w:rPr>
+          <w:lang w:val="el-GR"/>
+        </w:rPr>
+      </w:pPr>
+      <w:r>
+        <w:rPr>
+          <w:lang w:val="el-GR"/>
+        </w:rPr>
+        <w:t xml:space="preserve"> Άρα θα </w:t>
+      </w:r>
+      <w:proofErr w:type="spellStart"/>
+      <w:r>
+        <w:rPr>
+          <w:lang w:val="el-GR"/>
+        </w:rPr>
+        <w:t>επιλεξει</w:t>
+      </w:r>
+      <w:proofErr w:type="spellEnd"/>
+      <w:r>
+        <w:rPr>
+          <w:lang w:val="el-GR"/>
+        </w:rPr>
+        <w:t xml:space="preserve"> το </w:t>
+      </w:r>
+      <w:proofErr w:type="spellStart"/>
+      <w:r>
+        <w:rPr>
+          <w:lang w:val="el-GR"/>
+        </w:rPr>
+        <w:t>βιβλιο</w:t>
+      </w:r>
+      <w:proofErr w:type="spellEnd"/>
+      <w:r>
+        <w:rPr>
+          <w:lang w:val="el-GR"/>
+        </w:rPr>
+        <w:t xml:space="preserve"> που </w:t>
+      </w:r>
+      <w:proofErr w:type="spellStart"/>
+      <w:r>
+        <w:rPr>
+          <w:lang w:val="el-GR"/>
+        </w:rPr>
+        <w:t>θελει</w:t>
+      </w:r>
+      <w:proofErr w:type="spellEnd"/>
+      <w:r>
+        <w:rPr>
+          <w:lang w:val="el-GR"/>
+        </w:rPr>
+        <w:t xml:space="preserve"> από τη </w:t>
+      </w:r>
+      <w:proofErr w:type="spellStart"/>
+      <w:r>
+        <w:rPr>
+          <w:lang w:val="el-GR"/>
+        </w:rPr>
+        <w:t>λιστα</w:t>
+      </w:r>
+      <w:proofErr w:type="spellEnd"/>
+      <w:r>
+        <w:rPr>
+          <w:lang w:val="el-GR"/>
+        </w:rPr>
+        <w:t xml:space="preserve"> με τα </w:t>
+      </w:r>
+      <w:proofErr w:type="spellStart"/>
+      <w:r>
+        <w:rPr>
+          <w:lang w:val="el-GR"/>
+        </w:rPr>
+        <w:t>διαθεσιμα</w:t>
+      </w:r>
+      <w:proofErr w:type="spellEnd"/>
+      <w:r>
+        <w:rPr>
+          <w:lang w:val="el-GR"/>
+        </w:rPr>
+        <w:t xml:space="preserve"> </w:t>
+      </w:r>
+      <w:proofErr w:type="spellStart"/>
+      <w:r>
+        <w:rPr>
+          <w:lang w:val="el-GR"/>
+        </w:rPr>
+        <w:t>βιβλια</w:t>
+      </w:r>
+      <w:proofErr w:type="spellEnd"/>
+      <w:r>
+        <w:rPr>
+          <w:lang w:val="el-GR"/>
+        </w:rPr>
+        <w:t>.</w:t>
+      </w:r>
+    </w:p>
+    <w:p>
+      <w:pPr>
+        <w:pStyle w:val="a6"/>
+        <w:rPr>
+          <w:lang w:val="el-GR"/>
+        </w:rPr>
+      </w:pPr>
+    </w:p>
+    <w:p>
+      <w:pPr>
+        <w:pStyle w:val="a6"/>
+        <w:numPr>
+          <w:ilvl w:val="0"/>
+          <w:numId w:val="27"/>
+        </w:numPr>
+        <w:rPr>
+          <w:b/>
+          <w:lang w:val="el-GR"/>
+        </w:rPr>
+      </w:pPr>
+      <w:r>
+        <w:rPr>
+          <w:b/>
+          <w:lang w:val="el-GR"/>
+        </w:rPr>
+        <w:lastRenderedPageBreak/>
+        <w:t>Εκτέλεση ενέργειας</w:t>
+      </w:r>
+    </w:p>
+    <w:p>
+      <w:pPr>
+        <w:pStyle w:val="a6"/>
+        <w:rPr>
+          <w:lang w:val="el-GR"/>
+        </w:rPr>
+      </w:pPr>
+      <w:r>
+        <w:rPr>
+          <w:lang w:val="el-GR"/>
+        </w:rPr>
+        <w:t xml:space="preserve">Ο χρήστης θα μετακινήσει τον κέρσορα, με τη χρήση του ποντικιού, </w:t>
+      </w:r>
+      <w:r>
+        <w:rPr>
+          <w:lang w:val="el-GR"/>
+        </w:rPr>
+        <w:t xml:space="preserve">στο </w:t>
+      </w:r>
+      <w:proofErr w:type="spellStart"/>
+      <w:r>
+        <w:rPr>
+          <w:lang w:val="el-GR"/>
+        </w:rPr>
+        <w:t>βιβλιο</w:t>
+      </w:r>
+      <w:proofErr w:type="spellEnd"/>
+      <w:r>
+        <w:rPr>
+          <w:lang w:val="el-GR"/>
+        </w:rPr>
+        <w:t xml:space="preserve"> που τον </w:t>
+      </w:r>
+      <w:proofErr w:type="spellStart"/>
+      <w:r>
+        <w:rPr>
+          <w:lang w:val="el-GR"/>
+        </w:rPr>
+        <w:t>ενδιαφερει</w:t>
+      </w:r>
+      <w:proofErr w:type="spellEnd"/>
+      <w:r>
+        <w:rPr>
+          <w:lang w:val="el-GR"/>
+        </w:rPr>
+        <w:t xml:space="preserve"> και θα </w:t>
+      </w:r>
+      <w:proofErr w:type="spellStart"/>
+      <w:r>
+        <w:rPr>
+          <w:lang w:val="el-GR"/>
+        </w:rPr>
+        <w:t>κανει</w:t>
+      </w:r>
+      <w:proofErr w:type="spellEnd"/>
+      <w:r>
+        <w:rPr>
+          <w:lang w:val="el-GR"/>
+        </w:rPr>
+        <w:t xml:space="preserve"> κλικ </w:t>
+      </w:r>
+      <w:proofErr w:type="spellStart"/>
+      <w:r>
+        <w:rPr>
+          <w:lang w:val="el-GR"/>
+        </w:rPr>
+        <w:t>πανω</w:t>
+      </w:r>
+      <w:proofErr w:type="spellEnd"/>
+      <w:r>
+        <w:rPr>
+          <w:lang w:val="el-GR"/>
+        </w:rPr>
+        <w:t xml:space="preserve"> σε αυτό.</w:t>
+      </w:r>
+    </w:p>
+    <w:p>
+      <w:pPr>
+        <w:pStyle w:val="a6"/>
+        <w:rPr>
+          <w:lang w:val="el-GR"/>
+        </w:rPr>
+      </w:pPr>
+    </w:p>
+    <w:p>
+      <w:pPr>
+        <w:pStyle w:val="a6"/>
+        <w:numPr>
+          <w:ilvl w:val="0"/>
+          <w:numId w:val="27"/>
+        </w:numPr>
+        <w:rPr>
+          <w:b/>
+          <w:lang w:val="el-GR"/>
+        </w:rPr>
+      </w:pPr>
+      <w:r>
+        <w:rPr>
+          <w:b/>
+          <w:lang w:val="el-GR"/>
+        </w:rPr>
+        <w:t>Αντίληψη  της κατάστασης του συστήματος</w:t>
+      </w:r>
+    </w:p>
+    <w:p>
+      <w:pPr>
+        <w:pStyle w:val="a6"/>
+        <w:rPr>
+          <w:lang w:val="el-GR"/>
+        </w:rPr>
+      </w:pPr>
+      <w:r>
+        <w:rPr>
+          <w:lang w:val="el-GR"/>
+        </w:rPr>
+        <w:t>Ο χρήστης άπλα περιμένει το ηλεκτρονικό κατάστημα να ανταποκριθεί  στην ενέργεια του και εμφανίσει τη λίστα με τα βιβλία που είναι σε προσφορά.  Δεν υπάρχει κάποια σήμανση που να τον ενημερώνει ότι το σύστημα επεξεργάζεται την εντολή του.</w:t>
+      </w:r>
+    </w:p>
+    <w:p>
+      <w:pPr>
+        <w:pStyle w:val="a6"/>
+        <w:rPr>
+          <w:lang w:val="el-GR"/>
+        </w:rPr>
+      </w:pPr>
+    </w:p>
+    <w:p>
+      <w:pPr>
+        <w:pStyle w:val="a6"/>
+        <w:numPr>
+          <w:ilvl w:val="0"/>
+          <w:numId w:val="27"/>
+        </w:numPr>
+        <w:rPr>
+          <w:b/>
+          <w:lang w:val="el-GR"/>
+        </w:rPr>
+      </w:pPr>
+      <w:r>
+        <w:rPr>
+          <w:b/>
+          <w:lang w:val="el-GR"/>
+        </w:rPr>
+        <w:t>Ερμηνεία της κατάστασης του συστήματος</w:t>
+      </w:r>
+    </w:p>
+    <w:p>
+      <w:pPr>
+        <w:pStyle w:val="a6"/>
+        <w:rPr>
+          <w:lang w:val="el-GR"/>
+        </w:rPr>
+      </w:pPr>
+      <w:r>
+        <w:rPr>
+          <w:lang w:val="el-GR"/>
+        </w:rPr>
+        <w:t xml:space="preserve">Ο χρήστης δεν είναι σε θέση να γνωρίζει αν το σύστημα του ηλεκτρονικού καταστήματος επεξεργάζεται την εντολή του ή αν έχει κολλήσει, διότι δεν παρέχεται κάποια οπτική ανάδραση η οποία να προσδιορίζει ότι κάποια εργασία βρίσκεται σε εξέλιξη. </w:t>
+      </w:r>
+    </w:p>
+    <w:p>
+      <w:pPr>
+        <w:pStyle w:val="a6"/>
+        <w:rPr>
+          <w:lang w:val="el-GR"/>
+        </w:rPr>
+      </w:pPr>
+    </w:p>
+    <w:p>
+      <w:pPr>
+        <w:pStyle w:val="a6"/>
+        <w:numPr>
+          <w:ilvl w:val="0"/>
+          <w:numId w:val="27"/>
+        </w:numPr>
+        <w:rPr>
+          <w:b/>
+          <w:lang w:val="el-GR"/>
+        </w:rPr>
+      </w:pPr>
+      <w:r>
+        <w:rPr>
+          <w:b/>
+          <w:lang w:val="el-GR"/>
+        </w:rPr>
+        <w:t>Αξιολόγηση της κατάστασης της κατάστασης του συστήματος σε σχέση με τους στόχους και τις προθέσεις</w:t>
+      </w:r>
+    </w:p>
+    <w:p>
+      <w:pPr>
+        <w:pStyle w:val="a6"/>
+        <w:rPr>
+          <w:lang w:val="el-GR"/>
+        </w:rPr>
+      </w:pPr>
+      <w:r>
+        <w:rPr>
+          <w:lang w:val="el-GR"/>
+        </w:rPr>
+        <w:t xml:space="preserve">Ο χρήστης αξιολογεί την κατάσταση σε σχέση με τον στόχο του να δει </w:t>
+      </w:r>
+      <w:r>
+        <w:rPr>
+          <w:lang w:val="el-GR"/>
+        </w:rPr>
+        <w:t xml:space="preserve">τις </w:t>
+      </w:r>
+      <w:proofErr w:type="spellStart"/>
+      <w:r>
+        <w:rPr>
+          <w:lang w:val="el-GR"/>
+        </w:rPr>
+        <w:t>πληροφοριες</w:t>
+      </w:r>
+      <w:proofErr w:type="spellEnd"/>
+      <w:r>
+        <w:rPr>
+          <w:lang w:val="el-GR"/>
+        </w:rPr>
+        <w:t xml:space="preserve"> για </w:t>
+      </w:r>
+      <w:proofErr w:type="spellStart"/>
+      <w:r>
+        <w:rPr>
+          <w:lang w:val="el-GR"/>
+        </w:rPr>
+        <w:t>καποιο</w:t>
+      </w:r>
+      <w:proofErr w:type="spellEnd"/>
+      <w:r>
+        <w:rPr>
+          <w:lang w:val="el-GR"/>
+        </w:rPr>
+        <w:t xml:space="preserve"> </w:t>
+      </w:r>
+      <w:proofErr w:type="spellStart"/>
+      <w:r>
+        <w:rPr>
+          <w:lang w:val="el-GR"/>
+        </w:rPr>
+        <w:t>συγκεκριμενο</w:t>
+      </w:r>
+      <w:proofErr w:type="spellEnd"/>
+      <w:r>
+        <w:rPr>
+          <w:lang w:val="el-GR"/>
+        </w:rPr>
+        <w:t xml:space="preserve"> </w:t>
+      </w:r>
+      <w:proofErr w:type="spellStart"/>
+      <w:r>
+        <w:rPr>
+          <w:lang w:val="el-GR"/>
+        </w:rPr>
+        <w:t>βιβλιο</w:t>
+      </w:r>
+      <w:proofErr w:type="spellEnd"/>
+      <w:r>
+        <w:rPr>
+          <w:lang w:val="el-GR"/>
+        </w:rPr>
+        <w:t>.</w:t>
+      </w:r>
+    </w:p>
+    <w:p>
+      <w:pPr>
+        <w:pStyle w:val="a6"/>
+        <w:rPr>
+          <w:lang w:val="el-GR"/>
+        </w:rPr>
+      </w:pPr>
+      <w:r>
+        <w:rPr>
+          <w:lang w:val="el-GR"/>
+        </w:rPr>
+        <w:t>Το σύστημα του ηλεκτρονικού καταστήματος δεν παρέχει κάποια οπτική ανάδραση η οποία να προσδιορίζει ότι κάποια εργασία βρίσκεται σε εξέλιξη. Επόμενος ο χρήστης δεν μπορεί να γνωρίζει αν πέτυχε τον στόχο του χωρίς να δει το τελικό αποτέλεσμα.</w:t>
+      </w:r>
+    </w:p>
+    <w:p>
+      <w:pPr>
+        <w:pStyle w:val="a6"/>
+        <w:rPr>
+          <w:lang w:val="el-GR"/>
+        </w:rPr>
+      </w:pPr>
+    </w:p>
+    <w:p>
+      <w:pPr>
+        <w:pStyle w:val="5"/>
+        <w:rPr>
+          <w:lang w:val="el-GR"/>
+        </w:rPr>
+      </w:pPr>
+      <w:proofErr w:type="spellStart"/>
+      <w:r>
+        <w:rPr>
+          <w:lang w:val="el-GR"/>
+        </w:rPr>
+        <w:t>Θετικη</w:t>
+      </w:r>
+      <w:proofErr w:type="spellEnd"/>
+      <w:r>
+        <w:rPr>
+          <w:lang w:val="el-GR"/>
+        </w:rPr>
+        <w:t xml:space="preserve"> – </w:t>
+      </w:r>
+      <w:proofErr w:type="spellStart"/>
+      <w:r>
+        <w:rPr>
+          <w:lang w:val="el-GR"/>
+        </w:rPr>
+        <w:t>αρνητικη</w:t>
+      </w:r>
+      <w:proofErr w:type="spellEnd"/>
+      <w:r>
+        <w:rPr>
+          <w:lang w:val="el-GR"/>
+        </w:rPr>
+        <w:t xml:space="preserve">  ψήφος για κάθε </w:t>
+      </w:r>
+      <w:proofErr w:type="spellStart"/>
+      <w:r>
+        <w:rPr>
+          <w:lang w:val="el-GR"/>
+        </w:rPr>
+        <w:t>κριτικη</w:t>
+      </w:r>
+      <w:proofErr w:type="spellEnd"/>
+    </w:p>
+    <w:p>
+      <w:pPr>
+        <w:pStyle w:val="a6"/>
+        <w:numPr>
+          <w:ilvl w:val="0"/>
+          <w:numId w:val="27"/>
+        </w:numPr>
+        <w:rPr>
+          <w:b/>
+          <w:lang w:val="el-GR"/>
+        </w:rPr>
+      </w:pPr>
+      <w:r>
+        <w:rPr>
+          <w:b/>
+          <w:lang w:val="el-GR"/>
+        </w:rPr>
+        <w:t>Στόχος του χρήστη</w:t>
+      </w:r>
+    </w:p>
+    <w:p>
+      <w:pPr>
+        <w:pStyle w:val="a6"/>
+        <w:rPr>
+          <w:lang w:val="el-GR"/>
+        </w:rPr>
+      </w:pPr>
+      <w:r>
+        <w:rPr>
+          <w:lang w:val="el-GR"/>
+        </w:rPr>
+        <w:t xml:space="preserve">Ο στόχος που θέτει ο χρήστης είναι </w:t>
+      </w:r>
+      <w:r>
+        <w:rPr>
+          <w:lang w:val="el-GR"/>
+        </w:rPr>
+        <w:t xml:space="preserve">να </w:t>
+      </w:r>
+      <w:proofErr w:type="spellStart"/>
+      <w:r>
+        <w:rPr>
+          <w:lang w:val="el-GR"/>
+        </w:rPr>
+        <w:t>αφησει</w:t>
+      </w:r>
+      <w:proofErr w:type="spellEnd"/>
+      <w:r>
+        <w:rPr>
+          <w:lang w:val="el-GR"/>
+        </w:rPr>
+        <w:t xml:space="preserve"> </w:t>
+      </w:r>
+      <w:proofErr w:type="spellStart"/>
+      <w:r>
+        <w:rPr>
+          <w:lang w:val="el-GR"/>
+        </w:rPr>
+        <w:t>ειτε</w:t>
+      </w:r>
+      <w:proofErr w:type="spellEnd"/>
+      <w:r>
+        <w:rPr>
+          <w:lang w:val="el-GR"/>
+        </w:rPr>
+        <w:t xml:space="preserve"> μια </w:t>
+      </w:r>
+      <w:proofErr w:type="spellStart"/>
+      <w:r>
+        <w:rPr>
+          <w:lang w:val="el-GR"/>
+        </w:rPr>
+        <w:t>θετικη</w:t>
+      </w:r>
+      <w:proofErr w:type="spellEnd"/>
+      <w:r>
+        <w:rPr>
+          <w:lang w:val="el-GR"/>
+        </w:rPr>
+        <w:t xml:space="preserve"> </w:t>
+      </w:r>
+      <w:proofErr w:type="spellStart"/>
+      <w:r>
+        <w:rPr>
+          <w:lang w:val="el-GR"/>
+        </w:rPr>
+        <w:t>ειτε</w:t>
+      </w:r>
+      <w:proofErr w:type="spellEnd"/>
+      <w:r>
+        <w:rPr>
+          <w:lang w:val="el-GR"/>
+        </w:rPr>
+        <w:t xml:space="preserve"> μια </w:t>
+      </w:r>
+      <w:proofErr w:type="spellStart"/>
+      <w:r>
+        <w:rPr>
+          <w:lang w:val="el-GR"/>
+        </w:rPr>
+        <w:t>αρνητικη</w:t>
+      </w:r>
+      <w:proofErr w:type="spellEnd"/>
+      <w:r>
+        <w:rPr>
+          <w:lang w:val="el-GR"/>
+        </w:rPr>
+        <w:t xml:space="preserve"> </w:t>
+      </w:r>
+      <w:proofErr w:type="spellStart"/>
+      <w:r>
+        <w:rPr>
+          <w:lang w:val="el-GR"/>
+        </w:rPr>
+        <w:t>ψηφο</w:t>
+      </w:r>
+      <w:proofErr w:type="spellEnd"/>
+      <w:r>
+        <w:rPr>
+          <w:lang w:val="el-GR"/>
+        </w:rPr>
+        <w:t xml:space="preserve"> για </w:t>
+      </w:r>
+      <w:proofErr w:type="spellStart"/>
+      <w:r>
+        <w:rPr>
+          <w:lang w:val="el-GR"/>
+        </w:rPr>
+        <w:t>καποια</w:t>
+      </w:r>
+      <w:proofErr w:type="spellEnd"/>
+      <w:r>
+        <w:rPr>
+          <w:lang w:val="el-GR"/>
+        </w:rPr>
+        <w:t xml:space="preserve"> </w:t>
+      </w:r>
+      <w:proofErr w:type="spellStart"/>
+      <w:r>
+        <w:rPr>
+          <w:lang w:val="el-GR"/>
+        </w:rPr>
+        <w:t>κριτικη</w:t>
+      </w:r>
+      <w:proofErr w:type="spellEnd"/>
+      <w:r>
+        <w:rPr>
+          <w:lang w:val="el-GR"/>
+        </w:rPr>
+        <w:t>.</w:t>
+      </w:r>
+    </w:p>
+    <w:p>
+      <w:pPr>
+        <w:pStyle w:val="a6"/>
+        <w:rPr>
+          <w:lang w:val="el-GR"/>
+        </w:rPr>
+      </w:pPr>
+    </w:p>
+    <w:p>
+      <w:pPr>
+        <w:pStyle w:val="a6"/>
+        <w:rPr>
+          <w:lang w:val="el-GR"/>
+        </w:rPr>
+      </w:pPr>
+    </w:p>
+    <w:p>
+      <w:pPr>
+        <w:pStyle w:val="a6"/>
+        <w:rPr>
+          <w:lang w:val="el-GR"/>
+        </w:rPr>
+      </w:pPr>
+    </w:p>
+    <w:p>
+      <w:pPr>
+        <w:pStyle w:val="a6"/>
+        <w:numPr>
+          <w:ilvl w:val="0"/>
+          <w:numId w:val="27"/>
+        </w:numPr>
+        <w:rPr>
+          <w:b/>
+          <w:lang w:val="el-GR"/>
+        </w:rPr>
+      </w:pPr>
+      <w:r>
+        <w:rPr>
+          <w:b/>
+          <w:lang w:val="el-GR"/>
+        </w:rPr>
+        <w:t>Πρόθεση</w:t>
+      </w:r>
+    </w:p>
+    <w:p>
+      <w:pPr>
+        <w:pStyle w:val="a6"/>
+        <w:rPr>
+          <w:lang w:val="el-GR"/>
+        </w:rPr>
+      </w:pPr>
+      <w:r>
+        <w:rPr>
+          <w:lang w:val="el-GR"/>
+        </w:rPr>
+        <w:t>Η πρόθεση αφορά τη συγκεκριμένη ενεργεία που απαιτείται προκειμένου να πραγματοποιηθεί ο στόχος.</w:t>
+      </w:r>
+    </w:p>
+    <w:p>
+      <w:pPr>
+        <w:pStyle w:val="a6"/>
+        <w:rPr>
+          <w:lang w:val="el-GR"/>
+        </w:rPr>
+      </w:pPr>
+      <w:r>
+        <w:rPr>
+          <w:lang w:val="el-GR"/>
+        </w:rPr>
+        <w:t xml:space="preserve">Έτσι, λοιπόν, ο χρήστης </w:t>
+      </w:r>
+      <w:proofErr w:type="spellStart"/>
+      <w:r>
+        <w:rPr>
+          <w:lang w:val="el-GR"/>
+        </w:rPr>
+        <w:t>επιλεγει</w:t>
+      </w:r>
+      <w:proofErr w:type="spellEnd"/>
+      <w:r>
+        <w:rPr>
+          <w:lang w:val="el-GR"/>
+        </w:rPr>
+        <w:t xml:space="preserve"> </w:t>
+      </w:r>
+      <w:r>
+        <w:rPr>
+          <w:lang w:val="el-GR"/>
+        </w:rPr>
+        <w:t xml:space="preserve">να </w:t>
+      </w:r>
+      <w:proofErr w:type="spellStart"/>
+      <w:r>
+        <w:rPr>
+          <w:lang w:val="el-GR"/>
+        </w:rPr>
+        <w:t>αφησει</w:t>
+      </w:r>
+      <w:proofErr w:type="spellEnd"/>
+      <w:r>
+        <w:rPr>
+          <w:lang w:val="el-GR"/>
+        </w:rPr>
+        <w:t xml:space="preserve"> </w:t>
+      </w:r>
+      <w:r>
+        <w:rPr>
+          <w:lang w:val="el-GR"/>
+        </w:rPr>
+        <w:t>μια</w:t>
+      </w:r>
+      <w:r>
+        <w:rPr>
+          <w:lang w:val="el-GR"/>
+        </w:rPr>
+        <w:t xml:space="preserve"> </w:t>
+      </w:r>
+      <w:proofErr w:type="spellStart"/>
+      <w:r>
+        <w:rPr>
+          <w:lang w:val="el-GR"/>
+        </w:rPr>
+        <w:t>ψηφο</w:t>
+      </w:r>
+      <w:proofErr w:type="spellEnd"/>
+      <w:r>
+        <w:rPr>
+          <w:lang w:val="el-GR"/>
+        </w:rPr>
+        <w:t xml:space="preserve"> για </w:t>
+      </w:r>
+      <w:proofErr w:type="spellStart"/>
+      <w:r>
+        <w:rPr>
+          <w:lang w:val="el-GR"/>
+        </w:rPr>
+        <w:t>καποια</w:t>
+      </w:r>
+      <w:proofErr w:type="spellEnd"/>
+      <w:r>
+        <w:rPr>
+          <w:lang w:val="el-GR"/>
+        </w:rPr>
+        <w:t xml:space="preserve">  </w:t>
+      </w:r>
+      <w:proofErr w:type="spellStart"/>
+      <w:r>
+        <w:rPr>
+          <w:lang w:val="el-GR"/>
+        </w:rPr>
+        <w:t>κριτικη</w:t>
+      </w:r>
+      <w:proofErr w:type="spellEnd"/>
+      <w:r>
+        <w:rPr>
+          <w:lang w:val="el-GR"/>
+        </w:rPr>
+        <w:t>.</w:t>
+      </w:r>
+    </w:p>
+    <w:p>
+      <w:pPr>
+        <w:pStyle w:val="a6"/>
+        <w:rPr>
+          <w:lang w:val="el-GR"/>
+        </w:rPr>
+      </w:pPr>
+    </w:p>
+    <w:p>
+      <w:pPr>
+        <w:pStyle w:val="a6"/>
+        <w:numPr>
+          <w:ilvl w:val="0"/>
+          <w:numId w:val="27"/>
+        </w:numPr>
+        <w:rPr>
+          <w:b/>
+          <w:lang w:val="el-GR"/>
+        </w:rPr>
+      </w:pPr>
+      <w:r>
+        <w:rPr>
+          <w:b/>
+          <w:lang w:val="el-GR"/>
+        </w:rPr>
+        <w:t>Καθορισμός της σειράς ενεργειών</w:t>
+      </w:r>
+    </w:p>
+    <w:p>
+      <w:pPr>
+        <w:pStyle w:val="a6"/>
+        <w:rPr>
+          <w:lang w:val="el-GR"/>
+        </w:rPr>
+      </w:pPr>
+      <w:r>
+        <w:rPr>
+          <w:lang w:val="el-GR"/>
+        </w:rPr>
+        <w:t xml:space="preserve">Ο χρήστης κατά την </w:t>
+      </w:r>
+      <w:proofErr w:type="spellStart"/>
+      <w:r>
+        <w:rPr>
+          <w:lang w:val="el-GR"/>
+        </w:rPr>
+        <w:t>περιηγηση</w:t>
+      </w:r>
+      <w:proofErr w:type="spellEnd"/>
+      <w:r>
+        <w:rPr>
+          <w:lang w:val="el-GR"/>
+        </w:rPr>
+        <w:t xml:space="preserve"> του στο ηλεκτρονικό κατάστημα θέλει να </w:t>
+      </w:r>
+      <w:proofErr w:type="spellStart"/>
+      <w:r>
+        <w:rPr>
+          <w:lang w:val="el-GR"/>
+        </w:rPr>
+        <w:t>αφησει</w:t>
+      </w:r>
+      <w:proofErr w:type="spellEnd"/>
+      <w:r>
+        <w:rPr>
+          <w:lang w:val="el-GR"/>
+        </w:rPr>
+        <w:t xml:space="preserve"> μια </w:t>
+      </w:r>
+      <w:proofErr w:type="spellStart"/>
+      <w:r>
+        <w:rPr>
+          <w:lang w:val="el-GR"/>
+        </w:rPr>
+        <w:t>ψηφο</w:t>
+      </w:r>
+      <w:proofErr w:type="spellEnd"/>
+      <w:r>
+        <w:rPr>
+          <w:lang w:val="el-GR"/>
+        </w:rPr>
+        <w:t xml:space="preserve"> για </w:t>
+      </w:r>
+      <w:proofErr w:type="spellStart"/>
+      <w:r>
+        <w:rPr>
+          <w:lang w:val="el-GR"/>
+        </w:rPr>
+        <w:t>καποια</w:t>
+      </w:r>
+      <w:proofErr w:type="spellEnd"/>
+      <w:r>
+        <w:rPr>
+          <w:lang w:val="el-GR"/>
+        </w:rPr>
+        <w:t xml:space="preserve"> </w:t>
+      </w:r>
+      <w:proofErr w:type="spellStart"/>
+      <w:r>
+        <w:rPr>
+          <w:lang w:val="el-GR"/>
+        </w:rPr>
+        <w:t>συγκεκριμενη</w:t>
+      </w:r>
+      <w:proofErr w:type="spellEnd"/>
+      <w:r>
+        <w:rPr>
+          <w:lang w:val="el-GR"/>
+        </w:rPr>
+        <w:t xml:space="preserve"> </w:t>
+      </w:r>
+      <w:proofErr w:type="spellStart"/>
+      <w:r>
+        <w:rPr>
+          <w:lang w:val="el-GR"/>
+        </w:rPr>
+        <w:t>κριτικη</w:t>
+      </w:r>
+      <w:proofErr w:type="spellEnd"/>
+      <w:r>
+        <w:rPr>
+          <w:lang w:val="el-GR"/>
+        </w:rPr>
+        <w:t xml:space="preserve">. </w:t>
+      </w:r>
+    </w:p>
+    <w:p>
+      <w:pPr>
+        <w:pStyle w:val="a6"/>
+        <w:rPr>
+          <w:lang w:val="el-GR"/>
+        </w:rPr>
+      </w:pPr>
+      <w:r>
+        <w:rPr>
+          <w:lang w:val="el-GR"/>
+        </w:rPr>
+        <w:t xml:space="preserve"> Άρα θα</w:t>
+      </w:r>
+      <w:r>
+        <w:rPr>
+          <w:lang w:val="el-GR"/>
+        </w:rPr>
+        <w:t xml:space="preserve"> </w:t>
+      </w:r>
+      <w:proofErr w:type="spellStart"/>
+      <w:r>
+        <w:rPr>
+          <w:lang w:val="el-GR"/>
+        </w:rPr>
+        <w:t>πρεπει</w:t>
+      </w:r>
+      <w:proofErr w:type="spellEnd"/>
+      <w:r>
+        <w:rPr>
+          <w:lang w:val="el-GR"/>
+        </w:rPr>
+        <w:t xml:space="preserve"> τα </w:t>
+      </w:r>
+      <w:proofErr w:type="spellStart"/>
+      <w:r>
+        <w:rPr>
+          <w:lang w:val="el-GR"/>
+        </w:rPr>
+        <w:t>πατησει</w:t>
+      </w:r>
+      <w:proofErr w:type="spellEnd"/>
+      <w:r>
+        <w:rPr>
+          <w:lang w:val="el-GR"/>
+        </w:rPr>
+        <w:t xml:space="preserve"> </w:t>
+      </w:r>
+      <w:proofErr w:type="spellStart"/>
+      <w:r>
+        <w:rPr>
+          <w:lang w:val="el-GR"/>
+        </w:rPr>
+        <w:t>ειτε</w:t>
+      </w:r>
+      <w:proofErr w:type="spellEnd"/>
+      <w:r>
+        <w:rPr>
+          <w:lang w:val="el-GR"/>
+        </w:rPr>
+        <w:t xml:space="preserve"> το συν (+) για μια </w:t>
+      </w:r>
+      <w:proofErr w:type="spellStart"/>
+      <w:r>
+        <w:rPr>
+          <w:lang w:val="el-GR"/>
+        </w:rPr>
+        <w:t>θετικη</w:t>
+      </w:r>
+      <w:proofErr w:type="spellEnd"/>
+      <w:r>
+        <w:rPr>
+          <w:lang w:val="el-GR"/>
+        </w:rPr>
+        <w:t xml:space="preserve">  ψήφο, </w:t>
+      </w:r>
+      <w:proofErr w:type="spellStart"/>
+      <w:r>
+        <w:rPr>
+          <w:lang w:val="el-GR"/>
+        </w:rPr>
+        <w:t>ειτε</w:t>
+      </w:r>
+      <w:proofErr w:type="spellEnd"/>
+      <w:r>
+        <w:rPr>
+          <w:lang w:val="el-GR"/>
+        </w:rPr>
+        <w:t xml:space="preserve"> το </w:t>
+      </w:r>
+      <w:proofErr w:type="spellStart"/>
+      <w:r>
+        <w:rPr>
+          <w:lang w:val="el-GR"/>
+        </w:rPr>
+        <w:t>πλυν</w:t>
+      </w:r>
+      <w:proofErr w:type="spellEnd"/>
+      <w:r>
+        <w:rPr>
+          <w:lang w:val="el-GR"/>
+        </w:rPr>
+        <w:t xml:space="preserve"> (-) για μια </w:t>
+      </w:r>
+      <w:proofErr w:type="spellStart"/>
+      <w:r>
+        <w:rPr>
+          <w:lang w:val="el-GR"/>
+        </w:rPr>
+        <w:t>αρνητικη</w:t>
+      </w:r>
+      <w:proofErr w:type="spellEnd"/>
+      <w:r>
+        <w:rPr>
+          <w:lang w:val="el-GR"/>
+        </w:rPr>
+        <w:t xml:space="preserve"> </w:t>
+      </w:r>
+      <w:proofErr w:type="spellStart"/>
+      <w:r>
+        <w:rPr>
+          <w:lang w:val="el-GR"/>
+        </w:rPr>
+        <w:t>ψηφο</w:t>
+      </w:r>
+      <w:proofErr w:type="spellEnd"/>
+      <w:r>
+        <w:rPr>
+          <w:lang w:val="el-GR"/>
+        </w:rPr>
+        <w:t>.</w:t>
+      </w:r>
+    </w:p>
+    <w:p>
+      <w:pPr>
+        <w:pStyle w:val="a6"/>
+        <w:rPr>
+          <w:lang w:val="el-GR"/>
+        </w:rPr>
+      </w:pPr>
+    </w:p>
+    <w:p>
+      <w:pPr>
+        <w:pStyle w:val="a6"/>
+        <w:numPr>
+          <w:ilvl w:val="0"/>
+          <w:numId w:val="27"/>
+        </w:numPr>
+        <w:rPr>
+          <w:b/>
+          <w:lang w:val="el-GR"/>
+        </w:rPr>
+      </w:pPr>
+      <w:r>
+        <w:rPr>
+          <w:b/>
+          <w:lang w:val="el-GR"/>
+        </w:rPr>
+        <w:t>Εκτέλεση ενέργειας</w:t>
+      </w:r>
+    </w:p>
+    <w:p>
+      <w:pPr>
+        <w:pStyle w:val="a6"/>
+        <w:rPr>
+          <w:lang w:val="el-GR"/>
+        </w:rPr>
+      </w:pPr>
+      <w:r>
+        <w:rPr>
+          <w:lang w:val="el-GR"/>
+        </w:rPr>
+        <w:t xml:space="preserve">Ο χρήστης θα μετακινήσει τον κέρσορα, με τη χρήση του ποντικιού, </w:t>
+      </w:r>
+      <w:proofErr w:type="spellStart"/>
+      <w:r>
+        <w:rPr>
+          <w:lang w:val="el-GR"/>
+        </w:rPr>
+        <w:t>πανω</w:t>
+      </w:r>
+      <w:proofErr w:type="spellEnd"/>
+      <w:r>
+        <w:rPr>
+          <w:lang w:val="el-GR"/>
+        </w:rPr>
+        <w:t xml:space="preserve"> στο </w:t>
+      </w:r>
+      <w:proofErr w:type="spellStart"/>
+      <w:r>
+        <w:rPr>
+          <w:lang w:val="el-GR"/>
+        </w:rPr>
+        <w:t>κομβιο</w:t>
+      </w:r>
+      <w:proofErr w:type="spellEnd"/>
+      <w:r>
+        <w:rPr>
+          <w:lang w:val="el-GR"/>
+        </w:rPr>
+        <w:t xml:space="preserve">  συν (+) ή </w:t>
+      </w:r>
+      <w:proofErr w:type="spellStart"/>
+      <w:r>
+        <w:rPr>
+          <w:lang w:val="el-GR"/>
+        </w:rPr>
+        <w:t>πλυν</w:t>
+      </w:r>
+      <w:proofErr w:type="spellEnd"/>
+      <w:r>
+        <w:rPr>
+          <w:lang w:val="el-GR"/>
+        </w:rPr>
+        <w:t xml:space="preserve"> (-) </w:t>
+      </w:r>
+      <w:proofErr w:type="spellStart"/>
+      <w:r>
+        <w:rPr>
+          <w:lang w:val="el-GR"/>
+        </w:rPr>
+        <w:t>αναλογος</w:t>
+      </w:r>
+      <w:proofErr w:type="spellEnd"/>
+      <w:r>
+        <w:rPr>
+          <w:lang w:val="el-GR"/>
+        </w:rPr>
+        <w:t xml:space="preserve"> την </w:t>
+      </w:r>
+      <w:proofErr w:type="spellStart"/>
+      <w:r>
+        <w:rPr>
+          <w:lang w:val="el-GR"/>
+        </w:rPr>
+        <w:t>ψηφο</w:t>
+      </w:r>
+      <w:proofErr w:type="spellEnd"/>
+      <w:r>
+        <w:rPr>
+          <w:lang w:val="el-GR"/>
+        </w:rPr>
+        <w:t xml:space="preserve"> που </w:t>
+      </w:r>
+      <w:proofErr w:type="spellStart"/>
+      <w:r>
+        <w:rPr>
+          <w:lang w:val="el-GR"/>
+        </w:rPr>
+        <w:t>θελει</w:t>
+      </w:r>
+      <w:proofErr w:type="spellEnd"/>
+      <w:r>
+        <w:rPr>
+          <w:lang w:val="el-GR"/>
+        </w:rPr>
+        <w:t xml:space="preserve"> να </w:t>
+      </w:r>
+      <w:proofErr w:type="spellStart"/>
+      <w:r>
+        <w:rPr>
+          <w:lang w:val="el-GR"/>
+        </w:rPr>
+        <w:t>δωσει</w:t>
+      </w:r>
+      <w:proofErr w:type="spellEnd"/>
+      <w:r>
+        <w:rPr>
+          <w:lang w:val="el-GR"/>
+        </w:rPr>
+        <w:t xml:space="preserve"> και </w:t>
+      </w:r>
+      <w:proofErr w:type="spellStart"/>
+      <w:r>
+        <w:rPr>
+          <w:lang w:val="el-GR"/>
+        </w:rPr>
+        <w:t>κανει</w:t>
+      </w:r>
+      <w:proofErr w:type="spellEnd"/>
+      <w:r>
+        <w:rPr>
+          <w:lang w:val="el-GR"/>
+        </w:rPr>
+        <w:t xml:space="preserve"> κλικ </w:t>
+      </w:r>
+      <w:proofErr w:type="spellStart"/>
+      <w:r>
+        <w:rPr>
+          <w:lang w:val="el-GR"/>
+        </w:rPr>
+        <w:t>πανω</w:t>
+      </w:r>
+      <w:proofErr w:type="spellEnd"/>
+      <w:r>
+        <w:rPr>
+          <w:lang w:val="el-GR"/>
+        </w:rPr>
+        <w:t xml:space="preserve"> σε </w:t>
+      </w:r>
+      <w:proofErr w:type="spellStart"/>
+      <w:r>
+        <w:rPr>
+          <w:lang w:val="el-GR"/>
+        </w:rPr>
+        <w:t>αυτο</w:t>
+      </w:r>
+      <w:proofErr w:type="spellEnd"/>
+      <w:r>
+        <w:rPr>
+          <w:lang w:val="el-GR"/>
+        </w:rPr>
+        <w:t>.</w:t>
+      </w:r>
+    </w:p>
+    <w:p>
+      <w:pPr>
+        <w:pStyle w:val="a6"/>
+        <w:rPr>
+          <w:lang w:val="el-GR"/>
+        </w:rPr>
+      </w:pPr>
+    </w:p>
+    <w:p>
+      <w:pPr>
+        <w:pStyle w:val="a6"/>
+        <w:numPr>
+          <w:ilvl w:val="0"/>
+          <w:numId w:val="27"/>
+        </w:numPr>
+        <w:rPr>
+          <w:b/>
+          <w:lang w:val="el-GR"/>
+        </w:rPr>
+      </w:pPr>
+      <w:r>
+        <w:rPr>
+          <w:b/>
+          <w:lang w:val="el-GR"/>
+        </w:rPr>
+        <w:t>Αντίληψη  της κατάστασης του συστήματος</w:t>
+      </w:r>
+    </w:p>
+    <w:p>
+      <w:pPr>
+        <w:pStyle w:val="a6"/>
+        <w:rPr>
+          <w:lang w:val="el-GR"/>
+        </w:rPr>
+      </w:pPr>
+      <w:r>
+        <w:rPr>
+          <w:lang w:val="el-GR"/>
+        </w:rPr>
+        <w:t xml:space="preserve">Ο χρήστης άπλα περιμένει το ηλεκτρονικό κατάστημα να ανταποκριθεί  στην ενέργεια του </w:t>
+      </w:r>
+      <w:r>
+        <w:rPr>
+          <w:lang w:val="el-GR"/>
+        </w:rPr>
+        <w:t xml:space="preserve">και να </w:t>
+      </w:r>
+      <w:proofErr w:type="spellStart"/>
+      <w:r>
+        <w:rPr>
+          <w:lang w:val="el-GR"/>
+        </w:rPr>
+        <w:t>προσμετρησει</w:t>
+      </w:r>
+      <w:proofErr w:type="spellEnd"/>
+      <w:r>
+        <w:rPr>
+          <w:lang w:val="el-GR"/>
+        </w:rPr>
+        <w:t xml:space="preserve"> την  </w:t>
+      </w:r>
+      <w:proofErr w:type="spellStart"/>
+      <w:r>
+        <w:rPr>
+          <w:lang w:val="el-GR"/>
+        </w:rPr>
+        <w:t>ψηφο</w:t>
+      </w:r>
+      <w:proofErr w:type="spellEnd"/>
+      <w:r>
+        <w:rPr>
+          <w:lang w:val="el-GR"/>
+        </w:rPr>
+        <w:t xml:space="preserve"> του</w:t>
+      </w:r>
+      <w:r>
+        <w:rPr>
+          <w:lang w:val="el-GR"/>
+        </w:rPr>
+        <w:t>.  Δεν υπάρχει κάποια σήμανση που να τον ενημερώνει ότι το σύστημα επεξεργάζεται την εντολή του.</w:t>
+      </w:r>
+    </w:p>
+    <w:p>
+      <w:pPr>
+        <w:pStyle w:val="a6"/>
+        <w:rPr>
+          <w:lang w:val="el-GR"/>
+        </w:rPr>
+      </w:pPr>
+    </w:p>
+    <w:p>
+      <w:pPr>
+        <w:pStyle w:val="a6"/>
+        <w:numPr>
+          <w:ilvl w:val="0"/>
+          <w:numId w:val="27"/>
+        </w:numPr>
+        <w:rPr>
+          <w:b/>
+          <w:lang w:val="el-GR"/>
+        </w:rPr>
+      </w:pPr>
+      <w:r>
+        <w:rPr>
+          <w:b/>
+          <w:lang w:val="el-GR"/>
+        </w:rPr>
+        <w:t>Ερμηνεία της κατάστασης του συστήματος</w:t>
+      </w:r>
+    </w:p>
+    <w:p>
+      <w:pPr>
+        <w:pStyle w:val="a6"/>
+        <w:rPr>
+          <w:lang w:val="el-GR"/>
+        </w:rPr>
+      </w:pPr>
+      <w:r>
+        <w:rPr>
+          <w:lang w:val="el-GR"/>
+        </w:rPr>
+        <w:t xml:space="preserve">Ο χρήστης δεν είναι σε θέση να γνωρίζει αν το σύστημα του ηλεκτρονικού καταστήματος επεξεργάζεται την εντολή του ή αν έχει κολλήσει, διότι δεν παρέχεται κάποια οπτική ανάδραση η οποία να προσδιορίζει ότι κάποια εργασία βρίσκεται σε εξέλιξη. </w:t>
+      </w:r>
+    </w:p>
+    <w:p>
+      <w:pPr>
+        <w:pStyle w:val="a6"/>
+        <w:rPr>
+          <w:lang w:val="el-GR"/>
+        </w:rPr>
+      </w:pPr>
+    </w:p>
+    <w:p>
+      <w:pPr>
+        <w:pStyle w:val="a6"/>
+        <w:rPr>
+          <w:lang w:val="el-GR"/>
+        </w:rPr>
+      </w:pPr>
+    </w:p>
+    <w:p>
+      <w:pPr>
+        <w:pStyle w:val="a6"/>
+        <w:rPr>
+          <w:lang w:val="el-GR"/>
+        </w:rPr>
+      </w:pPr>
+    </w:p>
+    <w:p>
+      <w:pPr>
+        <w:pStyle w:val="a6"/>
+        <w:numPr>
+          <w:ilvl w:val="0"/>
+          <w:numId w:val="27"/>
+        </w:numPr>
+        <w:rPr>
+          <w:b/>
+          <w:lang w:val="el-GR"/>
+        </w:rPr>
+      </w:pPr>
+      <w:r>
+        <w:rPr>
+          <w:b/>
+          <w:lang w:val="el-GR"/>
+        </w:rPr>
+        <w:lastRenderedPageBreak/>
+        <w:t>Αξιολόγηση της κατάστασης της κατάστασης του συστήματος σε σχέση με τους στόχους και τις προθέσεις</w:t>
+      </w:r>
+    </w:p>
+    <w:p>
+      <w:pPr>
+        <w:pStyle w:val="a6"/>
+        <w:rPr>
+          <w:lang w:val="el-GR"/>
+        </w:rPr>
+      </w:pPr>
+      <w:r>
+        <w:rPr>
+          <w:lang w:val="el-GR"/>
+        </w:rPr>
+        <w:t xml:space="preserve">Ο χρήστης αξιολογεί την κατάσταση σε σχέση με τον στόχο του να </w:t>
+      </w:r>
+      <w:proofErr w:type="spellStart"/>
+      <w:r>
+        <w:rPr>
+          <w:lang w:val="el-GR"/>
+        </w:rPr>
+        <w:t>ψηφησει</w:t>
+      </w:r>
+      <w:proofErr w:type="spellEnd"/>
+      <w:r>
+        <w:rPr>
+          <w:lang w:val="el-GR"/>
+        </w:rPr>
+        <w:t xml:space="preserve"> </w:t>
+      </w:r>
+      <w:proofErr w:type="spellStart"/>
+      <w:r>
+        <w:rPr>
+          <w:lang w:val="el-GR"/>
+        </w:rPr>
+        <w:t>καποια</w:t>
+      </w:r>
+      <w:proofErr w:type="spellEnd"/>
+      <w:r>
+        <w:rPr>
+          <w:lang w:val="el-GR"/>
+        </w:rPr>
+        <w:t xml:space="preserve"> </w:t>
+      </w:r>
+      <w:proofErr w:type="spellStart"/>
+      <w:r>
+        <w:rPr>
+          <w:lang w:val="el-GR"/>
+        </w:rPr>
+        <w:t>κριτικη</w:t>
+      </w:r>
+      <w:proofErr w:type="spellEnd"/>
+      <w:r>
+        <w:rPr>
+          <w:lang w:val="el-GR"/>
+        </w:rPr>
+        <w:t>.</w:t>
+      </w:r>
+    </w:p>
+    <w:p>
+      <w:pPr>
+        <w:pStyle w:val="a6"/>
+        <w:rPr>
+          <w:lang w:val="el-GR"/>
+        </w:rPr>
+      </w:pPr>
+      <w:r>
+        <w:rPr>
+          <w:lang w:val="el-GR"/>
+        </w:rPr>
+        <w:t>Το σύστημα του ηλεκτρονικού καταστήματος δεν παρέχει κάποια οπτική ανάδραση η οποία να προσδιορίζει ότι κάποια εργασία βρίσκεται σε εξέλιξη. Επόμενος ο χρήστης δεν μπορεί να γνωρίζει αν πέτυχε τον στόχο του χωρίς να δει το τελικό αποτέλεσμα.</w:t>
+      </w:r>
+    </w:p>
+    <w:p>
+      <w:pPr>
+        <w:pStyle w:val="a6"/>
+        <w:rPr>
           <w:lang w:val="el-GR"/>
         </w:rPr>
       </w:pPr>
@@ -7164,6 +8643,1150 @@
           <w:lang w:val="el-GR"/>
         </w:rPr>
       </w:pPr>
+      <w:proofErr w:type="spellStart"/>
+      <w:r>
+        <w:rPr>
+          <w:lang w:val="el-GR"/>
+        </w:rPr>
+        <w:t>Προσθηκη</w:t>
+      </w:r>
+      <w:proofErr w:type="spellEnd"/>
+      <w:r>
+        <w:rPr>
+          <w:lang w:val="el-GR"/>
+        </w:rPr>
+        <w:t xml:space="preserve"> στο </w:t>
+      </w:r>
+      <w:proofErr w:type="spellStart"/>
+      <w:r>
+        <w:rPr>
+          <w:lang w:val="el-GR"/>
+        </w:rPr>
+        <w:t>καλαθι</w:t>
+      </w:r>
+      <w:proofErr w:type="spellEnd"/>
+    </w:p>
+    <w:p>
+      <w:pPr>
+        <w:pStyle w:val="a6"/>
+        <w:numPr>
+          <w:ilvl w:val="0"/>
+          <w:numId w:val="27"/>
+        </w:numPr>
+        <w:rPr>
+          <w:b/>
+          <w:lang w:val="el-GR"/>
+        </w:rPr>
+      </w:pPr>
+      <w:r>
+        <w:rPr>
+          <w:b/>
+          <w:lang w:val="el-GR"/>
+        </w:rPr>
+        <w:t>Στόχος του χρήστη</w:t>
+      </w:r>
+    </w:p>
+    <w:p>
+      <w:pPr>
+        <w:pStyle w:val="a6"/>
+        <w:rPr>
+          <w:lang w:val="el-GR"/>
+        </w:rPr>
+      </w:pPr>
+      <w:r>
+        <w:rPr>
+          <w:lang w:val="el-GR"/>
+        </w:rPr>
+        <w:t xml:space="preserve">Ο στόχος που θέτει ο χρήστης είναι να </w:t>
+      </w:r>
+      <w:proofErr w:type="spellStart"/>
+      <w:r>
+        <w:rPr>
+          <w:lang w:val="el-GR"/>
+        </w:rPr>
+        <w:t>να</w:t>
+      </w:r>
+      <w:proofErr w:type="spellEnd"/>
+      <w:r>
+        <w:rPr>
+          <w:lang w:val="el-GR"/>
+        </w:rPr>
+        <w:t xml:space="preserve"> </w:t>
+      </w:r>
+      <w:proofErr w:type="spellStart"/>
+      <w:r>
+        <w:rPr>
+          <w:lang w:val="el-GR"/>
+        </w:rPr>
+        <w:t>προσθεσει</w:t>
+      </w:r>
+      <w:proofErr w:type="spellEnd"/>
+      <w:r>
+        <w:rPr>
+          <w:lang w:val="el-GR"/>
+        </w:rPr>
+        <w:t xml:space="preserve"> </w:t>
+      </w:r>
+      <w:proofErr w:type="spellStart"/>
+      <w:r>
+        <w:rPr>
+          <w:lang w:val="el-GR"/>
+        </w:rPr>
+        <w:t>καποιο</w:t>
+      </w:r>
+      <w:proofErr w:type="spellEnd"/>
+      <w:r>
+        <w:rPr>
+          <w:lang w:val="el-GR"/>
+        </w:rPr>
+        <w:t xml:space="preserve"> </w:t>
+      </w:r>
+      <w:proofErr w:type="spellStart"/>
+      <w:r>
+        <w:rPr>
+          <w:lang w:val="el-GR"/>
+        </w:rPr>
+        <w:t>βιβλιο</w:t>
+      </w:r>
+      <w:proofErr w:type="spellEnd"/>
+      <w:r>
+        <w:rPr>
+          <w:lang w:val="el-GR"/>
+        </w:rPr>
+        <w:t xml:space="preserve"> στο </w:t>
+      </w:r>
+      <w:proofErr w:type="spellStart"/>
+      <w:r>
+        <w:rPr>
+          <w:lang w:val="el-GR"/>
+        </w:rPr>
+        <w:t>καλαθι</w:t>
+      </w:r>
+      <w:proofErr w:type="spellEnd"/>
+      <w:r>
+        <w:rPr>
+          <w:lang w:val="el-GR"/>
+        </w:rPr>
+        <w:t xml:space="preserve"> του ώστε να το </w:t>
+      </w:r>
+      <w:proofErr w:type="spellStart"/>
+      <w:r>
+        <w:rPr>
+          <w:lang w:val="el-GR"/>
+        </w:rPr>
+        <w:t>αγορασει</w:t>
+      </w:r>
+      <w:proofErr w:type="spellEnd"/>
+      <w:r>
+        <w:rPr>
+          <w:lang w:val="el-GR"/>
+        </w:rPr>
+        <w:t>.</w:t>
+      </w:r>
+    </w:p>
+    <w:p>
+      <w:pPr>
+        <w:pStyle w:val="a6"/>
+        <w:rPr>
+          <w:lang w:val="el-GR"/>
+        </w:rPr>
+      </w:pPr>
+    </w:p>
+    <w:p>
+      <w:pPr>
+        <w:pStyle w:val="a6"/>
+        <w:numPr>
+          <w:ilvl w:val="0"/>
+          <w:numId w:val="27"/>
+        </w:numPr>
+        <w:rPr>
+          <w:b/>
+          <w:lang w:val="el-GR"/>
+        </w:rPr>
+      </w:pPr>
+      <w:r>
+        <w:rPr>
+          <w:b/>
+          <w:lang w:val="el-GR"/>
+        </w:rPr>
+        <w:t>Πρόθεση</w:t>
+      </w:r>
+    </w:p>
+    <w:p>
+      <w:pPr>
+        <w:pStyle w:val="a6"/>
+        <w:rPr>
+          <w:lang w:val="el-GR"/>
+        </w:rPr>
+      </w:pPr>
+      <w:r>
+        <w:rPr>
+          <w:lang w:val="el-GR"/>
+        </w:rPr>
+        <w:t>Η πρόθεση αφορά τη συγκεκριμένη ενεργεία που απαιτείται προκειμένου να πραγματοποιηθεί ο στόχος.</w:t>
+      </w:r>
+    </w:p>
+    <w:p>
+      <w:pPr>
+        <w:pStyle w:val="a6"/>
+        <w:rPr>
+          <w:lang w:val="el-GR"/>
+        </w:rPr>
+      </w:pPr>
+      <w:r>
+        <w:rPr>
+          <w:lang w:val="el-GR"/>
+        </w:rPr>
+        <w:t xml:space="preserve">Έτσι, λοιπόν, ο χρήστης καθορίζει να </w:t>
+      </w:r>
+      <w:proofErr w:type="spellStart"/>
+      <w:r>
+        <w:rPr>
+          <w:lang w:val="el-GR"/>
+        </w:rPr>
+        <w:t>προσθεσει</w:t>
+      </w:r>
+      <w:proofErr w:type="spellEnd"/>
+      <w:r>
+        <w:rPr>
+          <w:lang w:val="el-GR"/>
+        </w:rPr>
+        <w:t xml:space="preserve"> στο </w:t>
+      </w:r>
+      <w:proofErr w:type="spellStart"/>
+      <w:r>
+        <w:rPr>
+          <w:lang w:val="el-GR"/>
+        </w:rPr>
+        <w:t>καλαθι</w:t>
+      </w:r>
+      <w:proofErr w:type="spellEnd"/>
+      <w:r>
+        <w:rPr>
+          <w:lang w:val="el-GR"/>
+        </w:rPr>
+        <w:t xml:space="preserve"> του </w:t>
+      </w:r>
+      <w:proofErr w:type="spellStart"/>
+      <w:r>
+        <w:rPr>
+          <w:lang w:val="el-GR"/>
+        </w:rPr>
+        <w:t>καποιο</w:t>
+      </w:r>
+      <w:proofErr w:type="spellEnd"/>
+      <w:r>
+        <w:rPr>
+          <w:lang w:val="el-GR"/>
+        </w:rPr>
+        <w:t xml:space="preserve"> </w:t>
+      </w:r>
+      <w:proofErr w:type="spellStart"/>
+      <w:r>
+        <w:rPr>
+          <w:lang w:val="el-GR"/>
+        </w:rPr>
+        <w:t>συγκεκριμενο</w:t>
+      </w:r>
+      <w:proofErr w:type="spellEnd"/>
+      <w:r>
+        <w:rPr>
+          <w:lang w:val="el-GR"/>
+        </w:rPr>
+        <w:t xml:space="preserve"> </w:t>
+      </w:r>
+      <w:proofErr w:type="spellStart"/>
+      <w:r>
+        <w:rPr>
+          <w:lang w:val="el-GR"/>
+        </w:rPr>
+        <w:t>βιβλιο</w:t>
+      </w:r>
+      <w:proofErr w:type="spellEnd"/>
+      <w:r>
+        <w:rPr>
+          <w:lang w:val="el-GR"/>
+        </w:rPr>
+        <w:t xml:space="preserve"> ώστε να το </w:t>
+      </w:r>
+      <w:proofErr w:type="spellStart"/>
+      <w:r>
+        <w:rPr>
+          <w:lang w:val="el-GR"/>
+        </w:rPr>
+        <w:t>αγορασει</w:t>
+      </w:r>
+      <w:proofErr w:type="spellEnd"/>
+      <w:r>
+        <w:rPr>
+          <w:lang w:val="el-GR"/>
+        </w:rPr>
+        <w:t>.</w:t>
+      </w:r>
+    </w:p>
+    <w:p>
+      <w:pPr>
+        <w:pStyle w:val="a6"/>
+        <w:rPr>
+          <w:lang w:val="el-GR"/>
+        </w:rPr>
+      </w:pPr>
+    </w:p>
+    <w:p>
+      <w:pPr>
+        <w:pStyle w:val="a6"/>
+        <w:numPr>
+          <w:ilvl w:val="0"/>
+          <w:numId w:val="27"/>
+        </w:numPr>
+        <w:rPr>
+          <w:b/>
+          <w:lang w:val="el-GR"/>
+        </w:rPr>
+      </w:pPr>
+      <w:r>
+        <w:rPr>
+          <w:b/>
+          <w:lang w:val="el-GR"/>
+        </w:rPr>
+        <w:t>Καθορισμός της σειράς ενεργειών</w:t>
+      </w:r>
+    </w:p>
+    <w:p>
+      <w:pPr>
+        <w:pStyle w:val="a6"/>
+        <w:rPr>
+          <w:lang w:val="el-GR"/>
+        </w:rPr>
+      </w:pPr>
+      <w:r>
+        <w:rPr>
+          <w:lang w:val="el-GR"/>
+        </w:rPr>
+        <w:t xml:space="preserve">Ο χρήστης κατά την </w:t>
+      </w:r>
+      <w:proofErr w:type="spellStart"/>
+      <w:r>
+        <w:rPr>
+          <w:lang w:val="el-GR"/>
+        </w:rPr>
+        <w:t>περιηγηση</w:t>
+      </w:r>
+      <w:proofErr w:type="spellEnd"/>
+      <w:r>
+        <w:rPr>
+          <w:lang w:val="el-GR"/>
+        </w:rPr>
+        <w:t xml:space="preserve"> του στο ηλεκτρονικό κατάστημα θέλει να </w:t>
+      </w:r>
+      <w:proofErr w:type="spellStart"/>
+      <w:r>
+        <w:rPr>
+          <w:lang w:val="el-GR"/>
+        </w:rPr>
+        <w:t>αγαορασει</w:t>
+      </w:r>
+      <w:proofErr w:type="spellEnd"/>
+      <w:r>
+        <w:rPr>
+          <w:lang w:val="el-GR"/>
+        </w:rPr>
+        <w:t xml:space="preserve"> </w:t>
+      </w:r>
+      <w:proofErr w:type="spellStart"/>
+      <w:r>
+        <w:rPr>
+          <w:lang w:val="el-GR"/>
+        </w:rPr>
+        <w:t>καποιο</w:t>
+      </w:r>
+      <w:proofErr w:type="spellEnd"/>
+      <w:r>
+        <w:rPr>
+          <w:lang w:val="el-GR"/>
+        </w:rPr>
+        <w:t xml:space="preserve"> </w:t>
+      </w:r>
+      <w:proofErr w:type="spellStart"/>
+      <w:r>
+        <w:rPr>
+          <w:lang w:val="el-GR"/>
+        </w:rPr>
+        <w:t>συγκεκριμενο</w:t>
+      </w:r>
+      <w:proofErr w:type="spellEnd"/>
+      <w:r>
+        <w:rPr>
+          <w:lang w:val="el-GR"/>
+        </w:rPr>
+        <w:t xml:space="preserve"> </w:t>
+      </w:r>
+      <w:proofErr w:type="spellStart"/>
+      <w:r>
+        <w:rPr>
+          <w:lang w:val="el-GR"/>
+        </w:rPr>
+        <w:t>βιβλιο</w:t>
+      </w:r>
+      <w:proofErr w:type="spellEnd"/>
+      <w:r>
+        <w:rPr>
+          <w:lang w:val="el-GR"/>
+        </w:rPr>
+        <w:t xml:space="preserve">. </w:t>
+      </w:r>
+    </w:p>
+    <w:p>
+      <w:pPr>
+        <w:pStyle w:val="a6"/>
+        <w:rPr>
+          <w:lang w:val="el-GR"/>
+        </w:rPr>
+      </w:pPr>
+      <w:r>
+        <w:rPr>
+          <w:lang w:val="el-GR"/>
+        </w:rPr>
+        <w:t xml:space="preserve"> Άρα θα </w:t>
+      </w:r>
+      <w:proofErr w:type="spellStart"/>
+      <w:r>
+        <w:rPr>
+          <w:lang w:val="el-GR"/>
+        </w:rPr>
+        <w:t>επιλεξει</w:t>
+      </w:r>
+      <w:proofErr w:type="spellEnd"/>
+      <w:r>
+        <w:rPr>
+          <w:lang w:val="el-GR"/>
+        </w:rPr>
+        <w:t xml:space="preserve"> το </w:t>
+      </w:r>
+      <w:proofErr w:type="spellStart"/>
+      <w:r>
+        <w:rPr>
+          <w:lang w:val="el-GR"/>
+        </w:rPr>
+        <w:t>βιβλιο</w:t>
+      </w:r>
+      <w:proofErr w:type="spellEnd"/>
+      <w:r>
+        <w:rPr>
+          <w:lang w:val="el-GR"/>
+        </w:rPr>
+        <w:t xml:space="preserve"> που </w:t>
+      </w:r>
+      <w:proofErr w:type="spellStart"/>
+      <w:r>
+        <w:rPr>
+          <w:lang w:val="el-GR"/>
+        </w:rPr>
+        <w:t>θελει</w:t>
+      </w:r>
+      <w:proofErr w:type="spellEnd"/>
+      <w:r>
+        <w:rPr>
+          <w:lang w:val="el-GR"/>
+        </w:rPr>
+        <w:t xml:space="preserve"> από τη </w:t>
+      </w:r>
+      <w:proofErr w:type="spellStart"/>
+      <w:r>
+        <w:rPr>
+          <w:lang w:val="el-GR"/>
+        </w:rPr>
+        <w:t>λιστα</w:t>
+      </w:r>
+      <w:proofErr w:type="spellEnd"/>
+      <w:r>
+        <w:rPr>
+          <w:lang w:val="el-GR"/>
+        </w:rPr>
+        <w:t xml:space="preserve"> με τα </w:t>
+      </w:r>
+      <w:proofErr w:type="spellStart"/>
+      <w:r>
+        <w:rPr>
+          <w:lang w:val="el-GR"/>
+        </w:rPr>
+        <w:t>διαθεσιμα</w:t>
+      </w:r>
+      <w:proofErr w:type="spellEnd"/>
+      <w:r>
+        <w:rPr>
+          <w:lang w:val="el-GR"/>
+        </w:rPr>
+        <w:t xml:space="preserve"> </w:t>
+      </w:r>
+      <w:proofErr w:type="spellStart"/>
+      <w:r>
+        <w:rPr>
+          <w:lang w:val="el-GR"/>
+        </w:rPr>
+        <w:t>βιβλια</w:t>
+      </w:r>
+      <w:proofErr w:type="spellEnd"/>
+      <w:r>
+        <w:rPr>
+          <w:lang w:val="el-GR"/>
+        </w:rPr>
+        <w:t xml:space="preserve"> και θα το  </w:t>
+      </w:r>
+      <w:proofErr w:type="spellStart"/>
+      <w:r>
+        <w:rPr>
+          <w:lang w:val="el-GR"/>
+        </w:rPr>
+        <w:t>προσθεσει</w:t>
+      </w:r>
+      <w:proofErr w:type="spellEnd"/>
+      <w:r>
+        <w:rPr>
+          <w:lang w:val="el-GR"/>
+        </w:rPr>
+        <w:t xml:space="preserve"> στο </w:t>
+      </w:r>
+      <w:proofErr w:type="spellStart"/>
+      <w:r>
+        <w:rPr>
+          <w:lang w:val="el-GR"/>
+        </w:rPr>
+        <w:t>καλαθι</w:t>
+      </w:r>
+      <w:proofErr w:type="spellEnd"/>
+      <w:r>
+        <w:rPr>
+          <w:lang w:val="el-GR"/>
+        </w:rPr>
+        <w:t>.</w:t>
+      </w:r>
+    </w:p>
+    <w:p>
+      <w:pPr>
+        <w:pStyle w:val="a6"/>
+        <w:rPr>
+          <w:lang w:val="el-GR"/>
+        </w:rPr>
+      </w:pPr>
+    </w:p>
+    <w:p>
+      <w:pPr>
+        <w:pStyle w:val="a6"/>
+        <w:numPr>
+          <w:ilvl w:val="0"/>
+          <w:numId w:val="27"/>
+        </w:numPr>
+        <w:rPr>
+          <w:b/>
+          <w:lang w:val="el-GR"/>
+        </w:rPr>
+      </w:pPr>
+      <w:r>
+        <w:rPr>
+          <w:b/>
+          <w:lang w:val="el-GR"/>
+        </w:rPr>
+        <w:t>Εκτέλεση ενέργειας</w:t>
+      </w:r>
+    </w:p>
+    <w:p>
+      <w:pPr>
+        <w:pStyle w:val="a6"/>
+        <w:rPr>
+          <w:lang w:val="el-GR"/>
+        </w:rPr>
+      </w:pPr>
+      <w:r>
+        <w:rPr>
+          <w:lang w:val="el-GR"/>
+        </w:rPr>
+        <w:t xml:space="preserve">Ο χρήστης θα μετακινήσει τον κέρσορα, με τη χρήση του ποντικιού, στο </w:t>
+      </w:r>
+      <w:proofErr w:type="spellStart"/>
+      <w:r>
+        <w:rPr>
+          <w:lang w:val="el-GR"/>
+        </w:rPr>
+        <w:t>βιβλιο</w:t>
+      </w:r>
+      <w:proofErr w:type="spellEnd"/>
+      <w:r>
+        <w:rPr>
+          <w:lang w:val="el-GR"/>
+        </w:rPr>
+        <w:t xml:space="preserve"> που τον </w:t>
+      </w:r>
+      <w:proofErr w:type="spellStart"/>
+      <w:r>
+        <w:rPr>
+          <w:lang w:val="el-GR"/>
+        </w:rPr>
+        <w:t>ενδιαφερει</w:t>
+      </w:r>
+      <w:proofErr w:type="spellEnd"/>
+      <w:r>
+        <w:rPr>
+          <w:lang w:val="el-GR"/>
+        </w:rPr>
+        <w:t xml:space="preserve"> και θα </w:t>
+      </w:r>
+      <w:proofErr w:type="spellStart"/>
+      <w:r>
+        <w:rPr>
+          <w:lang w:val="el-GR"/>
+        </w:rPr>
+        <w:t>κανει</w:t>
+      </w:r>
+      <w:proofErr w:type="spellEnd"/>
+      <w:r>
+        <w:rPr>
+          <w:lang w:val="el-GR"/>
+        </w:rPr>
+        <w:t xml:space="preserve"> κλικ </w:t>
+      </w:r>
+      <w:proofErr w:type="spellStart"/>
+      <w:r>
+        <w:rPr>
+          <w:lang w:val="el-GR"/>
+        </w:rPr>
+        <w:t>πανω</w:t>
+      </w:r>
+      <w:proofErr w:type="spellEnd"/>
+      <w:r>
+        <w:rPr>
+          <w:lang w:val="el-GR"/>
+        </w:rPr>
+        <w:t xml:space="preserve"> σε αυτό.</w:t>
+      </w:r>
+      <w:r>
+        <w:rPr>
+          <w:lang w:val="el-GR"/>
+        </w:rPr>
+        <w:t xml:space="preserve"> </w:t>
+      </w:r>
+      <w:proofErr w:type="spellStart"/>
+      <w:r>
+        <w:rPr>
+          <w:lang w:val="el-GR"/>
+        </w:rPr>
+        <w:t>Αφου</w:t>
+      </w:r>
+      <w:proofErr w:type="spellEnd"/>
+      <w:r>
+        <w:rPr>
+          <w:lang w:val="el-GR"/>
+        </w:rPr>
+        <w:t xml:space="preserve"> </w:t>
+      </w:r>
+      <w:proofErr w:type="spellStart"/>
+      <w:r>
+        <w:rPr>
+          <w:lang w:val="el-GR"/>
+        </w:rPr>
+        <w:t>μεταφερθει</w:t>
+      </w:r>
+      <w:proofErr w:type="spellEnd"/>
+      <w:r>
+        <w:rPr>
+          <w:lang w:val="el-GR"/>
+        </w:rPr>
+        <w:t xml:space="preserve"> στη </w:t>
+      </w:r>
+      <w:proofErr w:type="spellStart"/>
+      <w:r>
+        <w:rPr>
+          <w:lang w:val="el-GR"/>
+        </w:rPr>
+        <w:t>σελιδα</w:t>
+      </w:r>
+      <w:proofErr w:type="spellEnd"/>
+      <w:r>
+        <w:rPr>
+          <w:lang w:val="el-GR"/>
+        </w:rPr>
+        <w:t xml:space="preserve"> του </w:t>
+      </w:r>
+      <w:proofErr w:type="spellStart"/>
+      <w:r>
+        <w:rPr>
+          <w:lang w:val="el-GR"/>
+        </w:rPr>
+        <w:t>βιβλιου</w:t>
+      </w:r>
+      <w:proofErr w:type="spellEnd"/>
+      <w:r>
+        <w:rPr>
+          <w:lang w:val="el-GR"/>
+        </w:rPr>
+        <w:t xml:space="preserve"> θα </w:t>
+      </w:r>
+      <w:proofErr w:type="spellStart"/>
+      <w:r>
+        <w:rPr>
+          <w:lang w:val="el-GR"/>
+        </w:rPr>
+        <w:t>μετακινησει</w:t>
+      </w:r>
+      <w:proofErr w:type="spellEnd"/>
+      <w:r>
+        <w:rPr>
+          <w:lang w:val="el-GR"/>
+        </w:rPr>
+        <w:t xml:space="preserve"> τον </w:t>
+      </w:r>
+      <w:proofErr w:type="spellStart"/>
+      <w:r>
+        <w:rPr>
+          <w:lang w:val="el-GR"/>
+        </w:rPr>
+        <w:t>κερσορα</w:t>
+      </w:r>
+      <w:proofErr w:type="spellEnd"/>
+      <w:r>
+        <w:rPr>
+          <w:lang w:val="el-GR"/>
+        </w:rPr>
+        <w:t xml:space="preserve">, με τη </w:t>
+      </w:r>
+      <w:proofErr w:type="spellStart"/>
+      <w:r>
+        <w:rPr>
+          <w:lang w:val="el-GR"/>
+        </w:rPr>
+        <w:t>χρηση</w:t>
+      </w:r>
+      <w:proofErr w:type="spellEnd"/>
+      <w:r>
+        <w:rPr>
+          <w:lang w:val="el-GR"/>
+        </w:rPr>
+        <w:t xml:space="preserve"> του </w:t>
+      </w:r>
+      <w:proofErr w:type="spellStart"/>
+      <w:r>
+        <w:rPr>
+          <w:lang w:val="el-GR"/>
+        </w:rPr>
+        <w:t>ποντικιου</w:t>
+      </w:r>
+      <w:proofErr w:type="spellEnd"/>
+      <w:r>
+        <w:rPr>
+          <w:lang w:val="el-GR"/>
+        </w:rPr>
+        <w:t xml:space="preserve">, </w:t>
+      </w:r>
+      <w:proofErr w:type="spellStart"/>
+      <w:r>
+        <w:rPr>
+          <w:lang w:val="el-GR"/>
+        </w:rPr>
+        <w:t>πανω</w:t>
+      </w:r>
+      <w:proofErr w:type="spellEnd"/>
+      <w:r>
+        <w:rPr>
+          <w:lang w:val="el-GR"/>
+        </w:rPr>
+        <w:t xml:space="preserve"> από το </w:t>
+      </w:r>
+      <w:proofErr w:type="spellStart"/>
+      <w:r>
+        <w:rPr>
+          <w:lang w:val="el-GR"/>
+        </w:rPr>
+        <w:t>κομβιο</w:t>
+      </w:r>
+      <w:proofErr w:type="spellEnd"/>
+      <w:r>
+        <w:rPr>
+          <w:lang w:val="el-GR"/>
+        </w:rPr>
+        <w:t xml:space="preserve"> «</w:t>
+      </w:r>
+      <w:proofErr w:type="spellStart"/>
+      <w:r>
+        <w:rPr>
+          <w:lang w:val="el-GR"/>
+        </w:rPr>
+        <w:t>Προσθηκη</w:t>
+      </w:r>
+      <w:proofErr w:type="spellEnd"/>
+      <w:r>
+        <w:rPr>
+          <w:lang w:val="el-GR"/>
+        </w:rPr>
+        <w:t xml:space="preserve"> στο </w:t>
+      </w:r>
+      <w:proofErr w:type="spellStart"/>
+      <w:r>
+        <w:rPr>
+          <w:lang w:val="el-GR"/>
+        </w:rPr>
+        <w:t>καλαθι</w:t>
+      </w:r>
+      <w:proofErr w:type="spellEnd"/>
+      <w:r>
+        <w:rPr>
+          <w:lang w:val="el-GR"/>
+        </w:rPr>
+        <w:t xml:space="preserve">» και θα </w:t>
+      </w:r>
+      <w:proofErr w:type="spellStart"/>
+      <w:r>
+        <w:rPr>
+          <w:lang w:val="el-GR"/>
+        </w:rPr>
+        <w:t>κανει</w:t>
+      </w:r>
+      <w:proofErr w:type="spellEnd"/>
+      <w:r>
+        <w:rPr>
+          <w:lang w:val="el-GR"/>
+        </w:rPr>
+        <w:t xml:space="preserve"> κλικ </w:t>
+      </w:r>
+      <w:proofErr w:type="spellStart"/>
+      <w:r>
+        <w:rPr>
+          <w:lang w:val="el-GR"/>
+        </w:rPr>
+        <w:t>πανω</w:t>
+      </w:r>
+      <w:proofErr w:type="spellEnd"/>
+      <w:r>
+        <w:rPr>
+          <w:lang w:val="el-GR"/>
+        </w:rPr>
+        <w:t xml:space="preserve"> σε αυτό.</w:t>
+      </w:r>
+    </w:p>
+    <w:p>
+      <w:pPr>
+        <w:pStyle w:val="a6"/>
+        <w:numPr>
+          <w:ilvl w:val="0"/>
+          <w:numId w:val="27"/>
+        </w:numPr>
+        <w:rPr>
+          <w:b/>
+          <w:lang w:val="el-GR"/>
+        </w:rPr>
+      </w:pPr>
+      <w:r>
+        <w:rPr>
+          <w:b/>
+          <w:lang w:val="el-GR"/>
+        </w:rPr>
+        <w:lastRenderedPageBreak/>
+        <w:t>Αντίληψη  της κατάστασης του συστήματος</w:t>
+      </w:r>
+    </w:p>
+    <w:p>
+      <w:pPr>
+        <w:pStyle w:val="a6"/>
+        <w:rPr>
+          <w:lang w:val="el-GR"/>
+        </w:rPr>
+      </w:pPr>
+      <w:r>
+        <w:rPr>
+          <w:lang w:val="el-GR"/>
+        </w:rPr>
+        <w:t xml:space="preserve">Ο χρήστης άπλα περιμένει το ηλεκτρονικό κατάστημα να ανταποκριθεί  στην ενέργεια του και </w:t>
+      </w:r>
+      <w:r>
+        <w:rPr>
+          <w:lang w:val="el-GR"/>
+        </w:rPr>
+        <w:t xml:space="preserve">να </w:t>
+      </w:r>
+      <w:proofErr w:type="spellStart"/>
+      <w:r>
+        <w:rPr>
+          <w:lang w:val="el-GR"/>
+        </w:rPr>
+        <w:t>προσθεσει</w:t>
+      </w:r>
+      <w:proofErr w:type="spellEnd"/>
+      <w:r>
+        <w:rPr>
+          <w:lang w:val="el-GR"/>
+        </w:rPr>
+        <w:t xml:space="preserve"> το </w:t>
+      </w:r>
+      <w:proofErr w:type="spellStart"/>
+      <w:r>
+        <w:rPr>
+          <w:lang w:val="el-GR"/>
+        </w:rPr>
+        <w:t>συσγκεκριμενο</w:t>
+      </w:r>
+      <w:proofErr w:type="spellEnd"/>
+      <w:r>
+        <w:rPr>
+          <w:lang w:val="el-GR"/>
+        </w:rPr>
+        <w:t xml:space="preserve"> </w:t>
+      </w:r>
+      <w:proofErr w:type="spellStart"/>
+      <w:r>
+        <w:rPr>
+          <w:lang w:val="el-GR"/>
+        </w:rPr>
+        <w:t>βιβλιο</w:t>
+      </w:r>
+      <w:proofErr w:type="spellEnd"/>
+      <w:r>
+        <w:rPr>
+          <w:lang w:val="el-GR"/>
+        </w:rPr>
+        <w:t xml:space="preserve"> στο </w:t>
+      </w:r>
+      <w:proofErr w:type="spellStart"/>
+      <w:r>
+        <w:rPr>
+          <w:lang w:val="el-GR"/>
+        </w:rPr>
+        <w:t>καλαθι</w:t>
+      </w:r>
+      <w:proofErr w:type="spellEnd"/>
+      <w:r>
+        <w:rPr>
+          <w:lang w:val="el-GR"/>
+        </w:rPr>
+        <w:t>.  Δεν υπάρχει κάποια σήμανση που να τον ενημερώνει ότι το σύστημα επεξεργάζεται την εντολή του.</w:t>
+      </w:r>
+    </w:p>
+    <w:p>
+      <w:pPr>
+        <w:pStyle w:val="a6"/>
+        <w:rPr>
+          <w:lang w:val="el-GR"/>
+        </w:rPr>
+      </w:pPr>
+    </w:p>
+    <w:p>
+      <w:pPr>
+        <w:pStyle w:val="a6"/>
+        <w:numPr>
+          <w:ilvl w:val="0"/>
+          <w:numId w:val="27"/>
+        </w:numPr>
+        <w:rPr>
+          <w:b/>
+          <w:lang w:val="el-GR"/>
+        </w:rPr>
+      </w:pPr>
+      <w:r>
+        <w:rPr>
+          <w:b/>
+          <w:lang w:val="el-GR"/>
+        </w:rPr>
+        <w:t>Ερμηνεία της κατάστασης του συστήματος</w:t>
+      </w:r>
+    </w:p>
+    <w:p>
+      <w:pPr>
+        <w:pStyle w:val="a6"/>
+        <w:rPr>
+          <w:lang w:val="el-GR"/>
+        </w:rPr>
+      </w:pPr>
+      <w:r>
+        <w:rPr>
+          <w:lang w:val="el-GR"/>
+        </w:rPr>
+        <w:t xml:space="preserve">Ο χρήστης δεν είναι σε θέση να γνωρίζει αν το σύστημα του ηλεκτρονικού καταστήματος επεξεργάζεται την εντολή του ή αν έχει κολλήσει, διότι δεν παρέχεται κάποια οπτική ανάδραση η οποία να προσδιορίζει ότι κάποια εργασία βρίσκεται σε εξέλιξη. </w:t>
+      </w:r>
+    </w:p>
+    <w:p>
+      <w:pPr>
+        <w:pStyle w:val="a6"/>
+        <w:rPr>
+          <w:lang w:val="el-GR"/>
+        </w:rPr>
+      </w:pPr>
+    </w:p>
+    <w:p>
+      <w:pPr>
+        <w:pStyle w:val="a6"/>
+        <w:numPr>
+          <w:ilvl w:val="0"/>
+          <w:numId w:val="27"/>
+        </w:numPr>
+        <w:rPr>
+          <w:b/>
+          <w:lang w:val="el-GR"/>
+        </w:rPr>
+      </w:pPr>
+      <w:r>
+        <w:rPr>
+          <w:b/>
+          <w:lang w:val="el-GR"/>
+        </w:rPr>
+        <w:t>Αξιολόγηση της κατάστασης της κατάστασης του συστήματος σε σχέση με τους στόχους και τις προθέσεις</w:t>
+      </w:r>
+    </w:p>
+    <w:p>
+      <w:pPr>
+        <w:pStyle w:val="a6"/>
+        <w:rPr>
+          <w:lang w:val="el-GR"/>
+        </w:rPr>
+      </w:pPr>
+      <w:r>
+        <w:rPr>
+          <w:lang w:val="el-GR"/>
+        </w:rPr>
+        <w:t xml:space="preserve">Ο χρήστης αξιολογεί την κατάσταση σε σχέση με τον στόχο του να </w:t>
+      </w:r>
+      <w:proofErr w:type="spellStart"/>
+      <w:r>
+        <w:rPr>
+          <w:lang w:val="el-GR"/>
+        </w:rPr>
+        <w:t>προσθεσει</w:t>
+      </w:r>
+      <w:proofErr w:type="spellEnd"/>
+      <w:r>
+        <w:rPr>
+          <w:lang w:val="el-GR"/>
+        </w:rPr>
+        <w:t xml:space="preserve"> </w:t>
+      </w:r>
+      <w:proofErr w:type="spellStart"/>
+      <w:r>
+        <w:rPr>
+          <w:lang w:val="el-GR"/>
+        </w:rPr>
+        <w:t>καποιο</w:t>
+      </w:r>
+      <w:proofErr w:type="spellEnd"/>
+      <w:r>
+        <w:rPr>
+          <w:lang w:val="el-GR"/>
+        </w:rPr>
+        <w:t xml:space="preserve"> </w:t>
+      </w:r>
+      <w:proofErr w:type="spellStart"/>
+      <w:r>
+        <w:rPr>
+          <w:lang w:val="el-GR"/>
+        </w:rPr>
+        <w:t>βιβλιο</w:t>
+      </w:r>
+      <w:proofErr w:type="spellEnd"/>
+      <w:r>
+        <w:rPr>
+          <w:lang w:val="el-GR"/>
+        </w:rPr>
+        <w:t xml:space="preserve"> στο </w:t>
+      </w:r>
+      <w:proofErr w:type="spellStart"/>
+      <w:r>
+        <w:rPr>
+          <w:lang w:val="el-GR"/>
+        </w:rPr>
+        <w:t>καλαθι</w:t>
+      </w:r>
+      <w:proofErr w:type="spellEnd"/>
+      <w:r>
+        <w:rPr>
+          <w:lang w:val="el-GR"/>
+        </w:rPr>
+        <w:t xml:space="preserve"> ώστε να το </w:t>
+      </w:r>
+      <w:proofErr w:type="spellStart"/>
+      <w:r>
+        <w:rPr>
+          <w:lang w:val="el-GR"/>
+        </w:rPr>
+        <w:t>αγορασει</w:t>
+      </w:r>
+      <w:proofErr w:type="spellEnd"/>
+      <w:r>
+        <w:rPr>
+          <w:lang w:val="el-GR"/>
+        </w:rPr>
+        <w:t>.</w:t>
+      </w:r>
+    </w:p>
+    <w:p>
+      <w:pPr>
+        <w:pStyle w:val="a6"/>
+        <w:rPr>
+          <w:lang w:val="el-GR"/>
+        </w:rPr>
+      </w:pPr>
+      <w:r>
+        <w:rPr>
+          <w:lang w:val="el-GR"/>
+        </w:rPr>
+        <w:t>Το σύστημα του ηλεκτρονικού καταστήματος δεν παρέχει κάποια οπτική ανάδραση η οποία να προσδιορίζει ότι κάποια εργασία βρίσκεται σε εξέλιξη. Επόμενος ο χρήστης δεν μπορεί να γνωρίζει αν πέτυχε τον στόχο του χωρίς να δει το τελικό αποτέλεσμα.</w:t>
+      </w:r>
+    </w:p>
+    <w:p>
+      <w:pPr>
+        <w:pStyle w:val="a6"/>
+        <w:rPr>
+          <w:lang w:val="el-GR"/>
+        </w:rPr>
+      </w:pPr>
+    </w:p>
+    <w:p>
+      <w:pPr>
+        <w:pStyle w:val="3"/>
+        <w:rPr>
+          <w:lang w:val="el-GR"/>
+        </w:rPr>
+      </w:pPr>
+      <w:r>
+        <w:rPr>
+          <w:lang w:val="el-GR"/>
+        </w:rPr>
+        <w:t>Καλάθι αγορών</w:t>
+      </w:r>
+      <w:bookmarkStart w:id="11" w:name="_GoBack"/>
+      <w:bookmarkEnd w:id="11"/>
+    </w:p>
+    <w:p>
+      <w:pPr>
+        <w:rPr>
+          <w:lang w:val="el-GR"/>
+        </w:rPr>
+      </w:pPr>
+    </w:p>
+    <w:p>
+      <w:pPr>
+        <w:rPr>
+          <w:lang w:val="el-GR"/>
+        </w:rPr>
+      </w:pPr>
+    </w:p>
+    <w:p>
+      <w:pPr>
+        <w:rPr>
+          <w:lang w:val="el-GR"/>
+        </w:rPr>
+      </w:pPr>
+    </w:p>
+    <w:p>
+      <w:pPr>
+        <w:rPr>
+          <w:b/>
+          <w:lang w:val="el-GR"/>
+        </w:rPr>
+      </w:pPr>
+    </w:p>
+    <w:p>
+      <w:pPr>
+        <w:pStyle w:val="3"/>
+        <w:rPr>
+          <w:lang w:val="el-GR"/>
+        </w:rPr>
+      </w:pPr>
       <w:bookmarkStart w:id="12" w:name="_Toc533775094"/>
       <w:r>
         <w:rPr>
@@ -7211,6 +9834,7 @@
         <w:rPr>
           <w:lang w:val="el-GR"/>
         </w:rPr>
+        <w:lastRenderedPageBreak/>
         <w:t>3</w:t>
       </w:r>
       <w:r>
@@ -11975,7 +14599,7 @@
 </file>
 
 <file path=customXml/itemProps1.xml><?xml version="1.0" encoding="utf-8"?>
-<ds:datastoreItem xmlns:ds="http://schemas.openxmlformats.org/officeDocument/2006/customXml" ds:itemID="{D2D6A8F7-684A-4DFC-B2D7-AE9B829910E8}">
+<ds:datastoreItem xmlns:ds="http://schemas.openxmlformats.org/officeDocument/2006/customXml" ds:itemID="{59249BF3-7AED-42AF-A9CC-0DAB05E4F7F8}">
   <ds:schemaRefs>
     <ds:schemaRef ds:uri="http://schemas.openxmlformats.org/officeDocument/2006/bibliography"/>
   </ds:schemaRefs>

</xml_diff>

<commit_message>
2nd diagram - 100%
</commit_message>
<xml_diff>
--- a/part_2/ergasia_2_p16036_p16112.docx
+++ b/part_2/ergasia_2_p16036_p16112.docx
@@ -10401,8 +10401,6 @@
         </w:rPr>
         <w:t>»</w:t>
       </w:r>
-      <w:bookmarkStart w:id="11" w:name="_GoBack"/>
-      <w:bookmarkEnd w:id="11"/>
       <w:r>
         <w:rPr>
           <w:lang w:val="el-GR"/>
@@ -11095,13 +11093,7 @@
         <w:rPr>
           <w:lang w:val="el-GR"/>
         </w:rPr>
-        <w:t xml:space="preserve"> του</w:t>
-      </w:r>
-      <w:r>
-        <w:rPr>
-          <w:lang w:val="el-GR"/>
-        </w:rPr>
-        <w:t>.</w:t>
+        <w:t xml:space="preserve"> του.</w:t>
       </w:r>
     </w:p>
     <w:p>
@@ -11181,13 +11173,7 @@
         <w:rPr>
           <w:lang w:val="el-GR"/>
         </w:rPr>
-        <w:t xml:space="preserve"> του</w:t>
-      </w:r>
-      <w:r>
-        <w:rPr>
-          <w:lang w:val="el-GR"/>
-        </w:rPr>
-        <w:t>.</w:t>
+        <w:t xml:space="preserve"> του.</w:t>
       </w:r>
     </w:p>
     <w:p>
@@ -11265,13 +11251,7 @@
         <w:rPr>
           <w:lang w:val="el-GR"/>
         </w:rPr>
-        <w:t xml:space="preserve"> του</w:t>
-      </w:r>
-      <w:r>
-        <w:rPr>
-          <w:lang w:val="el-GR"/>
-        </w:rPr>
-        <w:t xml:space="preserve">. </w:t>
+        <w:t xml:space="preserve"> του. </w:t>
       </w:r>
     </w:p>
     <w:p>
@@ -11321,13 +11301,7 @@
         <w:rPr>
           <w:lang w:val="el-GR"/>
         </w:rPr>
-        <w:t xml:space="preserve"> το</w:t>
-      </w:r>
-      <w:r>
-        <w:rPr>
-          <w:lang w:val="el-GR"/>
-        </w:rPr>
-        <w:t xml:space="preserve"> </w:t>
+        <w:t xml:space="preserve"> το </w:t>
       </w:r>
       <w:r>
         <w:rPr>
@@ -11623,13 +11597,133 @@
         <w:rPr>
           <w:lang w:val="el-GR"/>
         </w:rPr>
+        <w:t xml:space="preserve"> χρήστης θα μετακινήσει τον κέρσορα, με τη χρήση του ποντικιού, </w:t>
+      </w:r>
+      <w:r>
+        <w:rPr>
+          <w:lang w:val="el-GR"/>
+        </w:rPr>
+        <w:t>πάνω</w:t>
+      </w:r>
+      <w:r>
+        <w:rPr>
+          <w:lang w:val="el-GR"/>
+        </w:rPr>
+        <w:t xml:space="preserve"> από  το </w:t>
+      </w:r>
+      <w:r>
+        <w:rPr>
+          <w:lang w:val="el-GR"/>
+        </w:rPr>
+        <w:t>κενό</w:t>
+      </w:r>
+      <w:r>
+        <w:rPr>
+          <w:lang w:val="el-GR"/>
+        </w:rPr>
         <w:t xml:space="preserve"> </w:t>
       </w:r>
       <w:r>
         <w:rPr>
           <w:lang w:val="el-GR"/>
         </w:rPr>
-        <w:t xml:space="preserve">χρήστης θα μετακινήσει τον κέρσορα, με τη χρήση του ποντικιού, </w:t>
+        <w:t>εισαγωγής</w:t>
+      </w:r>
+      <w:r>
+        <w:rPr>
+          <w:lang w:val="el-GR"/>
+        </w:rPr>
+        <w:t xml:space="preserve"> των </w:t>
+      </w:r>
+      <w:r>
+        <w:rPr>
+          <w:lang w:val="el-GR"/>
+        </w:rPr>
+        <w:t>στοιχείων</w:t>
+      </w:r>
+      <w:r>
+        <w:rPr>
+          <w:lang w:val="el-GR"/>
+        </w:rPr>
+        <w:t xml:space="preserve"> </w:t>
+      </w:r>
+      <w:r>
+        <w:rPr>
+          <w:lang w:val="el-GR"/>
+        </w:rPr>
+        <w:t>αποστολής</w:t>
+      </w:r>
+      <w:r>
+        <w:rPr>
+          <w:lang w:val="el-GR"/>
+        </w:rPr>
+        <w:t xml:space="preserve">, θα το </w:t>
+      </w:r>
+      <w:r>
+        <w:rPr>
+          <w:lang w:val="el-GR"/>
+        </w:rPr>
+        <w:t>επιλέξει</w:t>
+      </w:r>
+      <w:r>
+        <w:rPr>
+          <w:lang w:val="el-GR"/>
+        </w:rPr>
+        <w:t xml:space="preserve"> και θα </w:t>
+      </w:r>
+      <w:r>
+        <w:rPr>
+          <w:lang w:val="el-GR"/>
+        </w:rPr>
+        <w:t>εισάγει</w:t>
+      </w:r>
+      <w:r>
+        <w:rPr>
+          <w:lang w:val="el-GR"/>
+        </w:rPr>
+        <w:t xml:space="preserve"> τα </w:t>
+      </w:r>
+      <w:r>
+        <w:rPr>
+          <w:lang w:val="el-GR"/>
+        </w:rPr>
+        <w:t>στοιχεία</w:t>
+      </w:r>
+      <w:r>
+        <w:rPr>
+          <w:lang w:val="el-GR"/>
+        </w:rPr>
+        <w:t xml:space="preserve"> </w:t>
+      </w:r>
+      <w:r>
+        <w:rPr>
+          <w:lang w:val="el-GR"/>
+        </w:rPr>
+        <w:t>αποστολής</w:t>
+      </w:r>
+      <w:r>
+        <w:rPr>
+          <w:lang w:val="el-GR"/>
+        </w:rPr>
+        <w:t>.</w:t>
+      </w:r>
+      <w:r>
+        <w:rPr>
+          <w:lang w:val="el-GR"/>
+        </w:rPr>
+        <w:t xml:space="preserve"> </w:t>
+      </w:r>
+      <w:r>
+        <w:rPr>
+          <w:lang w:val="el-GR"/>
+        </w:rPr>
+        <w:t>Τέλος</w:t>
+      </w:r>
+      <w:r>
+        <w:rPr>
+          <w:lang w:val="el-GR"/>
+        </w:rPr>
+        <w:t xml:space="preserve">, χρήστης θα μετακινήσει τον κέρσορα, με τη χρήση του ποντικιού, </w:t>
       </w:r>
       <w:r>
         <w:rPr>
@@ -11647,7 +11741,19 @@
         <w:rPr>
           <w:lang w:val="el-GR"/>
         </w:rPr>
-        <w:t>κενό</w:t>
+        <w:t>κομβίο</w:t>
+      </w:r>
+      <w:r>
+        <w:rPr>
+          <w:lang w:val="el-GR"/>
+        </w:rPr>
+        <w:t xml:space="preserve"> «</w:t>
+      </w:r>
+      <w:r>
+        <w:rPr>
+          <w:lang w:val="el-GR"/>
+        </w:rPr>
+        <w:t>Ολοκληρώσει</w:t>
       </w:r>
       <w:r>
         <w:rPr>
@@ -11659,7 +11765,189 @@
         <w:rPr>
           <w:lang w:val="el-GR"/>
         </w:rPr>
-        <w:t>εισαγωγής</w:t>
+        <w:t>παραγγελίας</w:t>
+      </w:r>
+      <w:r>
+        <w:rPr>
+          <w:lang w:val="el-GR"/>
+        </w:rPr>
+        <w:t xml:space="preserve">» και  θα </w:t>
+      </w:r>
+      <w:r>
+        <w:rPr>
+          <w:lang w:val="el-GR"/>
+        </w:rPr>
+        <w:t>κάνει</w:t>
+      </w:r>
+      <w:r>
+        <w:rPr>
+          <w:lang w:val="el-GR"/>
+        </w:rPr>
+        <w:t xml:space="preserve"> «κλικ» σε αυτό ώστε να </w:t>
+      </w:r>
+      <w:r>
+        <w:rPr>
+          <w:lang w:val="el-GR"/>
+        </w:rPr>
+        <w:t>ολοκληρώσει</w:t>
+      </w:r>
+      <w:r>
+        <w:rPr>
+          <w:lang w:val="el-GR"/>
+        </w:rPr>
+        <w:t xml:space="preserve"> την </w:t>
+      </w:r>
+      <w:r>
+        <w:rPr>
+          <w:lang w:val="el-GR"/>
+        </w:rPr>
+        <w:t>παραγγελία</w:t>
+      </w:r>
+      <w:r>
+        <w:rPr>
+          <w:lang w:val="el-GR"/>
+        </w:rPr>
+        <w:t>.</w:t>
+      </w:r>
+    </w:p>
+    <w:p>
+      <w:pPr>
+        <w:pStyle w:val="a6"/>
+        <w:rPr>
+          <w:lang w:val="el-GR"/>
+        </w:rPr>
+      </w:pPr>
+    </w:p>
+    <w:p>
+      <w:pPr>
+        <w:pStyle w:val="a6"/>
+        <w:numPr>
+          <w:ilvl w:val="0"/>
+          <w:numId w:val="27"/>
+        </w:numPr>
+        <w:rPr>
+          <w:b/>
+          <w:lang w:val="el-GR"/>
+        </w:rPr>
+      </w:pPr>
+      <w:r>
+        <w:rPr>
+          <w:b/>
+          <w:lang w:val="el-GR"/>
+        </w:rPr>
+        <w:t>Αντίληψη  της κατάστασης του συστήματος</w:t>
+      </w:r>
+    </w:p>
+    <w:p>
+      <w:pPr>
+        <w:pStyle w:val="a6"/>
+        <w:rPr>
+          <w:lang w:val="el-GR"/>
+        </w:rPr>
+      </w:pPr>
+      <w:r>
+        <w:rPr>
+          <w:lang w:val="el-GR"/>
+        </w:rPr>
+        <w:t xml:space="preserve">Ο χρήστης άπλα περιμένει το ηλεκτρονικό κατάστημα να ανταποκριθεί  στην ενέργεια του και </w:t>
+      </w:r>
+      <w:r>
+        <w:rPr>
+          <w:lang w:val="el-GR"/>
+        </w:rPr>
+        <w:t xml:space="preserve">να </w:t>
+      </w:r>
+      <w:r>
+        <w:rPr>
+          <w:lang w:val="el-GR"/>
+        </w:rPr>
+        <w:t>ολοκληρώσει</w:t>
+      </w:r>
+      <w:r>
+        <w:rPr>
+          <w:lang w:val="el-GR"/>
+        </w:rPr>
+        <w:t xml:space="preserve"> την </w:t>
+      </w:r>
+      <w:r>
+        <w:rPr>
+          <w:lang w:val="el-GR"/>
+        </w:rPr>
+        <w:t>παραγγελία</w:t>
+      </w:r>
+      <w:r>
+        <w:rPr>
+          <w:lang w:val="el-GR"/>
+        </w:rPr>
+        <w:t xml:space="preserve"> του</w:t>
+      </w:r>
+      <w:r>
+        <w:rPr>
+          <w:lang w:val="el-GR"/>
+        </w:rPr>
+        <w:t>.  Δεν υπάρχει κάποια σήμανση που να τον ενημερώνει ότι το σύστημα επεξεργάζεται την εντολή του.</w:t>
+      </w:r>
+    </w:p>
+    <w:p>
+      <w:pPr>
+        <w:pStyle w:val="a6"/>
+        <w:rPr>
+          <w:lang w:val="el-GR"/>
+        </w:rPr>
+      </w:pPr>
+    </w:p>
+    <w:p>
+      <w:pPr>
+        <w:pStyle w:val="a6"/>
+        <w:rPr>
+          <w:lang w:val="el-GR"/>
+        </w:rPr>
+      </w:pPr>
+    </w:p>
+    <w:p>
+      <w:pPr>
+        <w:pStyle w:val="a6"/>
+        <w:numPr>
+          <w:ilvl w:val="0"/>
+          <w:numId w:val="27"/>
+        </w:numPr>
+        <w:rPr>
+          <w:b/>
+          <w:lang w:val="el-GR"/>
+        </w:rPr>
+      </w:pPr>
+      <w:r>
+        <w:rPr>
+          <w:b/>
+          <w:lang w:val="el-GR"/>
+        </w:rPr>
+        <w:t>Ερμηνεία της κατάστασης του συστήματος</w:t>
+      </w:r>
+    </w:p>
+    <w:p>
+      <w:pPr>
+        <w:pStyle w:val="a6"/>
+        <w:rPr>
+          <w:lang w:val="el-GR"/>
+        </w:rPr>
+      </w:pPr>
+      <w:r>
+        <w:rPr>
+          <w:lang w:val="el-GR"/>
+        </w:rPr>
+        <w:t>Ο χρήστης δεν είναι σε θέση να γνωρίζει αν το σύστημα του ηλεκτρονικού καταστήματος επεξεργάζεται την εντολή του ή αν έχει κολλήσει,</w:t>
+      </w:r>
+      <w:r>
+        <w:rPr>
+          <w:lang w:val="el-GR"/>
+        </w:rPr>
+        <w:t xml:space="preserve"> αν </w:t>
+      </w:r>
+      <w:r>
+        <w:rPr>
+          <w:lang w:val="el-GR"/>
+        </w:rPr>
+        <w:t>έχει</w:t>
       </w:r>
       <w:r>
         <w:rPr>
@@ -11671,13 +11959,19 @@
         <w:rPr>
           <w:lang w:val="el-GR"/>
         </w:rPr>
-        <w:t xml:space="preserve">των </w:t>
-      </w:r>
-      <w:r>
-        <w:rPr>
-          <w:lang w:val="el-GR"/>
-        </w:rPr>
-        <w:t>στοιχείων</w:t>
+        <w:t>δεχθεί</w:t>
+      </w:r>
+      <w:r>
+        <w:rPr>
+          <w:lang w:val="el-GR"/>
+        </w:rPr>
+        <w:t xml:space="preserve"> τον </w:t>
+      </w:r>
+      <w:r>
+        <w:rPr>
+          <w:lang w:val="el-GR"/>
+        </w:rPr>
+        <w:t>τρόπο</w:t>
       </w:r>
       <w:r>
         <w:rPr>
@@ -11689,61 +11983,91 @@
         <w:rPr>
           <w:lang w:val="el-GR"/>
         </w:rPr>
-        <w:t>αποστολής</w:t>
-      </w:r>
-      <w:r>
-        <w:rPr>
-          <w:lang w:val="el-GR"/>
-        </w:rPr>
-        <w:t xml:space="preserve">, θα το </w:t>
-      </w:r>
-      <w:r>
-        <w:rPr>
-          <w:lang w:val="el-GR"/>
-        </w:rPr>
-        <w:t>επιλέξει</w:t>
-      </w:r>
-      <w:r>
-        <w:rPr>
-          <w:lang w:val="el-GR"/>
-        </w:rPr>
-        <w:t xml:space="preserve"> και θα </w:t>
-      </w:r>
-      <w:r>
-        <w:rPr>
-          <w:lang w:val="el-GR"/>
-        </w:rPr>
-        <w:t>εισάγει</w:t>
-      </w:r>
-      <w:r>
-        <w:rPr>
-          <w:lang w:val="el-GR"/>
-        </w:rPr>
-        <w:t xml:space="preserve"> </w:t>
-      </w:r>
-      <w:r>
-        <w:rPr>
-          <w:lang w:val="el-GR"/>
-        </w:rPr>
-        <w:t xml:space="preserve">τα </w:t>
-      </w:r>
-      <w:r>
-        <w:rPr>
-          <w:lang w:val="el-GR"/>
-        </w:rPr>
-        <w:t>στοιχεία</w:t>
-      </w:r>
-      <w:r>
-        <w:rPr>
-          <w:lang w:val="el-GR"/>
-        </w:rPr>
-        <w:t xml:space="preserve"> </w:t>
-      </w:r>
-      <w:r>
-        <w:rPr>
-          <w:lang w:val="el-GR"/>
-        </w:rPr>
-        <w:t>αποστολής</w:t>
+        <w:t>πληρωμής</w:t>
+      </w:r>
+      <w:r>
+        <w:rPr>
+          <w:lang w:val="el-GR"/>
+        </w:rPr>
+        <w:t xml:space="preserve"> ή όχι,</w:t>
+      </w:r>
+      <w:r>
+        <w:rPr>
+          <w:lang w:val="el-GR"/>
+        </w:rPr>
+        <w:t xml:space="preserve"> διότι δεν παρέχεται κάποια οπτική ανάδραση η οποία να προσδιορίζει ότι κάποια εργασία βρίσκεται σε εξέλιξη. </w:t>
+      </w:r>
+    </w:p>
+    <w:p>
+      <w:pPr>
+        <w:pStyle w:val="a6"/>
+        <w:rPr>
+          <w:lang w:val="el-GR"/>
+        </w:rPr>
+      </w:pPr>
+    </w:p>
+    <w:p>
+      <w:pPr>
+        <w:pStyle w:val="a6"/>
+        <w:numPr>
+          <w:ilvl w:val="0"/>
+          <w:numId w:val="27"/>
+        </w:numPr>
+        <w:rPr>
+          <w:b/>
+          <w:lang w:val="el-GR"/>
+        </w:rPr>
+      </w:pPr>
+      <w:r>
+        <w:rPr>
+          <w:b/>
+          <w:lang w:val="el-GR"/>
+        </w:rPr>
+        <w:t>Αξιολόγηση της κατάστασης της κατάστασης του συστήματος σε σχέση με τους στόχους και τις προθέσεις</w:t>
+      </w:r>
+    </w:p>
+    <w:p>
+      <w:pPr>
+        <w:ind w:left="720"/>
+        <w:rPr>
+          <w:lang w:val="el-GR"/>
+        </w:rPr>
+      </w:pPr>
+      <w:r>
+        <w:rPr>
+          <w:lang w:val="el-GR"/>
+        </w:rPr>
+        <w:t xml:space="preserve">Ο χρήστης αξιολογεί την κατάσταση σε σχέση με τον στόχο του να </w:t>
+      </w:r>
+      <w:r>
+        <w:rPr>
+          <w:lang w:val="el-GR"/>
+        </w:rPr>
+        <w:t>ολοκληρώσει</w:t>
+      </w:r>
+      <w:r>
+        <w:rPr>
+          <w:lang w:val="el-GR"/>
+        </w:rPr>
+        <w:t xml:space="preserve"> την </w:t>
+      </w:r>
+      <w:r>
+        <w:rPr>
+          <w:lang w:val="el-GR"/>
+        </w:rPr>
+        <w:t>παραγγελία</w:t>
+      </w:r>
+      <w:r>
+        <w:rPr>
+          <w:lang w:val="el-GR"/>
+        </w:rPr>
+        <w:t xml:space="preserve"> του</w:t>
+      </w:r>
+      <w:r>
+        <w:rPr>
+          <w:lang w:val="el-GR"/>
+        </w:rPr>
+        <w:t>.  Το σύστημα του ηλεκτρονικού καταστήματος δεν παρέχει κάποια οπτική ανάδραση η οποία να προσδιορίζει ότι κάποια εργασία βρίσκεται σε εξέλιξη. Επόμενος ο χρήστης δεν μπορεί να γνωρίζει αν πέτυχε τον στόχο του χωρίς να δει το τελικό αποτέλεσμα</w:t>
       </w:r>
       <w:r>
         <w:rPr>
@@ -11751,374 +12075,6 @@
         </w:rPr>
         <w:t>.</w:t>
       </w:r>
-      <w:r>
-        <w:rPr>
-          <w:lang w:val="el-GR"/>
-        </w:rPr>
-        <w:t xml:space="preserve"> </w:t>
-      </w:r>
-      <w:r>
-        <w:rPr>
-          <w:lang w:val="el-GR"/>
-        </w:rPr>
-        <w:t>Τέλος</w:t>
-      </w:r>
-      <w:r>
-        <w:rPr>
-          <w:lang w:val="el-GR"/>
-        </w:rPr>
-        <w:t xml:space="preserve">, </w:t>
-      </w:r>
-      <w:r>
-        <w:rPr>
-          <w:lang w:val="el-GR"/>
-        </w:rPr>
-        <w:t xml:space="preserve">χρήστης θα μετακινήσει τον κέρσορα, με τη χρήση του ποντικιού, </w:t>
-      </w:r>
-      <w:r>
-        <w:rPr>
-          <w:lang w:val="el-GR"/>
-        </w:rPr>
-        <w:t>πάνω</w:t>
-      </w:r>
-      <w:r>
-        <w:rPr>
-          <w:lang w:val="el-GR"/>
-        </w:rPr>
-        <w:t xml:space="preserve"> από  το </w:t>
-      </w:r>
-      <w:r>
-        <w:rPr>
-          <w:lang w:val="el-GR"/>
-        </w:rPr>
-        <w:t>κομβίο</w:t>
-      </w:r>
-      <w:r>
-        <w:rPr>
-          <w:lang w:val="el-GR"/>
-        </w:rPr>
-        <w:t xml:space="preserve"> «</w:t>
-      </w:r>
-      <w:r>
-        <w:rPr>
-          <w:lang w:val="el-GR"/>
-        </w:rPr>
-        <w:t>Ολοκληρώσει</w:t>
-      </w:r>
-      <w:r>
-        <w:rPr>
-          <w:lang w:val="el-GR"/>
-        </w:rPr>
-        <w:t xml:space="preserve"> </w:t>
-      </w:r>
-      <w:r>
-        <w:rPr>
-          <w:lang w:val="el-GR"/>
-        </w:rPr>
-        <w:t>παραγγελίας</w:t>
-      </w:r>
-      <w:r>
-        <w:rPr>
-          <w:lang w:val="el-GR"/>
-        </w:rPr>
-        <w:t xml:space="preserve">» και  θα </w:t>
-      </w:r>
-      <w:r>
-        <w:rPr>
-          <w:lang w:val="el-GR"/>
-        </w:rPr>
-        <w:t>κάνει</w:t>
-      </w:r>
-      <w:r>
-        <w:rPr>
-          <w:lang w:val="el-GR"/>
-        </w:rPr>
-        <w:t xml:space="preserve"> «κλικ» σε αυτό ώστε να </w:t>
-      </w:r>
-      <w:r>
-        <w:rPr>
-          <w:lang w:val="el-GR"/>
-        </w:rPr>
-        <w:t>ολοκληρώσει</w:t>
-      </w:r>
-      <w:r>
-        <w:rPr>
-          <w:lang w:val="el-GR"/>
-        </w:rPr>
-        <w:t xml:space="preserve"> την </w:t>
-      </w:r>
-      <w:r>
-        <w:rPr>
-          <w:lang w:val="el-GR"/>
-        </w:rPr>
-        <w:t>παραγγελία</w:t>
-      </w:r>
-      <w:r>
-        <w:rPr>
-          <w:lang w:val="el-GR"/>
-        </w:rPr>
-        <w:t>.</w:t>
-      </w:r>
-    </w:p>
-    <w:p>
-      <w:pPr>
-        <w:pStyle w:val="a6"/>
-        <w:rPr>
-          <w:lang w:val="el-GR"/>
-        </w:rPr>
-      </w:pPr>
-    </w:p>
-    <w:p>
-      <w:pPr>
-        <w:pStyle w:val="a6"/>
-        <w:numPr>
-          <w:ilvl w:val="0"/>
-          <w:numId w:val="27"/>
-        </w:numPr>
-        <w:rPr>
-          <w:b/>
-          <w:lang w:val="el-GR"/>
-        </w:rPr>
-      </w:pPr>
-      <w:r>
-        <w:rPr>
-          <w:b/>
-          <w:lang w:val="el-GR"/>
-        </w:rPr>
-        <w:t>Αντίληψη  της κατάστασης του συστήματος</w:t>
-      </w:r>
-    </w:p>
-    <w:p>
-      <w:pPr>
-        <w:pStyle w:val="a6"/>
-        <w:rPr>
-          <w:lang w:val="el-GR"/>
-        </w:rPr>
-      </w:pPr>
-      <w:r>
-        <w:rPr>
-          <w:lang w:val="el-GR"/>
-        </w:rPr>
-        <w:t xml:space="preserve">Ο χρήστης άπλα περιμένει το ηλεκτρονικό κατάστημα να ανταποκριθεί  στην ενέργεια του και </w:t>
-      </w:r>
-      <w:r>
-        <w:rPr>
-          <w:lang w:val="el-GR"/>
-        </w:rPr>
-        <w:t xml:space="preserve">να </w:t>
-      </w:r>
-      <w:r>
-        <w:rPr>
-          <w:lang w:val="el-GR"/>
-        </w:rPr>
-        <w:t>ολοκληρώσει</w:t>
-      </w:r>
-      <w:r>
-        <w:rPr>
-          <w:lang w:val="el-GR"/>
-        </w:rPr>
-        <w:t xml:space="preserve"> την </w:t>
-      </w:r>
-      <w:r>
-        <w:rPr>
-          <w:lang w:val="el-GR"/>
-        </w:rPr>
-        <w:t>παραγγελία</w:t>
-      </w:r>
-      <w:r>
-        <w:rPr>
-          <w:lang w:val="el-GR"/>
-        </w:rPr>
-        <w:t xml:space="preserve"> του</w:t>
-      </w:r>
-      <w:r>
-        <w:rPr>
-          <w:lang w:val="el-GR"/>
-        </w:rPr>
-        <w:t>.  Δεν υπάρχει κάποια σήμανση που να τον ενημερώνει ότι το σύστημα επεξεργάζεται την εντολή του.</w:t>
-      </w:r>
-    </w:p>
-    <w:p>
-      <w:pPr>
-        <w:pStyle w:val="a6"/>
-        <w:rPr>
-          <w:lang w:val="el-GR"/>
-        </w:rPr>
-      </w:pPr>
-    </w:p>
-    <w:p>
-      <w:pPr>
-        <w:pStyle w:val="a6"/>
-        <w:rPr>
-          <w:lang w:val="el-GR"/>
-        </w:rPr>
-      </w:pPr>
-    </w:p>
-    <w:p>
-      <w:pPr>
-        <w:pStyle w:val="a6"/>
-        <w:numPr>
-          <w:ilvl w:val="0"/>
-          <w:numId w:val="27"/>
-        </w:numPr>
-        <w:rPr>
-          <w:b/>
-          <w:lang w:val="el-GR"/>
-        </w:rPr>
-      </w:pPr>
-      <w:r>
-        <w:rPr>
-          <w:b/>
-          <w:lang w:val="el-GR"/>
-        </w:rPr>
-        <w:t>Ερμηνεία της κατάστασης του συστήματος</w:t>
-      </w:r>
-    </w:p>
-    <w:p>
-      <w:pPr>
-        <w:pStyle w:val="a6"/>
-        <w:rPr>
-          <w:lang w:val="el-GR"/>
-        </w:rPr>
-      </w:pPr>
-      <w:r>
-        <w:rPr>
-          <w:lang w:val="el-GR"/>
-        </w:rPr>
-        <w:t>Ο χρήστης δεν είναι σε θέση να γνωρίζει αν το σύστημα του ηλεκτρονικού καταστήματος επεξεργάζεται την εντολή του ή αν έχει κολλήσει,</w:t>
-      </w:r>
-      <w:r>
-        <w:rPr>
-          <w:lang w:val="el-GR"/>
-        </w:rPr>
-        <w:t xml:space="preserve"> αν </w:t>
-      </w:r>
-      <w:r>
-        <w:rPr>
-          <w:lang w:val="el-GR"/>
-        </w:rPr>
-        <w:t>έχει</w:t>
-      </w:r>
-      <w:r>
-        <w:rPr>
-          <w:lang w:val="el-GR"/>
-        </w:rPr>
-        <w:t xml:space="preserve"> </w:t>
-      </w:r>
-      <w:r>
-        <w:rPr>
-          <w:lang w:val="el-GR"/>
-        </w:rPr>
-        <w:t>δεχθεί</w:t>
-      </w:r>
-      <w:r>
-        <w:rPr>
-          <w:lang w:val="el-GR"/>
-        </w:rPr>
-        <w:t xml:space="preserve"> τον </w:t>
-      </w:r>
-      <w:r>
-        <w:rPr>
-          <w:lang w:val="el-GR"/>
-        </w:rPr>
-        <w:t>τρόπο</w:t>
-      </w:r>
-      <w:r>
-        <w:rPr>
-          <w:lang w:val="el-GR"/>
-        </w:rPr>
-        <w:t xml:space="preserve"> </w:t>
-      </w:r>
-      <w:r>
-        <w:rPr>
-          <w:lang w:val="el-GR"/>
-        </w:rPr>
-        <w:t>πληρωμής</w:t>
-      </w:r>
-      <w:r>
-        <w:rPr>
-          <w:lang w:val="el-GR"/>
-        </w:rPr>
-        <w:t xml:space="preserve"> ή όχι,</w:t>
-      </w:r>
-      <w:r>
-        <w:rPr>
-          <w:lang w:val="el-GR"/>
-        </w:rPr>
-        <w:t xml:space="preserve"> διότι δεν παρέχεται κάποια οπτική ανάδραση η οποία να προσδιορίζει ότι κάποια εργασία βρίσκεται σε εξέλιξη. </w:t>
-      </w:r>
-    </w:p>
-    <w:p>
-      <w:pPr>
-        <w:pStyle w:val="a6"/>
-        <w:rPr>
-          <w:lang w:val="el-GR"/>
-        </w:rPr>
-      </w:pPr>
-    </w:p>
-    <w:p>
-      <w:pPr>
-        <w:pStyle w:val="a6"/>
-        <w:numPr>
-          <w:ilvl w:val="0"/>
-          <w:numId w:val="27"/>
-        </w:numPr>
-        <w:rPr>
-          <w:b/>
-          <w:lang w:val="el-GR"/>
-        </w:rPr>
-      </w:pPr>
-      <w:r>
-        <w:rPr>
-          <w:b/>
-          <w:lang w:val="el-GR"/>
-        </w:rPr>
-        <w:t>Αξιολόγηση της κατάστασης της κατάστασης του συστήματος σε σχέση με τους στόχους και τις προθέσεις</w:t>
-      </w:r>
-    </w:p>
-    <w:p>
-      <w:pPr>
-        <w:ind w:left="720"/>
-        <w:rPr>
-          <w:lang w:val="el-GR"/>
-        </w:rPr>
-      </w:pPr>
-      <w:r>
-        <w:rPr>
-          <w:lang w:val="el-GR"/>
-        </w:rPr>
-        <w:t xml:space="preserve">Ο χρήστης αξιολογεί την κατάσταση σε σχέση με τον στόχο του να </w:t>
-      </w:r>
-      <w:r>
-        <w:rPr>
-          <w:lang w:val="el-GR"/>
-        </w:rPr>
-        <w:t>ολοκληρώσει</w:t>
-      </w:r>
-      <w:r>
-        <w:rPr>
-          <w:lang w:val="el-GR"/>
-        </w:rPr>
-        <w:t xml:space="preserve"> την </w:t>
-      </w:r>
-      <w:r>
-        <w:rPr>
-          <w:lang w:val="el-GR"/>
-        </w:rPr>
-        <w:t>παραγγελία</w:t>
-      </w:r>
-      <w:r>
-        <w:rPr>
-          <w:lang w:val="el-GR"/>
-        </w:rPr>
-        <w:t xml:space="preserve"> του</w:t>
-      </w:r>
-      <w:r>
-        <w:rPr>
-          <w:lang w:val="el-GR"/>
-        </w:rPr>
-        <w:t>.  Το σύστημα του ηλεκτρονικού καταστήματος δεν παρέχει κάποια οπτική ανάδραση η οποία να προσδιορίζει ότι κάποια εργασία βρίσκεται σε εξέλιξη. Επόμενος ο χρήστης δεν μπορεί να γνωρίζει αν πέτυχε τον στόχο του χωρίς να δει το τελικό αποτέλεσμα</w:t>
-      </w:r>
     </w:p>
     <w:p>
       <w:pPr>
@@ -12135,7 +12091,7 @@
           <w:lang w:val="el-GR"/>
         </w:rPr>
       </w:pPr>
-      <w:bookmarkStart w:id="12" w:name="_Toc533775094"/>
+      <w:bookmarkStart w:id="11" w:name="_Toc533775094"/>
       <w:r>
         <w:rPr>
           <w:lang w:val="el-GR"/>
@@ -12156,7 +12112,2887 @@
         </w:rPr>
         <w:t xml:space="preserve"> Σχεδίαση</w:t>
       </w:r>
+      <w:bookmarkEnd w:id="11"/>
+    </w:p>
+    <w:p>
+      <w:pPr>
+        <w:rPr>
+          <w:lang w:val="el-GR"/>
+        </w:rPr>
+      </w:pPr>
+      <w:r>
+        <w:rPr>
+          <w:noProof/>
+          <w:lang w:val="el-GR"/>
+        </w:rPr>
+        <w:drawing>
+          <wp:inline distT="0" distB="0" distL="0" distR="0" wp14:anchorId="698464F8" wp14:editId="677FE8A5">
+            <wp:extent cx="5924550" cy="952500"/>
+            <wp:effectExtent l="0" t="0" r="0" b="0"/>
+            <wp:docPr id="1" name="Εικόνα 1"/>
+            <wp:cNvGraphicFramePr>
+              <a:graphicFrameLocks xmlns:a="http://schemas.openxmlformats.org/drawingml/2006/main" noChangeAspect="1"/>
+            </wp:cNvGraphicFramePr>
+            <a:graphic xmlns:a="http://schemas.openxmlformats.org/drawingml/2006/main">
+              <a:graphicData uri="http://schemas.openxmlformats.org/drawingml/2006/picture">
+                <pic:pic xmlns:pic="http://schemas.openxmlformats.org/drawingml/2006/picture">
+                  <pic:nvPicPr>
+                    <pic:cNvPr id="0" name="Picture 1"/>
+                    <pic:cNvPicPr>
+                      <a:picLocks noChangeAspect="1" noChangeArrowheads="1"/>
+                    </pic:cNvPicPr>
+                  </pic:nvPicPr>
+                  <pic:blipFill>
+                    <a:blip r:embed="rId9" cstate="print">
+                      <a:extLst>
+                        <a:ext uri="{28A0092B-C50C-407E-A947-70E740481C1C}">
+                          <a14:useLocalDpi xmlns:a14="http://schemas.microsoft.com/office/drawing/2010/main" val="0"/>
+                        </a:ext>
+                      </a:extLst>
+                    </a:blip>
+                    <a:srcRect/>
+                    <a:stretch>
+                      <a:fillRect/>
+                    </a:stretch>
+                  </pic:blipFill>
+                  <pic:spPr bwMode="auto">
+                    <a:xfrm>
+                      <a:off x="0" y="0"/>
+                      <a:ext cx="5924550" cy="952500"/>
+                    </a:xfrm>
+                    <a:prstGeom prst="rect">
+                      <a:avLst/>
+                    </a:prstGeom>
+                    <a:noFill/>
+                    <a:ln>
+                      <a:noFill/>
+                    </a:ln>
+                  </pic:spPr>
+                </pic:pic>
+              </a:graphicData>
+            </a:graphic>
+          </wp:inline>
+        </w:drawing>
+      </w:r>
+    </w:p>
+    <w:p/>
+    <w:p>
+      <w:pPr>
+        <w:rPr>
+          <w:lang w:val="el-GR"/>
+        </w:rPr>
+      </w:pPr>
+    </w:p>
+    <w:p>
+      <w:pPr>
+        <w:pStyle w:val="4"/>
+        <w:rPr>
+          <w:lang w:val="el-GR"/>
+        </w:rPr>
+      </w:pPr>
+      <w:r>
+        <w:rPr>
+          <w:lang w:val="el-GR"/>
+        </w:rPr>
+        <w:t>Πλοήγηση</w:t>
+      </w:r>
+    </w:p>
+    <w:p>
+      <w:pPr>
+        <w:pStyle w:val="5"/>
+        <w:rPr>
+          <w:lang w:val="el-GR"/>
+        </w:rPr>
+      </w:pPr>
+      <w:r>
+        <w:rPr>
+          <w:lang w:val="el-GR"/>
+        </w:rPr>
+        <w:t>Λίστα όλων των βιβλίων</w:t>
+      </w:r>
+    </w:p>
+    <w:p>
+      <w:pPr>
+        <w:pStyle w:val="a6"/>
+        <w:numPr>
+          <w:ilvl w:val="0"/>
+          <w:numId w:val="27"/>
+        </w:numPr>
+        <w:rPr>
+          <w:b/>
+          <w:lang w:val="el-GR"/>
+        </w:rPr>
+      </w:pPr>
+      <w:r>
+        <w:rPr>
+          <w:b/>
+          <w:lang w:val="el-GR"/>
+        </w:rPr>
+        <w:t>Στόχος του χρήστη</w:t>
+      </w:r>
+    </w:p>
+    <w:p>
+      <w:pPr>
+        <w:pStyle w:val="a6"/>
+        <w:rPr>
+          <w:lang w:val="el-GR"/>
+        </w:rPr>
+      </w:pPr>
+      <w:r>
+        <w:rPr>
+          <w:lang w:val="el-GR"/>
+        </w:rPr>
+        <w:t xml:space="preserve">Ο στόχος που θέτει ο χρήστης είναι δει </w:t>
+      </w:r>
+      <w:r>
+        <w:rPr>
+          <w:lang w:val="el-GR"/>
+        </w:rPr>
+        <w:t>τη λίστα με όλα τα βιβλία που πουλάει το ηλεκτρονικό κατάστημα</w:t>
+      </w:r>
+      <w:r>
+        <w:rPr>
+          <w:lang w:val="el-GR"/>
+        </w:rPr>
+        <w:t>.</w:t>
+      </w:r>
+    </w:p>
+    <w:p>
+      <w:pPr>
+        <w:pStyle w:val="a6"/>
+        <w:rPr>
+          <w:lang w:val="el-GR"/>
+        </w:rPr>
+      </w:pPr>
+    </w:p>
+    <w:p>
+      <w:pPr>
+        <w:pStyle w:val="a6"/>
+        <w:numPr>
+          <w:ilvl w:val="0"/>
+          <w:numId w:val="27"/>
+        </w:numPr>
+        <w:rPr>
+          <w:b/>
+          <w:lang w:val="el-GR"/>
+        </w:rPr>
+      </w:pPr>
+      <w:r>
+        <w:rPr>
+          <w:b/>
+          <w:lang w:val="el-GR"/>
+        </w:rPr>
+        <w:t>Πρόθεση</w:t>
+      </w:r>
+    </w:p>
+    <w:p>
+      <w:pPr>
+        <w:pStyle w:val="a6"/>
+        <w:rPr>
+          <w:lang w:val="el-GR"/>
+        </w:rPr>
+      </w:pPr>
+      <w:r>
+        <w:rPr>
+          <w:lang w:val="el-GR"/>
+        </w:rPr>
+        <w:t>Η πρόθεση αφορά τη συγκεκριμένη ενεργεία που απαιτείται προκειμένου να πραγματοποιηθεί ο στόχος.</w:t>
+      </w:r>
+    </w:p>
+    <w:p>
+      <w:pPr>
+        <w:pStyle w:val="a6"/>
+        <w:rPr>
+          <w:lang w:val="el-GR"/>
+        </w:rPr>
+      </w:pPr>
+      <w:r>
+        <w:rPr>
+          <w:lang w:val="el-GR"/>
+        </w:rPr>
+        <w:t xml:space="preserve">Έτσι, λοιπόν, ο χρήστης καθορίζει να δει </w:t>
+      </w:r>
+      <w:r>
+        <w:rPr>
+          <w:lang w:val="el-GR"/>
+        </w:rPr>
+        <w:t>όλα τα</w:t>
+      </w:r>
+      <w:r>
+        <w:rPr>
+          <w:lang w:val="el-GR"/>
+        </w:rPr>
+        <w:t xml:space="preserve"> βιβλία που είναι προς πώληση </w:t>
+      </w:r>
+      <w:r>
+        <w:rPr>
+          <w:lang w:val="el-GR"/>
+        </w:rPr>
+        <w:t xml:space="preserve">στο </w:t>
+      </w:r>
+      <w:proofErr w:type="spellStart"/>
+      <w:r>
+        <w:rPr>
+          <w:lang w:val="el-GR"/>
+        </w:rPr>
+        <w:t>ηλεκτρονικο</w:t>
+      </w:r>
+      <w:proofErr w:type="spellEnd"/>
+      <w:r>
+        <w:rPr>
+          <w:lang w:val="el-GR"/>
+        </w:rPr>
+        <w:t xml:space="preserve"> </w:t>
+      </w:r>
+      <w:proofErr w:type="spellStart"/>
+      <w:r>
+        <w:rPr>
+          <w:lang w:val="el-GR"/>
+        </w:rPr>
+        <w:t>καταστημα</w:t>
+      </w:r>
+      <w:proofErr w:type="spellEnd"/>
+      <w:r>
+        <w:rPr>
+          <w:lang w:val="el-GR"/>
+        </w:rPr>
+        <w:t>.</w:t>
+      </w:r>
+    </w:p>
+    <w:p>
+      <w:pPr>
+        <w:pStyle w:val="a6"/>
+        <w:rPr>
+          <w:lang w:val="el-GR"/>
+        </w:rPr>
+      </w:pPr>
+    </w:p>
+    <w:p>
+      <w:pPr>
+        <w:pStyle w:val="a6"/>
+        <w:numPr>
+          <w:ilvl w:val="0"/>
+          <w:numId w:val="27"/>
+        </w:numPr>
+        <w:rPr>
+          <w:b/>
+          <w:lang w:val="el-GR"/>
+        </w:rPr>
+      </w:pPr>
+      <w:r>
+        <w:rPr>
+          <w:b/>
+          <w:lang w:val="el-GR"/>
+        </w:rPr>
+        <w:t>Καθορισμός της σειράς ενεργειών</w:t>
+      </w:r>
+    </w:p>
+    <w:p>
+      <w:pPr>
+        <w:pStyle w:val="a6"/>
+        <w:rPr>
+          <w:lang w:val="el-GR"/>
+        </w:rPr>
+      </w:pPr>
+      <w:r>
+        <w:rPr>
+          <w:lang w:val="el-GR"/>
+        </w:rPr>
+        <w:t>Ο χρήστης έχει εισέλθει στο ηλεκτρονικό κατάστημα και θέλει να δει</w:t>
+      </w:r>
+      <w:r>
+        <w:rPr>
+          <w:lang w:val="el-GR"/>
+        </w:rPr>
+        <w:t xml:space="preserve"> </w:t>
+      </w:r>
+      <w:proofErr w:type="spellStart"/>
+      <w:r>
+        <w:rPr>
+          <w:lang w:val="el-GR"/>
+        </w:rPr>
+        <w:t>ολα</w:t>
+      </w:r>
+      <w:proofErr w:type="spellEnd"/>
+      <w:r>
+        <w:rPr>
+          <w:lang w:val="el-GR"/>
+        </w:rPr>
+        <w:t xml:space="preserve"> τα βιβλία που είναι προς πώληση</w:t>
+      </w:r>
+      <w:r>
+        <w:rPr>
+          <w:lang w:val="el-GR"/>
+        </w:rPr>
+        <w:t xml:space="preserve"> στο </w:t>
+      </w:r>
+      <w:r>
+        <w:rPr>
+          <w:lang w:val="el-GR"/>
+        </w:rPr>
+        <w:t>ηλεκτρονικό κατάστημα.</w:t>
+      </w:r>
+    </w:p>
+    <w:p>
+      <w:pPr>
+        <w:pStyle w:val="a6"/>
+        <w:rPr>
+          <w:lang w:val="el-GR"/>
+        </w:rPr>
+      </w:pPr>
+      <w:r>
+        <w:rPr>
+          <w:lang w:val="el-GR"/>
+        </w:rPr>
+        <w:t>Άρα θα επιλέξει από το μενού πλοήγησης την ετικέτα «Προωθούμενα βιβλία».</w:t>
+      </w:r>
+    </w:p>
+    <w:p>
+      <w:pPr>
+        <w:pStyle w:val="a6"/>
+        <w:rPr>
+          <w:lang w:val="el-GR"/>
+        </w:rPr>
+      </w:pPr>
+    </w:p>
+    <w:p>
+      <w:pPr>
+        <w:pStyle w:val="a6"/>
+        <w:numPr>
+          <w:ilvl w:val="0"/>
+          <w:numId w:val="27"/>
+        </w:numPr>
+        <w:rPr>
+          <w:b/>
+          <w:lang w:val="el-GR"/>
+        </w:rPr>
+      </w:pPr>
+      <w:r>
+        <w:rPr>
+          <w:b/>
+          <w:lang w:val="el-GR"/>
+        </w:rPr>
+        <w:t>Εκτέλεση ενέργειας</w:t>
+      </w:r>
+    </w:p>
+    <w:p>
+      <w:pPr>
+        <w:pStyle w:val="a6"/>
+        <w:rPr>
+          <w:lang w:val="el-GR"/>
+        </w:rPr>
+      </w:pPr>
+      <w:r>
+        <w:rPr>
+          <w:lang w:val="el-GR"/>
+        </w:rPr>
+        <w:t>Ο χρήστης θα μετακινήσει τον κέρσορα, με τη χρήση του ποντικιού, στο μενού πλοήγησης και θα κάνει κλικ πάνω στην ετικέτα «</w:t>
+      </w:r>
+      <w:r>
+        <w:rPr>
+          <w:lang w:val="el-GR"/>
+        </w:rPr>
+        <w:t>Όλα τα βιβλία</w:t>
+      </w:r>
+      <w:r>
+        <w:rPr>
+          <w:lang w:val="el-GR"/>
+        </w:rPr>
+        <w:t>».</w:t>
+      </w:r>
+    </w:p>
+    <w:p>
+      <w:pPr>
+        <w:pStyle w:val="a6"/>
+        <w:rPr>
+          <w:lang w:val="el-GR"/>
+        </w:rPr>
+      </w:pPr>
+    </w:p>
+    <w:p>
+      <w:pPr>
+        <w:pStyle w:val="a6"/>
+        <w:rPr>
+          <w:lang w:val="el-GR"/>
+        </w:rPr>
+      </w:pPr>
+    </w:p>
+    <w:p>
+      <w:pPr>
+        <w:pStyle w:val="a6"/>
+        <w:rPr>
+          <w:lang w:val="el-GR"/>
+        </w:rPr>
+      </w:pPr>
+    </w:p>
+    <w:p>
+      <w:pPr>
+        <w:pStyle w:val="a6"/>
+        <w:numPr>
+          <w:ilvl w:val="0"/>
+          <w:numId w:val="27"/>
+        </w:numPr>
+        <w:rPr>
+          <w:b/>
+          <w:lang w:val="el-GR"/>
+        </w:rPr>
+      </w:pPr>
+      <w:r>
+        <w:rPr>
+          <w:b/>
+          <w:lang w:val="el-GR"/>
+        </w:rPr>
+        <w:lastRenderedPageBreak/>
+        <w:t>Αντίληψη  της κατάστασης του συστήματος</w:t>
+      </w:r>
+    </w:p>
+    <w:p>
+      <w:pPr>
+        <w:pStyle w:val="a6"/>
+        <w:rPr>
+          <w:lang w:val="el-GR"/>
+        </w:rPr>
+      </w:pPr>
+      <w:r>
+        <w:rPr>
+          <w:lang w:val="el-GR"/>
+        </w:rPr>
+        <w:t>Ο χρήστης άπλα περιμένει το ηλεκτρονικό κατάστημα να ανταποκριθεί  στην ενέργεια του και εμφανίσει τα «</w:t>
+      </w:r>
+      <w:r>
+        <w:rPr>
+          <w:lang w:val="el-GR"/>
+        </w:rPr>
+        <w:t xml:space="preserve">Όλα τα </w:t>
+      </w:r>
+      <w:proofErr w:type="spellStart"/>
+      <w:r>
+        <w:rPr>
+          <w:lang w:val="el-GR"/>
+        </w:rPr>
+        <w:t>βιβλια</w:t>
+      </w:r>
+      <w:proofErr w:type="spellEnd"/>
+      <w:r>
+        <w:rPr>
+          <w:lang w:val="el-GR"/>
+        </w:rPr>
+        <w:t>». Δεν υπάρχει κάποια σήμανση που να τον ενημερώνει ότι το σύστημα επεξεργάζεται την εντολή του.</w:t>
+      </w:r>
+    </w:p>
+    <w:p>
+      <w:pPr>
+        <w:pStyle w:val="a6"/>
+        <w:rPr>
+          <w:lang w:val="el-GR"/>
+        </w:rPr>
+      </w:pPr>
+    </w:p>
+    <w:p>
+      <w:pPr>
+        <w:pStyle w:val="a6"/>
+        <w:numPr>
+          <w:ilvl w:val="0"/>
+          <w:numId w:val="27"/>
+        </w:numPr>
+        <w:rPr>
+          <w:b/>
+          <w:lang w:val="el-GR"/>
+        </w:rPr>
+      </w:pPr>
+      <w:r>
+        <w:rPr>
+          <w:b/>
+          <w:lang w:val="el-GR"/>
+        </w:rPr>
+        <w:t>Ερμηνεία της κατάστασης του συστήματος</w:t>
+      </w:r>
+    </w:p>
+    <w:p>
+      <w:pPr>
+        <w:pStyle w:val="a6"/>
+        <w:rPr>
+          <w:lang w:val="el-GR"/>
+        </w:rPr>
+      </w:pPr>
+      <w:r>
+        <w:rPr>
+          <w:lang w:val="el-GR"/>
+        </w:rPr>
+        <w:t xml:space="preserve">Ο χρήστης δεν είναι σε θέση να γνωρίζει αν το σύστημα του ηλεκτρονικού καταστήματος επεξεργάζεται την εντολή του ή αν έχει κολλήσει, διότι δεν παρέχεται κάποια οπτική ανάδραση η οποία να προσδιορίζει ότι κάποια εργασία βρίσκεται σε εξέλιξη. </w:t>
+      </w:r>
+    </w:p>
+    <w:p>
+      <w:pPr>
+        <w:pStyle w:val="a6"/>
+        <w:rPr>
+          <w:lang w:val="el-GR"/>
+        </w:rPr>
+      </w:pPr>
+    </w:p>
+    <w:p>
+      <w:pPr>
+        <w:pStyle w:val="a6"/>
+        <w:numPr>
+          <w:ilvl w:val="0"/>
+          <w:numId w:val="27"/>
+        </w:numPr>
+        <w:rPr>
+          <w:b/>
+          <w:lang w:val="el-GR"/>
+        </w:rPr>
+      </w:pPr>
+      <w:r>
+        <w:rPr>
+          <w:b/>
+          <w:lang w:val="el-GR"/>
+        </w:rPr>
+        <w:t>Αξιολόγηση της κατάστασης της κατάστασης του συστήματος σε σχέση με τους στόχους και τις προθέσεις</w:t>
+      </w:r>
+    </w:p>
+    <w:p>
+      <w:pPr>
+        <w:pStyle w:val="a6"/>
+        <w:rPr>
+          <w:lang w:val="el-GR"/>
+        </w:rPr>
+      </w:pPr>
+      <w:r>
+        <w:rPr>
+          <w:lang w:val="el-GR"/>
+        </w:rPr>
+        <w:t xml:space="preserve">Ο χρήστης αξιολογεί την κατάσταση σε σχέση με τον στόχο του να δει </w:t>
+      </w:r>
+      <w:r>
+        <w:rPr>
+          <w:lang w:val="el-GR"/>
+        </w:rPr>
+        <w:t xml:space="preserve">όλα </w:t>
+      </w:r>
+      <w:r>
+        <w:rPr>
+          <w:lang w:val="el-GR"/>
+        </w:rPr>
+        <w:t xml:space="preserve">τα βιβλία προς πώληση </w:t>
+      </w:r>
+      <w:r>
+        <w:rPr>
+          <w:lang w:val="el-GR"/>
+        </w:rPr>
+        <w:t>στο</w:t>
+      </w:r>
+      <w:r>
+        <w:rPr>
+          <w:lang w:val="el-GR"/>
+        </w:rPr>
+        <w:t xml:space="preserve"> ηλεκτρονικό κατάστημα.</w:t>
+      </w:r>
+    </w:p>
+    <w:p>
+      <w:pPr>
+        <w:pStyle w:val="a6"/>
+        <w:rPr>
+          <w:lang w:val="el-GR"/>
+        </w:rPr>
+      </w:pPr>
+      <w:r>
+        <w:rPr>
+          <w:lang w:val="el-GR"/>
+        </w:rPr>
+        <w:t>Το σύστημα του ηλεκτρονικού καταστήματος δεν παρέχει κάποια οπτική ανάδραση η οποία να προσδιορίζει ότι κάποια εργασία βρίσκεται σε εξέλιξη. Επόμενος ο χρήστης δεν μπορεί να γνωρίζει αν πέτυχε τον στόχο του χωρίς να δει το τελικό αποτέλεσμα.</w:t>
+      </w:r>
+    </w:p>
+    <w:p>
+      <w:pPr>
+        <w:pStyle w:val="a6"/>
+        <w:rPr>
+          <w:lang w:val="el-GR"/>
+        </w:rPr>
+      </w:pPr>
+    </w:p>
+    <w:p>
+      <w:pPr>
+        <w:pStyle w:val="5"/>
+        <w:rPr>
+          <w:lang w:val="el-GR"/>
+        </w:rPr>
+      </w:pPr>
+      <w:r>
+        <w:rPr>
+          <w:lang w:val="el-GR"/>
+        </w:rPr>
+        <w:t>Προσφορές βιβλίων</w:t>
+      </w:r>
+    </w:p>
+    <w:p>
+      <w:pPr>
+        <w:pStyle w:val="a6"/>
+        <w:numPr>
+          <w:ilvl w:val="0"/>
+          <w:numId w:val="27"/>
+        </w:numPr>
+        <w:rPr>
+          <w:b/>
+          <w:lang w:val="el-GR"/>
+        </w:rPr>
+      </w:pPr>
+      <w:r>
+        <w:rPr>
+          <w:b/>
+          <w:lang w:val="el-GR"/>
+        </w:rPr>
+        <w:t>Στόχος του χρήστη</w:t>
+      </w:r>
+    </w:p>
+    <w:p>
+      <w:pPr>
+        <w:pStyle w:val="a6"/>
+        <w:rPr>
+          <w:lang w:val="el-GR"/>
+        </w:rPr>
+      </w:pPr>
+      <w:r>
+        <w:rPr>
+          <w:lang w:val="el-GR"/>
+        </w:rPr>
+        <w:t>Ο στόχος που θέτει ο χρήστης είναι δει τα βιβλία προς πώληση τα οποία είναι σε προσφορά.</w:t>
+      </w:r>
+    </w:p>
+    <w:p>
+      <w:pPr>
+        <w:pStyle w:val="a6"/>
+        <w:rPr>
+          <w:lang w:val="el-GR"/>
+        </w:rPr>
+      </w:pPr>
+    </w:p>
+    <w:p>
+      <w:pPr>
+        <w:pStyle w:val="a6"/>
+        <w:numPr>
+          <w:ilvl w:val="0"/>
+          <w:numId w:val="27"/>
+        </w:numPr>
+        <w:rPr>
+          <w:b/>
+          <w:lang w:val="el-GR"/>
+        </w:rPr>
+      </w:pPr>
+      <w:r>
+        <w:rPr>
+          <w:b/>
+          <w:lang w:val="el-GR"/>
+        </w:rPr>
+        <w:t>Πρόθεση</w:t>
+      </w:r>
+    </w:p>
+    <w:p>
+      <w:pPr>
+        <w:pStyle w:val="a6"/>
+        <w:rPr>
+          <w:lang w:val="el-GR"/>
+        </w:rPr>
+      </w:pPr>
+      <w:r>
+        <w:rPr>
+          <w:lang w:val="el-GR"/>
+        </w:rPr>
+        <w:t>Η πρόθεση αφορά τη συγκεκριμένη ενεργεία που απαιτείται προκειμένου να πραγματοποιηθεί ο στόχος.</w:t>
+      </w:r>
+    </w:p>
+    <w:p>
+      <w:pPr>
+        <w:pStyle w:val="a6"/>
+        <w:rPr>
+          <w:lang w:val="el-GR"/>
+        </w:rPr>
+      </w:pPr>
+      <w:r>
+        <w:rPr>
+          <w:lang w:val="el-GR"/>
+        </w:rPr>
+        <w:t>Έτσι, λοιπόν, ο χρήστης καθορίζει να δει τα βιβλία που βρίσκονται σε προσφορά χρησιμοποιώντας το μενού πλοήγησης.</w:t>
+      </w:r>
+    </w:p>
+    <w:p>
+      <w:pPr>
+        <w:pStyle w:val="a6"/>
+        <w:rPr>
+          <w:lang w:val="el-GR"/>
+        </w:rPr>
+      </w:pPr>
+    </w:p>
+    <w:p>
+      <w:pPr>
+        <w:pStyle w:val="a6"/>
+        <w:numPr>
+          <w:ilvl w:val="0"/>
+          <w:numId w:val="27"/>
+        </w:numPr>
+        <w:rPr>
+          <w:b/>
+          <w:lang w:val="el-GR"/>
+        </w:rPr>
+      </w:pPr>
+      <w:r>
+        <w:rPr>
+          <w:b/>
+          <w:lang w:val="el-GR"/>
+        </w:rPr>
+        <w:lastRenderedPageBreak/>
+        <w:t>Καθορισμός της σειράς ενεργειών</w:t>
+      </w:r>
+    </w:p>
+    <w:p>
+      <w:pPr>
+        <w:pStyle w:val="a6"/>
+        <w:rPr>
+          <w:lang w:val="el-GR"/>
+        </w:rPr>
+      </w:pPr>
+      <w:r>
+        <w:rPr>
+          <w:lang w:val="el-GR"/>
+        </w:rPr>
+        <w:t xml:space="preserve">Ο χρήστης έχει εισέλθει στο ηλεκτρονικό κατάστημα και θέλει να δει τα βιβλία που βρίσκονται σε προσφορά. </w:t>
+      </w:r>
+    </w:p>
+    <w:p>
+      <w:pPr>
+        <w:pStyle w:val="a6"/>
+        <w:rPr>
+          <w:lang w:val="el-GR"/>
+        </w:rPr>
+      </w:pPr>
+      <w:r>
+        <w:rPr>
+          <w:lang w:val="el-GR"/>
+        </w:rPr>
+        <w:t xml:space="preserve"> Άρα θα επιλέξει από το μενού πλοήγησης την ετικέτα «Προσφορές βιβλίων».</w:t>
+      </w:r>
+    </w:p>
+    <w:p>
+      <w:pPr>
+        <w:pStyle w:val="a6"/>
+        <w:rPr>
+          <w:lang w:val="el-GR"/>
+        </w:rPr>
+      </w:pPr>
+    </w:p>
+    <w:p>
+      <w:pPr>
+        <w:pStyle w:val="a6"/>
+        <w:numPr>
+          <w:ilvl w:val="0"/>
+          <w:numId w:val="27"/>
+        </w:numPr>
+        <w:rPr>
+          <w:b/>
+          <w:lang w:val="el-GR"/>
+        </w:rPr>
+      </w:pPr>
+      <w:r>
+        <w:rPr>
+          <w:b/>
+          <w:lang w:val="el-GR"/>
+        </w:rPr>
+        <w:t>Εκτέλεση ενέργειας</w:t>
+      </w:r>
+    </w:p>
+    <w:p>
+      <w:pPr>
+        <w:pStyle w:val="a6"/>
+        <w:rPr>
+          <w:lang w:val="el-GR"/>
+        </w:rPr>
+      </w:pPr>
+      <w:r>
+        <w:rPr>
+          <w:lang w:val="el-GR"/>
+        </w:rPr>
+        <w:t>Ο χρήστης θα μετακινήσει τον κέρσορα, με τη χρήση του ποντικιού, στο μενού πλοήγησης και θα κάνει κλικ πάνω στην ετικέτα «Προσφορές βιβλίων».</w:t>
+      </w:r>
+    </w:p>
+    <w:p>
+      <w:pPr>
+        <w:pStyle w:val="a6"/>
+        <w:rPr>
+          <w:lang w:val="el-GR"/>
+        </w:rPr>
+      </w:pPr>
+    </w:p>
+    <w:p>
+      <w:pPr>
+        <w:pStyle w:val="a6"/>
+        <w:numPr>
+          <w:ilvl w:val="0"/>
+          <w:numId w:val="27"/>
+        </w:numPr>
+        <w:rPr>
+          <w:b/>
+          <w:lang w:val="el-GR"/>
+        </w:rPr>
+      </w:pPr>
+      <w:r>
+        <w:rPr>
+          <w:b/>
+          <w:lang w:val="el-GR"/>
+        </w:rPr>
+        <w:t>Αντίληψη  της κατάστασης του συστήματος</w:t>
+      </w:r>
+    </w:p>
+    <w:p>
+      <w:pPr>
+        <w:pStyle w:val="a6"/>
+        <w:rPr>
+          <w:lang w:val="el-GR"/>
+        </w:rPr>
+      </w:pPr>
+      <w:r>
+        <w:rPr>
+          <w:lang w:val="el-GR"/>
+        </w:rPr>
+        <w:t>Ο χρήστης άπλα περιμένει το ηλεκτρονικό κατάστημα να ανταποκριθεί  στην ενέργεια του και εμφανίσει τη λίστα με τα βιβλία που είναι σε προσφορά.  Δεν υπάρχει κάποια σήμανση που να τον ενημερώνει ότι το σύστημα επεξεργάζεται την εντολή του.</w:t>
+      </w:r>
+    </w:p>
+    <w:p>
+      <w:pPr>
+        <w:pStyle w:val="a6"/>
+        <w:rPr>
+          <w:lang w:val="el-GR"/>
+        </w:rPr>
+      </w:pPr>
+    </w:p>
+    <w:p>
+      <w:pPr>
+        <w:pStyle w:val="a6"/>
+        <w:numPr>
+          <w:ilvl w:val="0"/>
+          <w:numId w:val="27"/>
+        </w:numPr>
+        <w:rPr>
+          <w:b/>
+          <w:lang w:val="el-GR"/>
+        </w:rPr>
+      </w:pPr>
+      <w:r>
+        <w:rPr>
+          <w:b/>
+          <w:lang w:val="el-GR"/>
+        </w:rPr>
+        <w:t>Ερμηνεία της κατάστασης του συστήματος</w:t>
+      </w:r>
+    </w:p>
+    <w:p>
+      <w:pPr>
+        <w:pStyle w:val="a6"/>
+        <w:rPr>
+          <w:lang w:val="el-GR"/>
+        </w:rPr>
+      </w:pPr>
+      <w:r>
+        <w:rPr>
+          <w:lang w:val="el-GR"/>
+        </w:rPr>
+        <w:t xml:space="preserve">Ο χρήστης δεν είναι σε θέση να γνωρίζει αν το σύστημα του ηλεκτρονικού καταστήματος επεξεργάζεται την εντολή του ή αν έχει κολλήσει, διότι δεν παρέχεται κάποια οπτική ανάδραση η οποία να προσδιορίζει ότι κάποια εργασία βρίσκεται σε εξέλιξη. </w:t>
+      </w:r>
+    </w:p>
+    <w:p>
+      <w:pPr>
+        <w:pStyle w:val="a6"/>
+        <w:rPr>
+          <w:lang w:val="el-GR"/>
+        </w:rPr>
+      </w:pPr>
+    </w:p>
+    <w:p>
+      <w:pPr>
+        <w:pStyle w:val="a6"/>
+        <w:numPr>
+          <w:ilvl w:val="0"/>
+          <w:numId w:val="27"/>
+        </w:numPr>
+        <w:rPr>
+          <w:b/>
+          <w:lang w:val="el-GR"/>
+        </w:rPr>
+      </w:pPr>
+      <w:r>
+        <w:rPr>
+          <w:b/>
+          <w:lang w:val="el-GR"/>
+        </w:rPr>
+        <w:t>Αξιολόγηση της κατάστασης της κατάστασης του συστήματος σε σχέση με τους στόχους και τις προθέσεις</w:t>
+      </w:r>
+    </w:p>
+    <w:p>
+      <w:pPr>
+        <w:pStyle w:val="a6"/>
+        <w:rPr>
+          <w:lang w:val="el-GR"/>
+        </w:rPr>
+      </w:pPr>
+      <w:r>
+        <w:rPr>
+          <w:lang w:val="el-GR"/>
+        </w:rPr>
+        <w:t>Ο χρήστης αξιολογεί την κατάσταση σε σχέση με τον στόχο του να δει τα βιβλία προς πώληση τα οποία είναι σε προσφορά  από το ηλεκτρονικό κατάστημα.</w:t>
+      </w:r>
+    </w:p>
+    <w:p>
+      <w:pPr>
+        <w:pStyle w:val="a6"/>
+        <w:rPr>
+          <w:lang w:val="el-GR"/>
+        </w:rPr>
+      </w:pPr>
+      <w:r>
+        <w:rPr>
+          <w:lang w:val="el-GR"/>
+        </w:rPr>
+        <w:t>Το σύστημα του ηλεκτρονικού καταστήματος δεν παρέχει κάποια οπτική ανάδραση η οποία να προσδιορίζει ότι κάποια εργασία βρίσκεται σε εξέλιξη. Επόμενος ο χρήστης δεν μπορεί να γνωρίζει αν πέτυχε τον στόχο του χωρίς να δει το τελικό αποτέλεσμα.</w:t>
+      </w:r>
+    </w:p>
+    <w:p>
+      <w:pPr>
+        <w:pStyle w:val="a6"/>
+        <w:rPr>
+          <w:lang w:val="el-GR"/>
+        </w:rPr>
+      </w:pPr>
+    </w:p>
+    <w:p>
+      <w:pPr>
+        <w:pStyle w:val="4"/>
+        <w:rPr>
+          <w:lang w:val="el-GR"/>
+        </w:rPr>
+      </w:pPr>
+      <w:r>
+        <w:rPr>
+          <w:lang w:val="el-GR"/>
+        </w:rPr>
+        <w:lastRenderedPageBreak/>
+        <w:t>Επισκόπηση βιβλίου</w:t>
+      </w:r>
+    </w:p>
+    <w:p>
+      <w:pPr>
+        <w:pStyle w:val="a6"/>
+        <w:numPr>
+          <w:ilvl w:val="0"/>
+          <w:numId w:val="27"/>
+        </w:numPr>
+        <w:rPr>
+          <w:b/>
+          <w:lang w:val="el-GR"/>
+        </w:rPr>
+      </w:pPr>
+      <w:r>
+        <w:rPr>
+          <w:b/>
+          <w:lang w:val="el-GR"/>
+        </w:rPr>
+        <w:t>Στόχος του χρήστη</w:t>
+      </w:r>
+    </w:p>
+    <w:p>
+      <w:pPr>
+        <w:pStyle w:val="a6"/>
+        <w:rPr>
+          <w:lang w:val="el-GR"/>
+        </w:rPr>
+      </w:pPr>
+      <w:r>
+        <w:rPr>
+          <w:lang w:val="el-GR"/>
+        </w:rPr>
+        <w:t>Ο στόχος που θέτει ο χρήστης είναι να επιλέξει  και να δει κάποιο από τα διαθέσιμα βιβλία.</w:t>
+      </w:r>
+    </w:p>
+    <w:p>
+      <w:pPr>
+        <w:pStyle w:val="a6"/>
+        <w:rPr>
+          <w:lang w:val="el-GR"/>
+        </w:rPr>
+      </w:pPr>
+    </w:p>
+    <w:p>
+      <w:pPr>
+        <w:pStyle w:val="a6"/>
+        <w:numPr>
+          <w:ilvl w:val="0"/>
+          <w:numId w:val="27"/>
+        </w:numPr>
+        <w:rPr>
+          <w:b/>
+          <w:lang w:val="el-GR"/>
+        </w:rPr>
+      </w:pPr>
+      <w:r>
+        <w:rPr>
+          <w:b/>
+          <w:lang w:val="el-GR"/>
+        </w:rPr>
+        <w:t>Πρόθεση</w:t>
+      </w:r>
+    </w:p>
+    <w:p>
+      <w:pPr>
+        <w:pStyle w:val="a6"/>
+        <w:rPr>
+          <w:lang w:val="el-GR"/>
+        </w:rPr>
+      </w:pPr>
+      <w:r>
+        <w:rPr>
+          <w:lang w:val="el-GR"/>
+        </w:rPr>
+        <w:t>Η πρόθεση αφορά τη συγκεκριμένη ενεργεία που απαιτείται προκειμένου να πραγματοποιηθεί ο στόχος.</w:t>
+      </w:r>
+    </w:p>
+    <w:p>
+      <w:pPr>
+        <w:pStyle w:val="a6"/>
+        <w:jc w:val="both"/>
+        <w:rPr>
+          <w:lang w:val="el-GR"/>
+        </w:rPr>
+      </w:pPr>
+      <w:r>
+        <w:rPr>
+          <w:lang w:val="el-GR"/>
+        </w:rPr>
+        <w:t>Έτσι, λοιπόν, ο χρήστης καθορίζει να δει κάποιο συγκεκριμένο βιβλίο το οποίο θα επιλέξει από τι λίστα με τα διαθέσιμα βιβλία.</w:t>
+      </w:r>
+    </w:p>
+    <w:p>
+      <w:pPr>
+        <w:pStyle w:val="a6"/>
+        <w:rPr>
+          <w:lang w:val="el-GR"/>
+        </w:rPr>
+      </w:pPr>
+    </w:p>
+    <w:p>
+      <w:pPr>
+        <w:pStyle w:val="a6"/>
+        <w:numPr>
+          <w:ilvl w:val="0"/>
+          <w:numId w:val="27"/>
+        </w:numPr>
+        <w:rPr>
+          <w:b/>
+          <w:lang w:val="el-GR"/>
+        </w:rPr>
+      </w:pPr>
+      <w:r>
+        <w:rPr>
+          <w:b/>
+          <w:lang w:val="el-GR"/>
+        </w:rPr>
+        <w:t>Καθορισμός της σειράς ενεργειών</w:t>
+      </w:r>
+    </w:p>
+    <w:p>
+      <w:pPr>
+        <w:pStyle w:val="a6"/>
+        <w:rPr>
+          <w:lang w:val="el-GR"/>
+        </w:rPr>
+      </w:pPr>
+      <w:r>
+        <w:rPr>
+          <w:lang w:val="el-GR"/>
+        </w:rPr>
+        <w:t xml:space="preserve">Ο χρήστης κατά την περιήγηση του στο ηλεκτρονικό κατάστημα θέλει να ένα δει τις πληροφορίες για κάποιο συγκεκριμένο βιβλίο. </w:t>
+      </w:r>
+    </w:p>
+    <w:p>
+      <w:pPr>
+        <w:pStyle w:val="a6"/>
+        <w:rPr>
+          <w:lang w:val="el-GR"/>
+        </w:rPr>
+      </w:pPr>
+      <w:r>
+        <w:rPr>
+          <w:lang w:val="el-GR"/>
+        </w:rPr>
+        <w:t xml:space="preserve"> Άρα θα επιλέξει το βιβλίο που θέλει από τη λίστα με τα διαθέσιμα βιβλία.</w:t>
+      </w:r>
+    </w:p>
+    <w:p>
+      <w:pPr>
+        <w:pStyle w:val="a6"/>
+        <w:rPr>
+          <w:lang w:val="el-GR"/>
+        </w:rPr>
+      </w:pPr>
+    </w:p>
+    <w:p>
+      <w:pPr>
+        <w:pStyle w:val="a6"/>
+        <w:numPr>
+          <w:ilvl w:val="0"/>
+          <w:numId w:val="27"/>
+        </w:numPr>
+        <w:rPr>
+          <w:b/>
+          <w:lang w:val="el-GR"/>
+        </w:rPr>
+      </w:pPr>
+      <w:r>
+        <w:rPr>
+          <w:b/>
+          <w:lang w:val="el-GR"/>
+        </w:rPr>
+        <w:t>Εκτέλεση ενέργειας</w:t>
+      </w:r>
+    </w:p>
+    <w:p>
+      <w:pPr>
+        <w:pStyle w:val="a6"/>
+        <w:rPr>
+          <w:lang w:val="el-GR"/>
+        </w:rPr>
+      </w:pPr>
+      <w:r>
+        <w:rPr>
+          <w:lang w:val="el-GR"/>
+        </w:rPr>
+        <w:t>Ο χρήστης θα μετακινήσει τον κέρσορα, με τη χρήση του ποντικιού, στο βιβλίο που τον ενδιαφέρει και θα κάνει κλικ πάνω σε αυτό.</w:t>
+      </w:r>
+    </w:p>
+    <w:p>
+      <w:pPr>
+        <w:pStyle w:val="a6"/>
+        <w:rPr>
+          <w:lang w:val="el-GR"/>
+        </w:rPr>
+      </w:pPr>
+    </w:p>
+    <w:p>
+      <w:pPr>
+        <w:pStyle w:val="a6"/>
+        <w:numPr>
+          <w:ilvl w:val="0"/>
+          <w:numId w:val="27"/>
+        </w:numPr>
+        <w:rPr>
+          <w:b/>
+          <w:lang w:val="el-GR"/>
+        </w:rPr>
+      </w:pPr>
+      <w:r>
+        <w:rPr>
+          <w:b/>
+          <w:lang w:val="el-GR"/>
+        </w:rPr>
+        <w:t>Αντίληψη  της κατάστασης του συστήματος</w:t>
+      </w:r>
+    </w:p>
+    <w:p>
+      <w:pPr>
+        <w:pStyle w:val="a6"/>
+        <w:rPr>
+          <w:lang w:val="el-GR"/>
+        </w:rPr>
+      </w:pPr>
+      <w:r>
+        <w:rPr>
+          <w:lang w:val="el-GR"/>
+        </w:rPr>
+        <w:t>Ο χρήστης άπλα περιμένει το ηλεκτρονικό κατάστημα να ανταποκριθεί  στην ενέργεια του και εμφανίσει τη λίστα με τα βιβλία που είναι σε προσφορά.  Δεν υπάρχει κάποια σήμανση που να τον ενημερώνει ότι το σύστημα επεξεργάζεται την εντολή του.</w:t>
+      </w:r>
+    </w:p>
+    <w:p>
+      <w:pPr>
+        <w:pStyle w:val="a6"/>
+        <w:rPr>
+          <w:lang w:val="el-GR"/>
+        </w:rPr>
+      </w:pPr>
+    </w:p>
+    <w:p>
+      <w:pPr>
+        <w:pStyle w:val="a6"/>
+        <w:numPr>
+          <w:ilvl w:val="0"/>
+          <w:numId w:val="27"/>
+        </w:numPr>
+        <w:rPr>
+          <w:b/>
+          <w:lang w:val="el-GR"/>
+        </w:rPr>
+      </w:pPr>
+      <w:r>
+        <w:rPr>
+          <w:b/>
+          <w:lang w:val="el-GR"/>
+        </w:rPr>
+        <w:t>Ερμηνεία της κατάστασης του συστήματος</w:t>
+      </w:r>
+    </w:p>
+    <w:p>
+      <w:pPr>
+        <w:pStyle w:val="a6"/>
+        <w:rPr>
+          <w:lang w:val="el-GR"/>
+        </w:rPr>
+      </w:pPr>
+      <w:r>
+        <w:rPr>
+          <w:lang w:val="el-GR"/>
+        </w:rPr>
+        <w:t xml:space="preserve">Ο χρήστης δεν είναι σε θέση να γνωρίζει αν το σύστημα του ηλεκτρονικού καταστήματος επεξεργάζεται την εντολή του ή αν έχει κολλήσει, διότι δεν παρέχεται κάποια οπτική ανάδραση η οποία να προσδιορίζει ότι κάποια εργασία βρίσκεται σε εξέλιξη. </w:t>
+      </w:r>
+    </w:p>
+    <w:p>
+      <w:pPr>
+        <w:pStyle w:val="a6"/>
+        <w:rPr>
+          <w:lang w:val="el-GR"/>
+        </w:rPr>
+      </w:pPr>
+    </w:p>
+    <w:p>
+      <w:pPr>
+        <w:pStyle w:val="a6"/>
+        <w:numPr>
+          <w:ilvl w:val="0"/>
+          <w:numId w:val="27"/>
+        </w:numPr>
+        <w:rPr>
+          <w:b/>
+          <w:lang w:val="el-GR"/>
+        </w:rPr>
+      </w:pPr>
+      <w:r>
+        <w:rPr>
+          <w:b/>
+          <w:lang w:val="el-GR"/>
+        </w:rPr>
+        <w:t>Αξιολόγηση της κατάστασης της κατάστασης του συστήματος σε σχέση με τους στόχους και τις προθέσεις</w:t>
+      </w:r>
+    </w:p>
+    <w:p>
+      <w:pPr>
+        <w:pStyle w:val="a6"/>
+        <w:rPr>
+          <w:lang w:val="el-GR"/>
+        </w:rPr>
+      </w:pPr>
+      <w:r>
+        <w:rPr>
+          <w:lang w:val="el-GR"/>
+        </w:rPr>
+        <w:t>Ο χρήστης αξιολογεί την κατάσταση σε σχέση με τον στόχο του να δει τις πληροφορίες για κάποιο συγκεκριμένο βιβλίο.</w:t>
+      </w:r>
+    </w:p>
+    <w:p>
+      <w:pPr>
+        <w:pStyle w:val="a6"/>
+        <w:rPr>
+          <w:lang w:val="el-GR"/>
+        </w:rPr>
+      </w:pPr>
+      <w:r>
+        <w:rPr>
+          <w:lang w:val="el-GR"/>
+        </w:rPr>
+        <w:t>Το σύστημα του ηλεκτρονικού καταστήματος δεν παρέχει κάποια οπτική ανάδραση η οποία να προσδιορίζει ότι κάποια εργασία βρίσκεται σε εξέλιξη. Επόμενος ο χρήστης δεν μπορεί να γνωρίζει αν πέτυχε τον στόχο του χωρίς να δει το τελικό αποτέλεσμα.</w:t>
+      </w:r>
+    </w:p>
+    <w:p>
+      <w:pPr>
+        <w:rPr>
+          <w:lang w:val="el-GR"/>
+        </w:rPr>
+      </w:pPr>
+    </w:p>
+    <w:p>
+      <w:pPr>
+        <w:pStyle w:val="3"/>
+        <w:rPr>
+          <w:lang w:val="el-GR"/>
+        </w:rPr>
+      </w:pPr>
+      <w:r>
+        <w:rPr>
+          <w:lang w:val="el-GR"/>
+        </w:rPr>
+        <w:t>Προσθήκη στο καλάθι</w:t>
+      </w:r>
+    </w:p>
+    <w:p>
+      <w:pPr>
+        <w:pStyle w:val="a6"/>
+        <w:numPr>
+          <w:ilvl w:val="0"/>
+          <w:numId w:val="27"/>
+        </w:numPr>
+        <w:rPr>
+          <w:b/>
+          <w:lang w:val="el-GR"/>
+        </w:rPr>
+      </w:pPr>
+      <w:r>
+        <w:rPr>
+          <w:b/>
+          <w:lang w:val="el-GR"/>
+        </w:rPr>
+        <w:t>Στόχος του χρήστη</w:t>
+      </w:r>
+    </w:p>
+    <w:p>
+      <w:pPr>
+        <w:pStyle w:val="a6"/>
+        <w:rPr>
+          <w:lang w:val="el-GR"/>
+        </w:rPr>
+      </w:pPr>
+      <w:r>
+        <w:rPr>
+          <w:lang w:val="el-GR"/>
+        </w:rPr>
+        <w:t>Ο στόχος που θέτει ο χρήστης είναι να προσθέσει κάποιο βιβλίο στο καλάθι του ώστε να το αγοράσει.</w:t>
+      </w:r>
+    </w:p>
+    <w:p>
+      <w:pPr>
+        <w:pStyle w:val="a6"/>
+        <w:rPr>
+          <w:lang w:val="el-GR"/>
+        </w:rPr>
+      </w:pPr>
+    </w:p>
+    <w:p>
+      <w:pPr>
+        <w:pStyle w:val="a6"/>
+        <w:numPr>
+          <w:ilvl w:val="0"/>
+          <w:numId w:val="27"/>
+        </w:numPr>
+        <w:rPr>
+          <w:b/>
+          <w:lang w:val="el-GR"/>
+        </w:rPr>
+      </w:pPr>
+      <w:r>
+        <w:rPr>
+          <w:b/>
+          <w:lang w:val="el-GR"/>
+        </w:rPr>
+        <w:t>Πρόθεση</w:t>
+      </w:r>
+    </w:p>
+    <w:p>
+      <w:pPr>
+        <w:pStyle w:val="a6"/>
+        <w:rPr>
+          <w:lang w:val="el-GR"/>
+        </w:rPr>
+      </w:pPr>
+      <w:r>
+        <w:rPr>
+          <w:lang w:val="el-GR"/>
+        </w:rPr>
+        <w:t>Η πρόθεση αφορά τη συγκεκριμένη ενεργεία που απαιτείται προκειμένου να πραγματοποιηθεί ο στόχος.</w:t>
+      </w:r>
+    </w:p>
+    <w:p>
+      <w:pPr>
+        <w:pStyle w:val="a6"/>
+        <w:rPr>
+          <w:lang w:val="el-GR"/>
+        </w:rPr>
+      </w:pPr>
+      <w:r>
+        <w:rPr>
+          <w:lang w:val="el-GR"/>
+        </w:rPr>
+        <w:t>Έτσι, λοιπόν, ο χρήστης καθορίζει να προσθέσει στο καλάθι του κάποιο συγκεκριμένο βιβλίο ώστε να το αγοράσει.</w:t>
+      </w:r>
+    </w:p>
+    <w:p>
+      <w:pPr>
+        <w:pStyle w:val="a6"/>
+        <w:rPr>
+          <w:lang w:val="el-GR"/>
+        </w:rPr>
+      </w:pPr>
+    </w:p>
+    <w:p>
+      <w:pPr>
+        <w:pStyle w:val="a6"/>
+        <w:numPr>
+          <w:ilvl w:val="0"/>
+          <w:numId w:val="27"/>
+        </w:numPr>
+        <w:rPr>
+          <w:b/>
+          <w:lang w:val="el-GR"/>
+        </w:rPr>
+      </w:pPr>
+      <w:r>
+        <w:rPr>
+          <w:b/>
+          <w:lang w:val="el-GR"/>
+        </w:rPr>
+        <w:t>Καθορισμός της σειράς ενεργειών</w:t>
+      </w:r>
+    </w:p>
+    <w:p>
+      <w:pPr>
+        <w:pStyle w:val="a6"/>
+        <w:rPr>
+          <w:lang w:val="el-GR"/>
+        </w:rPr>
+      </w:pPr>
+      <w:r>
+        <w:rPr>
+          <w:lang w:val="el-GR"/>
+        </w:rPr>
+        <w:t xml:space="preserve">Ο χρήστης κατά την περιήγηση του στο ηλεκτρονικό κατάστημα θέλει να αγοράσει κάποιο συγκεκριμένο βιβλίο. </w:t>
+      </w:r>
+    </w:p>
+    <w:p>
+      <w:pPr>
+        <w:pStyle w:val="a6"/>
+        <w:rPr>
+          <w:lang w:val="el-GR"/>
+        </w:rPr>
+      </w:pPr>
+      <w:r>
+        <w:rPr>
+          <w:lang w:val="el-GR"/>
+        </w:rPr>
+        <w:t xml:space="preserve"> Άρα θα επιλέξει το βιβλίο που θέλει από τη λίστα με τα διαθέσιμα βιβλία και θα το  προσθέσει στο καλάθι.</w:t>
+      </w:r>
+    </w:p>
+    <w:p>
+      <w:pPr>
+        <w:pStyle w:val="a6"/>
+        <w:rPr>
+          <w:lang w:val="el-GR"/>
+        </w:rPr>
+      </w:pPr>
+    </w:p>
+    <w:p>
+      <w:pPr>
+        <w:pStyle w:val="a6"/>
+        <w:numPr>
+          <w:ilvl w:val="0"/>
+          <w:numId w:val="27"/>
+        </w:numPr>
+        <w:rPr>
+          <w:b/>
+          <w:lang w:val="el-GR"/>
+        </w:rPr>
+      </w:pPr>
+      <w:r>
+        <w:rPr>
+          <w:b/>
+          <w:lang w:val="el-GR"/>
+        </w:rPr>
+        <w:t>Εκτέλεση ενέργειας</w:t>
+      </w:r>
+    </w:p>
+    <w:p>
+      <w:pPr>
+        <w:pStyle w:val="a6"/>
+        <w:rPr>
+          <w:lang w:val="el-GR"/>
+        </w:rPr>
+      </w:pPr>
+      <w:r>
+        <w:rPr>
+          <w:lang w:val="el-GR"/>
+        </w:rPr>
+        <w:t xml:space="preserve">Ο χρήστης θα μετακινήσει τον κέρσορα, με τη χρήση του ποντικιού, στο βιβλίο που τον ενδιαφέρει και θα κάνει κλικ πάνω σε αυτό. Αφού μεταφερθεί στη </w:t>
+      </w:r>
+      <w:r>
+        <w:rPr>
+          <w:lang w:val="el-GR"/>
+        </w:rPr>
+        <w:lastRenderedPageBreak/>
+        <w:t>σελίδα του βιβλίου θα μετακινήσει τον κέρσορα, με τη χρήση του ποντικιού, πάνω από το κομβίο «Προσθήκη στο καλάθι» και θα κάνει κλικ πάνω σε αυτό.</w:t>
+      </w:r>
+    </w:p>
+    <w:p>
+      <w:pPr>
+        <w:pStyle w:val="a6"/>
+        <w:numPr>
+          <w:ilvl w:val="0"/>
+          <w:numId w:val="27"/>
+        </w:numPr>
+        <w:rPr>
+          <w:b/>
+          <w:lang w:val="el-GR"/>
+        </w:rPr>
+      </w:pPr>
+      <w:r>
+        <w:rPr>
+          <w:b/>
+          <w:lang w:val="el-GR"/>
+        </w:rPr>
+        <w:t>Αντίληψη  της κατάστασης του συστήματος</w:t>
+      </w:r>
+    </w:p>
+    <w:p>
+      <w:pPr>
+        <w:pStyle w:val="a6"/>
+        <w:rPr>
+          <w:lang w:val="el-GR"/>
+        </w:rPr>
+      </w:pPr>
+      <w:r>
+        <w:rPr>
+          <w:lang w:val="el-GR"/>
+        </w:rPr>
+        <w:t>Ο χρήστης άπλα περιμένει το ηλεκτρονικό κατάστημα να ανταποκριθεί  στην ενέργεια του και να προσθέσει το συγκεκριμένο βιβλίο στο καλάθι.  Δεν υπάρχει κάποια σήμανση που να τον ενημερώνει ότι το σύστημα επεξεργάζεται την εντολή του.</w:t>
+      </w:r>
+    </w:p>
+    <w:p>
+      <w:pPr>
+        <w:pStyle w:val="a6"/>
+        <w:rPr>
+          <w:lang w:val="el-GR"/>
+        </w:rPr>
+      </w:pPr>
+    </w:p>
+    <w:p>
+      <w:pPr>
+        <w:pStyle w:val="a6"/>
+        <w:numPr>
+          <w:ilvl w:val="0"/>
+          <w:numId w:val="27"/>
+        </w:numPr>
+        <w:rPr>
+          <w:b/>
+          <w:lang w:val="el-GR"/>
+        </w:rPr>
+      </w:pPr>
+      <w:r>
+        <w:rPr>
+          <w:b/>
+          <w:lang w:val="el-GR"/>
+        </w:rPr>
+        <w:t>Ερμηνεία της κατάστασης του συστήματος</w:t>
+      </w:r>
+    </w:p>
+    <w:p>
+      <w:pPr>
+        <w:pStyle w:val="a6"/>
+        <w:rPr>
+          <w:lang w:val="el-GR"/>
+        </w:rPr>
+      </w:pPr>
+      <w:r>
+        <w:rPr>
+          <w:lang w:val="el-GR"/>
+        </w:rPr>
+        <w:t xml:space="preserve">Ο χρήστης δεν είναι σε θέση να γνωρίζει αν το σύστημα του ηλεκτρονικού καταστήματος επεξεργάζεται την εντολή του ή αν έχει κολλήσει, διότι δεν παρέχεται κάποια οπτική ανάδραση η οποία να προσδιορίζει ότι κάποια εργασία βρίσκεται σε εξέλιξη. </w:t>
+      </w:r>
+    </w:p>
+    <w:p>
+      <w:pPr>
+        <w:pStyle w:val="a6"/>
+        <w:rPr>
+          <w:lang w:val="el-GR"/>
+        </w:rPr>
+      </w:pPr>
+    </w:p>
+    <w:p>
+      <w:pPr>
+        <w:pStyle w:val="a6"/>
+        <w:numPr>
+          <w:ilvl w:val="0"/>
+          <w:numId w:val="27"/>
+        </w:numPr>
+        <w:rPr>
+          <w:b/>
+          <w:lang w:val="el-GR"/>
+        </w:rPr>
+      </w:pPr>
+      <w:r>
+        <w:rPr>
+          <w:b/>
+          <w:lang w:val="el-GR"/>
+        </w:rPr>
+        <w:t>Αξιολόγηση της κατάστασης της κατάστασης του συστήματος σε σχέση με τους στόχους και τις προθέσεις</w:t>
+      </w:r>
+    </w:p>
+    <w:p>
+      <w:pPr>
+        <w:pStyle w:val="a6"/>
+        <w:rPr>
+          <w:lang w:val="el-GR"/>
+        </w:rPr>
+      </w:pPr>
+      <w:r>
+        <w:rPr>
+          <w:lang w:val="el-GR"/>
+        </w:rPr>
+        <w:t>Ο χρήστης αξιολογεί την κατάσταση σε σχέση με τον στόχο του να προσθέσει κάποιο βιβλίο στο καλάθι ώστε να το αγοράσει.</w:t>
+      </w:r>
+    </w:p>
+    <w:p>
+      <w:pPr>
+        <w:pStyle w:val="a6"/>
+        <w:rPr>
+          <w:lang w:val="el-GR"/>
+        </w:rPr>
+      </w:pPr>
+      <w:r>
+        <w:rPr>
+          <w:lang w:val="el-GR"/>
+        </w:rPr>
+        <w:t>Το σύστημα του ηλεκτρονικού καταστήματος δεν παρέχει κάποια οπτική ανάδραση η οποία να προσδιορίζει ότι κάποια εργασία βρίσκεται σε εξέλιξη. Επόμενος ο χρήστης δεν μπορεί να γνωρίζει αν πέτυχε τον στόχο του χωρίς να δει το τελικό αποτέλεσμα.</w:t>
+      </w:r>
+    </w:p>
+    <w:p>
+      <w:pPr>
+        <w:pStyle w:val="a6"/>
+        <w:rPr>
+          <w:lang w:val="el-GR"/>
+        </w:rPr>
+      </w:pPr>
+    </w:p>
+    <w:p>
+      <w:pPr>
+        <w:pStyle w:val="3"/>
+        <w:rPr>
+          <w:lang w:val="el-GR"/>
+        </w:rPr>
+      </w:pPr>
+      <w:r>
+        <w:rPr>
+          <w:lang w:val="el-GR"/>
+        </w:rPr>
+        <w:t>Καλάθι αγορών</w:t>
+      </w:r>
+    </w:p>
+    <w:p>
+      <w:pPr>
+        <w:pStyle w:val="a6"/>
+        <w:numPr>
+          <w:ilvl w:val="0"/>
+          <w:numId w:val="27"/>
+        </w:numPr>
+        <w:rPr>
+          <w:b/>
+          <w:lang w:val="el-GR"/>
+        </w:rPr>
+      </w:pPr>
+      <w:r>
+        <w:rPr>
+          <w:b/>
+          <w:lang w:val="el-GR"/>
+        </w:rPr>
+        <w:t>Στόχος του χρήστη</w:t>
+      </w:r>
+    </w:p>
+    <w:p>
+      <w:pPr>
+        <w:pStyle w:val="a6"/>
+        <w:rPr>
+          <w:lang w:val="el-GR"/>
+        </w:rPr>
+      </w:pPr>
+      <w:r>
+        <w:rPr>
+          <w:lang w:val="el-GR"/>
+        </w:rPr>
+        <w:t>Ο στόχος που θέτει ο χρήστης είναι να</w:t>
+      </w:r>
+      <w:r>
+        <w:rPr>
+          <w:lang w:val="el-GR"/>
+        </w:rPr>
+        <w:t xml:space="preserve"> </w:t>
+      </w:r>
+      <w:r>
+        <w:rPr>
+          <w:lang w:val="el-GR"/>
+        </w:rPr>
+        <w:t>δει τα βιβλία που έχει προσθέσει στο καλάθι του.</w:t>
+      </w:r>
+    </w:p>
+    <w:p>
+      <w:pPr>
+        <w:pStyle w:val="a6"/>
+        <w:rPr>
+          <w:lang w:val="el-GR"/>
+        </w:rPr>
+      </w:pPr>
+    </w:p>
+    <w:p>
+      <w:pPr>
+        <w:pStyle w:val="a6"/>
+        <w:numPr>
+          <w:ilvl w:val="0"/>
+          <w:numId w:val="27"/>
+        </w:numPr>
+        <w:rPr>
+          <w:b/>
+          <w:lang w:val="el-GR"/>
+        </w:rPr>
+      </w:pPr>
+      <w:r>
+        <w:rPr>
+          <w:b/>
+          <w:lang w:val="el-GR"/>
+        </w:rPr>
+        <w:t>Πρόθεση</w:t>
+      </w:r>
+    </w:p>
+    <w:p>
+      <w:pPr>
+        <w:pStyle w:val="a6"/>
+        <w:rPr>
+          <w:lang w:val="el-GR"/>
+        </w:rPr>
+      </w:pPr>
+      <w:r>
+        <w:rPr>
+          <w:lang w:val="el-GR"/>
+        </w:rPr>
+        <w:t>Η πρόθεση αφορά τη συγκεκριμένη ενεργεία που απαιτείται προκειμένου να πραγματοποιηθεί ο στόχος.</w:t>
+      </w:r>
+    </w:p>
+    <w:p>
+      <w:pPr>
+        <w:pStyle w:val="a6"/>
+        <w:rPr>
+          <w:lang w:val="el-GR"/>
+        </w:rPr>
+      </w:pPr>
+      <w:r>
+        <w:rPr>
+          <w:lang w:val="el-GR"/>
+        </w:rPr>
+        <w:lastRenderedPageBreak/>
+        <w:t>Έτσι, λοιπόν, ο χρήστης καθορίζει να δει όλα τα βιβλία που έχει προσθέσει στο καλάθι του.</w:t>
+      </w:r>
+    </w:p>
+    <w:p>
+      <w:pPr>
+        <w:pStyle w:val="a6"/>
+        <w:rPr>
+          <w:lang w:val="el-GR"/>
+        </w:rPr>
+      </w:pPr>
+    </w:p>
+    <w:p>
+      <w:pPr>
+        <w:pStyle w:val="a6"/>
+        <w:numPr>
+          <w:ilvl w:val="0"/>
+          <w:numId w:val="27"/>
+        </w:numPr>
+        <w:rPr>
+          <w:b/>
+          <w:lang w:val="el-GR"/>
+        </w:rPr>
+      </w:pPr>
+      <w:r>
+        <w:rPr>
+          <w:b/>
+          <w:lang w:val="el-GR"/>
+        </w:rPr>
+        <w:t>Καθορισμός της σειράς ενεργειών</w:t>
+      </w:r>
+    </w:p>
+    <w:p>
+      <w:pPr>
+        <w:pStyle w:val="a6"/>
+        <w:rPr>
+          <w:lang w:val="el-GR"/>
+        </w:rPr>
+      </w:pPr>
+      <w:r>
+        <w:rPr>
+          <w:lang w:val="el-GR"/>
+        </w:rPr>
+        <w:t xml:space="preserve">Ο χρήστης κατά την περιήγηση του στο ηλεκτρονικό κατάστημα θέλει να δει ποια βιβλία έχει προσθέσει στο καλάθι του. </w:t>
+      </w:r>
+    </w:p>
+    <w:p>
+      <w:pPr>
+        <w:pStyle w:val="a6"/>
+        <w:rPr>
+          <w:lang w:val="el-GR"/>
+        </w:rPr>
+      </w:pPr>
+      <w:r>
+        <w:rPr>
+          <w:lang w:val="el-GR"/>
+        </w:rPr>
+        <w:t xml:space="preserve"> Άρα θα επιλέξει από το μενού πλοήγησης το «καλάθι».</w:t>
+      </w:r>
+    </w:p>
+    <w:p>
+      <w:pPr>
+        <w:pStyle w:val="a6"/>
+        <w:rPr>
+          <w:lang w:val="el-GR"/>
+        </w:rPr>
+      </w:pPr>
+    </w:p>
+    <w:p>
+      <w:pPr>
+        <w:pStyle w:val="a6"/>
+        <w:numPr>
+          <w:ilvl w:val="0"/>
+          <w:numId w:val="27"/>
+        </w:numPr>
+        <w:rPr>
+          <w:b/>
+          <w:lang w:val="el-GR"/>
+        </w:rPr>
+      </w:pPr>
+      <w:r>
+        <w:rPr>
+          <w:b/>
+          <w:lang w:val="el-GR"/>
+        </w:rPr>
+        <w:t>Εκτέλεση ενέργειας</w:t>
+      </w:r>
+    </w:p>
+    <w:p>
+      <w:pPr>
+        <w:pStyle w:val="a6"/>
+        <w:rPr>
+          <w:lang w:val="el-GR"/>
+        </w:rPr>
+      </w:pPr>
+      <w:r>
+        <w:rPr>
+          <w:lang w:val="el-GR"/>
+        </w:rPr>
+        <w:t>Ο χρήστης θα μετακινήσει τον κέρσορα, με τη χρήση του ποντικιού, στο «καλάθι» που βρίσκεται στο μενού πλοήγησης. Αφού κάνει «κλικ» πάνω στο «καλάθι» θα μεταφερθεί στη σελίδα οπού θα εμφανίζονται όλα τα βιβλία που έχει προσθέσει</w:t>
+      </w:r>
+      <w:r>
+        <w:rPr>
+          <w:lang w:val="el-GR"/>
+        </w:rPr>
+        <w:t>.</w:t>
+      </w:r>
+    </w:p>
+    <w:p>
+      <w:pPr>
+        <w:pStyle w:val="a6"/>
+        <w:rPr>
+          <w:lang w:val="el-GR"/>
+        </w:rPr>
+      </w:pPr>
+    </w:p>
+    <w:p>
+      <w:pPr>
+        <w:pStyle w:val="a6"/>
+        <w:numPr>
+          <w:ilvl w:val="0"/>
+          <w:numId w:val="27"/>
+        </w:numPr>
+        <w:rPr>
+          <w:b/>
+          <w:lang w:val="el-GR"/>
+        </w:rPr>
+      </w:pPr>
+      <w:r>
+        <w:rPr>
+          <w:b/>
+          <w:lang w:val="el-GR"/>
+        </w:rPr>
+        <w:t>Αντίληψη  της κατάστασης του συστήματος</w:t>
+      </w:r>
+    </w:p>
+    <w:p>
+      <w:pPr>
+        <w:pStyle w:val="a6"/>
+        <w:rPr>
+          <w:lang w:val="el-GR"/>
+        </w:rPr>
+      </w:pPr>
+      <w:r>
+        <w:rPr>
+          <w:lang w:val="el-GR"/>
+        </w:rPr>
+        <w:t>Ο χρήστης άπλα περιμένει το ηλεκτρονικό κατάστημα να ανταποκριθεί  στην ενέργεια του και να μεταφερθεί στη σελίδα με τα βιβλία που έχει προσθέσει στο «καλάθι».  Δεν υπάρχει κάποια σήμανση που να τον ενημερώνει ότι το σύστημα επεξεργάζεται την εντολή του.</w:t>
+      </w:r>
+    </w:p>
+    <w:p>
+      <w:pPr>
+        <w:pStyle w:val="a6"/>
+        <w:rPr>
+          <w:lang w:val="el-GR"/>
+        </w:rPr>
+      </w:pPr>
+    </w:p>
+    <w:p>
+      <w:pPr>
+        <w:pStyle w:val="a6"/>
+        <w:numPr>
+          <w:ilvl w:val="0"/>
+          <w:numId w:val="27"/>
+        </w:numPr>
+        <w:rPr>
+          <w:b/>
+          <w:lang w:val="el-GR"/>
+        </w:rPr>
+      </w:pPr>
+      <w:r>
+        <w:rPr>
+          <w:b/>
+          <w:lang w:val="el-GR"/>
+        </w:rPr>
+        <w:t>Ερμηνεία της κατάστασης του συστήματος</w:t>
+      </w:r>
+    </w:p>
+    <w:p>
+      <w:pPr>
+        <w:pStyle w:val="a6"/>
+        <w:rPr>
+          <w:lang w:val="el-GR"/>
+        </w:rPr>
+      </w:pPr>
+      <w:r>
+        <w:rPr>
+          <w:lang w:val="el-GR"/>
+        </w:rPr>
+        <w:t xml:space="preserve">Ο χρήστης δεν είναι σε θέση να γνωρίζει αν το σύστημα του ηλεκτρονικού καταστήματος επεξεργάζεται την εντολή του ή αν έχει κολλήσει, διότι δεν παρέχεται κάποια οπτική ανάδραση η οποία να προσδιορίζει ότι κάποια εργασία βρίσκεται σε εξέλιξη. </w:t>
+      </w:r>
+    </w:p>
+    <w:p>
+      <w:pPr>
+        <w:pStyle w:val="a6"/>
+        <w:rPr>
+          <w:lang w:val="el-GR"/>
+        </w:rPr>
+      </w:pPr>
+    </w:p>
+    <w:p>
+      <w:pPr>
+        <w:pStyle w:val="a6"/>
+        <w:numPr>
+          <w:ilvl w:val="0"/>
+          <w:numId w:val="27"/>
+        </w:numPr>
+        <w:rPr>
+          <w:b/>
+          <w:lang w:val="el-GR"/>
+        </w:rPr>
+      </w:pPr>
+      <w:r>
+        <w:rPr>
+          <w:b/>
+          <w:lang w:val="el-GR"/>
+        </w:rPr>
+        <w:t>Αξιολόγηση της κατάστασης της κατάστασης του συστήματος σε σχέση με τους στόχους και τις προθέσεις</w:t>
+      </w:r>
+    </w:p>
+    <w:p>
+      <w:pPr>
+        <w:pStyle w:val="a6"/>
+        <w:rPr>
+          <w:lang w:val="el-GR"/>
+        </w:rPr>
+      </w:pPr>
+      <w:r>
+        <w:rPr>
+          <w:lang w:val="el-GR"/>
+        </w:rPr>
+        <w:t xml:space="preserve">Ο χρήστης αξιολογεί την κατάσταση σε σχέση με τον στόχο του να δει τα βιβλία που έχει προσθέσει στο «καλάθι». </w:t>
+      </w:r>
+    </w:p>
+    <w:p>
+      <w:pPr>
+        <w:pStyle w:val="a6"/>
+        <w:rPr>
+          <w:lang w:val="el-GR"/>
+        </w:rPr>
+      </w:pPr>
+      <w:r>
+        <w:rPr>
+          <w:lang w:val="el-GR"/>
+        </w:rPr>
+        <w:lastRenderedPageBreak/>
+        <w:t>Το σύστημα του ηλεκτρονικού καταστήματος δεν παρέχει κάποια οπτική ανάδραση η οποία να προσδιορίζει ότι κάποια εργασία βρίσκεται σε εξέλιξη. Επόμενος ο χρήστης δεν μπορεί να γνωρίζει αν πέτυχε τον στόχο του χωρίς να δει το τελικό αποτέλεσμα.</w:t>
+      </w:r>
+    </w:p>
+    <w:p>
+      <w:pPr>
+        <w:rPr>
+          <w:lang w:val="el-GR"/>
+        </w:rPr>
+      </w:pPr>
+    </w:p>
+    <w:p>
+      <w:pPr>
+        <w:pStyle w:val="4"/>
+        <w:rPr>
+          <w:lang w:val="el-GR"/>
+        </w:rPr>
+      </w:pPr>
+      <w:r>
+        <w:rPr>
+          <w:lang w:val="el-GR"/>
+        </w:rPr>
+        <w:t>Αφαίρεση βιβλίου από το καλάθι</w:t>
+      </w:r>
+    </w:p>
+    <w:p>
+      <w:pPr>
+        <w:pStyle w:val="a6"/>
+        <w:numPr>
+          <w:ilvl w:val="0"/>
+          <w:numId w:val="27"/>
+        </w:numPr>
+        <w:rPr>
+          <w:b/>
+          <w:lang w:val="el-GR"/>
+        </w:rPr>
+      </w:pPr>
+      <w:r>
+        <w:rPr>
+          <w:b/>
+          <w:lang w:val="el-GR"/>
+        </w:rPr>
+        <w:t>Στόχος του χρήστη</w:t>
+      </w:r>
+    </w:p>
+    <w:p>
+      <w:pPr>
+        <w:pStyle w:val="a6"/>
+        <w:rPr>
+          <w:lang w:val="el-GR"/>
+        </w:rPr>
+      </w:pPr>
+      <w:r>
+        <w:rPr>
+          <w:lang w:val="el-GR"/>
+        </w:rPr>
+        <w:t>Ο στόχος που θέτει ο χρήστης είναι να</w:t>
+      </w:r>
+      <w:r>
+        <w:rPr>
+          <w:lang w:val="el-GR"/>
+        </w:rPr>
+        <w:t xml:space="preserve"> </w:t>
+      </w:r>
+      <w:r>
+        <w:rPr>
+          <w:lang w:val="el-GR"/>
+        </w:rPr>
+        <w:t>αφαιρέσει κάποιο βιβλίο από το «καλάθι» του.</w:t>
+      </w:r>
+    </w:p>
+    <w:p>
+      <w:pPr>
+        <w:pStyle w:val="a6"/>
+        <w:rPr>
+          <w:lang w:val="el-GR"/>
+        </w:rPr>
+      </w:pPr>
+    </w:p>
+    <w:p>
+      <w:pPr>
+        <w:pStyle w:val="a6"/>
+        <w:numPr>
+          <w:ilvl w:val="0"/>
+          <w:numId w:val="27"/>
+        </w:numPr>
+        <w:rPr>
+          <w:b/>
+          <w:lang w:val="el-GR"/>
+        </w:rPr>
+      </w:pPr>
+      <w:r>
+        <w:rPr>
+          <w:b/>
+          <w:lang w:val="el-GR"/>
+        </w:rPr>
+        <w:t>Πρόθεση</w:t>
+      </w:r>
+    </w:p>
+    <w:p>
+      <w:pPr>
+        <w:pStyle w:val="a6"/>
+        <w:rPr>
+          <w:lang w:val="el-GR"/>
+        </w:rPr>
+      </w:pPr>
+      <w:r>
+        <w:rPr>
+          <w:lang w:val="el-GR"/>
+        </w:rPr>
+        <w:t>Η πρόθεση αφορά τη συγκεκριμένη ενεργεία που απαιτείται προκειμένου να πραγματοποιηθεί ο στόχος.</w:t>
+      </w:r>
+    </w:p>
+    <w:p>
+      <w:pPr>
+        <w:pStyle w:val="a6"/>
+        <w:rPr>
+          <w:lang w:val="el-GR"/>
+        </w:rPr>
+      </w:pPr>
+      <w:r>
+        <w:rPr>
+          <w:lang w:val="el-GR"/>
+        </w:rPr>
+        <w:t>Έτσι, λοιπόν, ο χρήστης καθορίζει να αφαιρέσει κάποιο βιβλίο από αυτά που έχει προσθέσει στο «καλάθι» του.</w:t>
+      </w:r>
+    </w:p>
+    <w:p>
+      <w:pPr>
+        <w:pStyle w:val="a6"/>
+        <w:rPr>
+          <w:lang w:val="el-GR"/>
+        </w:rPr>
+      </w:pPr>
+    </w:p>
+    <w:p>
+      <w:pPr>
+        <w:pStyle w:val="a6"/>
+        <w:numPr>
+          <w:ilvl w:val="0"/>
+          <w:numId w:val="27"/>
+        </w:numPr>
+        <w:rPr>
+          <w:b/>
+          <w:lang w:val="el-GR"/>
+        </w:rPr>
+      </w:pPr>
+      <w:r>
+        <w:rPr>
+          <w:b/>
+          <w:lang w:val="el-GR"/>
+        </w:rPr>
+        <w:t>Καθορισμός της σειράς ενεργειών</w:t>
+      </w:r>
+    </w:p>
+    <w:p>
+      <w:pPr>
+        <w:pStyle w:val="a6"/>
+        <w:rPr>
+          <w:lang w:val="el-GR"/>
+        </w:rPr>
+      </w:pPr>
+      <w:r>
+        <w:rPr>
+          <w:lang w:val="el-GR"/>
+        </w:rPr>
+        <w:t xml:space="preserve">Ο χρήστης κατά την περιήγηση του στο ηλεκτρονικό κατάστημα θέλει να αφαιρέσει κάποιο από τα βιβλία που έχει προσθέσει στο καλάθι του. </w:t>
+      </w:r>
+    </w:p>
+    <w:p>
+      <w:pPr>
+        <w:pStyle w:val="a6"/>
+        <w:rPr>
+          <w:lang w:val="el-GR"/>
+        </w:rPr>
+      </w:pPr>
+      <w:r>
+        <w:rPr>
+          <w:lang w:val="el-GR"/>
+        </w:rPr>
+        <w:t xml:space="preserve"> Άρα ενώ βρίσκεται στο «καλάθι» θα επιλέξει το κομβίο αφαίρεσης βιβλίου από το «καλάθι».</w:t>
+      </w:r>
+    </w:p>
+    <w:p>
+      <w:pPr>
+        <w:pStyle w:val="a6"/>
+        <w:rPr>
+          <w:lang w:val="el-GR"/>
+        </w:rPr>
+      </w:pPr>
+    </w:p>
+    <w:p>
+      <w:pPr>
+        <w:pStyle w:val="a6"/>
+        <w:numPr>
+          <w:ilvl w:val="0"/>
+          <w:numId w:val="27"/>
+        </w:numPr>
+        <w:rPr>
+          <w:b/>
+          <w:lang w:val="el-GR"/>
+        </w:rPr>
+      </w:pPr>
+      <w:r>
+        <w:rPr>
+          <w:b/>
+          <w:lang w:val="el-GR"/>
+        </w:rPr>
+        <w:t>Εκτέλεση ενέργειας</w:t>
+      </w:r>
+    </w:p>
+    <w:p>
+      <w:pPr>
+        <w:pStyle w:val="a6"/>
+        <w:rPr>
+          <w:lang w:val="el-GR"/>
+        </w:rPr>
+      </w:pPr>
+      <w:r>
+        <w:rPr>
+          <w:lang w:val="el-GR"/>
+        </w:rPr>
+        <w:t xml:space="preserve">Ο χρήστης θα μετακινήσει τον κέρσορα, με τη χρήση του ποντικιού, πάνω από  το κομβίο «αφαίρεση βιβλίου από το καλάθι» και θα κάνει «κλικ» πάνω σε αυτό </w:t>
+      </w:r>
+      <w:r>
+        <w:rPr>
+          <w:lang w:val="el-GR"/>
+        </w:rPr>
+        <w:t>.</w:t>
+      </w:r>
+    </w:p>
+    <w:p>
+      <w:pPr>
+        <w:pStyle w:val="a6"/>
+        <w:rPr>
+          <w:lang w:val="el-GR"/>
+        </w:rPr>
+      </w:pPr>
+    </w:p>
+    <w:p>
+      <w:pPr>
+        <w:pStyle w:val="a6"/>
+        <w:numPr>
+          <w:ilvl w:val="0"/>
+          <w:numId w:val="27"/>
+        </w:numPr>
+        <w:rPr>
+          <w:b/>
+          <w:lang w:val="el-GR"/>
+        </w:rPr>
+      </w:pPr>
+      <w:r>
+        <w:rPr>
+          <w:b/>
+          <w:lang w:val="el-GR"/>
+        </w:rPr>
+        <w:t>Αντίληψη  της κατάστασης του συστήματος</w:t>
+      </w:r>
+    </w:p>
+    <w:p>
+      <w:pPr>
+        <w:pStyle w:val="a6"/>
+        <w:rPr>
+          <w:lang w:val="el-GR"/>
+        </w:rPr>
+      </w:pPr>
+      <w:r>
+        <w:rPr>
+          <w:lang w:val="el-GR"/>
+        </w:rPr>
+        <w:t>Ο χρήστης άπλα περιμένει το ηλεκτρονικό κατάστημα να ανταποκριθεί  στην ενέργεια του και αφαιρέσει το βιβλίο από τα «καλάθι».  Δεν υπάρχει κάποια σήμανση που να τον ενημερώνει ότι το σύστημα επεξεργάζεται την εντολή του.</w:t>
+      </w:r>
+    </w:p>
+    <w:p>
+      <w:pPr>
+        <w:pStyle w:val="a6"/>
+        <w:rPr>
+          <w:lang w:val="el-GR"/>
+        </w:rPr>
+      </w:pPr>
+    </w:p>
+    <w:p>
+      <w:pPr>
+        <w:pStyle w:val="a6"/>
+        <w:rPr>
+          <w:lang w:val="el-GR"/>
+        </w:rPr>
+      </w:pPr>
+    </w:p>
+    <w:p>
+      <w:pPr>
+        <w:pStyle w:val="a6"/>
+        <w:numPr>
+          <w:ilvl w:val="0"/>
+          <w:numId w:val="27"/>
+        </w:numPr>
+        <w:rPr>
+          <w:b/>
+          <w:lang w:val="el-GR"/>
+        </w:rPr>
+      </w:pPr>
+      <w:r>
+        <w:rPr>
+          <w:b/>
+          <w:lang w:val="el-GR"/>
+        </w:rPr>
+        <w:t>Ερμηνεία της κατάστασης του συστήματος</w:t>
+      </w:r>
+    </w:p>
+    <w:p>
+      <w:pPr>
+        <w:pStyle w:val="a6"/>
+        <w:rPr>
+          <w:lang w:val="el-GR"/>
+        </w:rPr>
+      </w:pPr>
+      <w:r>
+        <w:rPr>
+          <w:lang w:val="el-GR"/>
+        </w:rPr>
+        <w:t xml:space="preserve">Ο χρήστης δεν είναι σε θέση να γνωρίζει αν το σύστημα του ηλεκτρονικού καταστήματος επεξεργάζεται την εντολή του ή αν έχει κολλήσει, διότι δεν παρέχεται κάποια οπτική ανάδραση η οποία να προσδιορίζει ότι κάποια εργασία βρίσκεται σε εξέλιξη. </w:t>
+      </w:r>
+    </w:p>
+    <w:p>
+      <w:pPr>
+        <w:pStyle w:val="a6"/>
+        <w:rPr>
+          <w:lang w:val="el-GR"/>
+        </w:rPr>
+      </w:pPr>
+    </w:p>
+    <w:p>
+      <w:pPr>
+        <w:pStyle w:val="a6"/>
+        <w:numPr>
+          <w:ilvl w:val="0"/>
+          <w:numId w:val="27"/>
+        </w:numPr>
+        <w:rPr>
+          <w:b/>
+          <w:lang w:val="el-GR"/>
+        </w:rPr>
+      </w:pPr>
+      <w:r>
+        <w:rPr>
+          <w:b/>
+          <w:lang w:val="el-GR"/>
+        </w:rPr>
+        <w:t>Αξιολόγηση της κατάστασης της κατάστασης του συστήματος σε σχέση με τους στόχους και τις προθέσεις</w:t>
+      </w:r>
+    </w:p>
+    <w:p>
+      <w:pPr>
+        <w:pStyle w:val="a6"/>
+        <w:rPr>
+          <w:lang w:val="el-GR"/>
+        </w:rPr>
+      </w:pPr>
+      <w:r>
+        <w:rPr>
+          <w:lang w:val="el-GR"/>
+        </w:rPr>
+        <w:t>Ο χρήστης αξιολογεί την κατάσταση σε σχέση με τον στόχο του να αφαιρέσει κάποιο βιβλίο από το «καλάθι».  Το σύστημα του ηλεκτρονικού καταστήματος δεν παρέχει κάποια οπτική ανάδραση η οποία να προσδιορίζει ότι κάποια εργασία βρίσκεται σε εξέλιξη. Επόμενος ο χρήστης δεν μπορεί να γνωρίζει αν πέτυχε τον στόχο του χωρίς να δει το τελικό αποτέλεσμα.</w:t>
+      </w:r>
+    </w:p>
+    <w:p>
+      <w:pPr>
+        <w:pStyle w:val="a6"/>
+        <w:rPr>
+          <w:lang w:val="el-GR"/>
+        </w:rPr>
+      </w:pPr>
+    </w:p>
+    <w:p>
+      <w:pPr>
+        <w:pStyle w:val="4"/>
+        <w:rPr>
+          <w:lang w:val="el-GR"/>
+        </w:rPr>
+      </w:pPr>
+      <w:r>
+        <w:rPr>
+          <w:lang w:val="el-GR"/>
+        </w:rPr>
+        <w:t>Παραγγελία και πληρωμή</w:t>
+      </w:r>
+    </w:p>
+    <w:p>
+      <w:pPr>
+        <w:pStyle w:val="a6"/>
+        <w:numPr>
+          <w:ilvl w:val="0"/>
+          <w:numId w:val="27"/>
+        </w:numPr>
+        <w:rPr>
+          <w:b/>
+          <w:lang w:val="el-GR"/>
+        </w:rPr>
+      </w:pPr>
+      <w:r>
+        <w:rPr>
+          <w:b/>
+          <w:lang w:val="el-GR"/>
+        </w:rPr>
+        <w:t>Στόχος του χρήστη</w:t>
+      </w:r>
+    </w:p>
+    <w:p>
+      <w:pPr>
+        <w:pStyle w:val="a6"/>
+        <w:rPr>
+          <w:lang w:val="el-GR"/>
+        </w:rPr>
+      </w:pPr>
+      <w:r>
+        <w:rPr>
+          <w:lang w:val="el-GR"/>
+        </w:rPr>
+        <w:t>Ο στόχος που θέτει ο χρήστης είναι να</w:t>
+      </w:r>
+      <w:r>
+        <w:rPr>
+          <w:lang w:val="el-GR"/>
+        </w:rPr>
+        <w:t xml:space="preserve"> </w:t>
+      </w:r>
+      <w:r>
+        <w:rPr>
+          <w:lang w:val="el-GR"/>
+        </w:rPr>
+        <w:t>ολοκληρώσει την παραγγελία του.</w:t>
+      </w:r>
+    </w:p>
+    <w:p>
+      <w:pPr>
+        <w:pStyle w:val="a6"/>
+        <w:rPr>
+          <w:lang w:val="el-GR"/>
+        </w:rPr>
+      </w:pPr>
+    </w:p>
+    <w:p>
+      <w:pPr>
+        <w:pStyle w:val="a6"/>
+        <w:numPr>
+          <w:ilvl w:val="0"/>
+          <w:numId w:val="27"/>
+        </w:numPr>
+        <w:rPr>
+          <w:b/>
+          <w:lang w:val="el-GR"/>
+        </w:rPr>
+      </w:pPr>
+      <w:r>
+        <w:rPr>
+          <w:b/>
+          <w:lang w:val="el-GR"/>
+        </w:rPr>
+        <w:t>Πρόθεση</w:t>
+      </w:r>
+    </w:p>
+    <w:p>
+      <w:pPr>
+        <w:pStyle w:val="a6"/>
+        <w:rPr>
+          <w:lang w:val="el-GR"/>
+        </w:rPr>
+      </w:pPr>
+      <w:r>
+        <w:rPr>
+          <w:lang w:val="el-GR"/>
+        </w:rPr>
+        <w:t>Η πρόθεση αφορά τη συγκεκριμένη ενεργεία που απαιτείται προκειμένου να πραγματοποιηθεί ο στόχος.</w:t>
+      </w:r>
+    </w:p>
+    <w:p>
+      <w:pPr>
+        <w:pStyle w:val="a6"/>
+        <w:rPr>
+          <w:lang w:val="el-GR"/>
+        </w:rPr>
+      </w:pPr>
+      <w:r>
+        <w:rPr>
+          <w:lang w:val="el-GR"/>
+        </w:rPr>
+        <w:t>Έτσι, λοιπόν, ο χρήστης καθορίζει να ολοκληρώσει τη παραγγελία του.</w:t>
+      </w:r>
+    </w:p>
+    <w:p>
+      <w:pPr>
+        <w:pStyle w:val="a6"/>
+        <w:rPr>
+          <w:lang w:val="el-GR"/>
+        </w:rPr>
+      </w:pPr>
+    </w:p>
+    <w:p>
+      <w:pPr>
+        <w:pStyle w:val="a6"/>
+        <w:numPr>
+          <w:ilvl w:val="0"/>
+          <w:numId w:val="27"/>
+        </w:numPr>
+        <w:rPr>
+          <w:b/>
+          <w:lang w:val="el-GR"/>
+        </w:rPr>
+      </w:pPr>
+      <w:r>
+        <w:rPr>
+          <w:b/>
+          <w:lang w:val="el-GR"/>
+        </w:rPr>
+        <w:t>Καθορισμός της σειράς ενεργειών</w:t>
+      </w:r>
+    </w:p>
+    <w:p>
+      <w:pPr>
+        <w:pStyle w:val="a6"/>
+        <w:rPr>
+          <w:lang w:val="el-GR"/>
+        </w:rPr>
+      </w:pPr>
+      <w:r>
+        <w:rPr>
+          <w:lang w:val="el-GR"/>
+        </w:rPr>
+        <w:t xml:space="preserve">Ο χρήστης κατά την περιήγηση του στο ηλεκτρονικό κατάστημα θέλει να ολοκληρώσει την παραγγελία του. </w:t>
+      </w:r>
+    </w:p>
+    <w:p>
+      <w:pPr>
+        <w:pStyle w:val="a6"/>
+        <w:rPr>
+          <w:lang w:val="el-GR"/>
+        </w:rPr>
+      </w:pPr>
+      <w:r>
+        <w:rPr>
+          <w:lang w:val="el-GR"/>
+        </w:rPr>
+        <w:t xml:space="preserve"> </w:t>
+      </w:r>
+      <w:bookmarkStart w:id="12" w:name="_GoBack"/>
       <w:bookmarkEnd w:id="12"/>
+      <w:r>
+        <w:rPr>
+          <w:lang w:val="el-GR"/>
+        </w:rPr>
+        <w:t>Άρα ενώ βρίσκεται στο «καλάθι» θα επιλέξει το τρόπο πληρωμής, τα στοιχεία αποστολής και θα πατήσει το κουμπί ολοκλήρωσης της παραγγελίας.</w:t>
+      </w:r>
+    </w:p>
+    <w:p>
+      <w:pPr>
+        <w:pStyle w:val="a6"/>
+        <w:rPr>
+          <w:lang w:val="el-GR"/>
+        </w:rPr>
+      </w:pPr>
+    </w:p>
+    <w:p>
+      <w:pPr>
+        <w:pStyle w:val="a6"/>
+        <w:rPr>
+          <w:lang w:val="el-GR"/>
+        </w:rPr>
+      </w:pPr>
+    </w:p>
+    <w:p>
+      <w:pPr>
+        <w:pStyle w:val="a6"/>
+        <w:rPr>
+          <w:lang w:val="el-GR"/>
+        </w:rPr>
+      </w:pPr>
+    </w:p>
+    <w:p>
+      <w:pPr>
+        <w:pStyle w:val="a6"/>
+        <w:numPr>
+          <w:ilvl w:val="0"/>
+          <w:numId w:val="27"/>
+        </w:numPr>
+        <w:rPr>
+          <w:b/>
+          <w:lang w:val="el-GR"/>
+        </w:rPr>
+      </w:pPr>
+      <w:r>
+        <w:rPr>
+          <w:b/>
+          <w:lang w:val="el-GR"/>
+        </w:rPr>
+        <w:t>Εκτέλεση ενέργειας</w:t>
+      </w:r>
+    </w:p>
+    <w:p>
+      <w:pPr>
+        <w:pStyle w:val="a6"/>
+        <w:rPr>
+          <w:lang w:val="el-GR"/>
+        </w:rPr>
+      </w:pPr>
+      <w:r>
+        <w:rPr>
+          <w:lang w:val="el-GR"/>
+        </w:rPr>
+        <w:t>Ο χρήστης θα μετακινήσει τον κέρσορα, με τη χρήση του ποντικιού, πάνω από  το κενό εισαγωγής του τρόπου πληρωμής, θα το επιλέξει και θα εισάγει τον τρόπο με το οποίο θέλει να πληρώσει. Στη συνέχεια χρήστης θα μετακινήσει τον κέρσορα, με τη χρήση του ποντικιού, πάνω από  το κενό εισαγωγής των στοιχείων αποστολής, θα το επιλέξει και θα εισάγει τα στοιχεία αποστολής</w:t>
+      </w:r>
+      <w:r>
+        <w:rPr>
+          <w:lang w:val="el-GR"/>
+        </w:rPr>
+        <w:t>.</w:t>
+      </w:r>
+      <w:r>
+        <w:rPr>
+          <w:lang w:val="el-GR"/>
+        </w:rPr>
+        <w:t xml:space="preserve"> Τέλος, χρήστης θα μετακινήσει τον κέρσορα, με τη χρήση του ποντικιού, πάνω από  το κομβίο «Ολοκληρώσει παραγγελίας» και  θα κάνει «κλικ» σε αυτό ώστε να ολοκληρώσει την παραγγελία.</w:t>
+      </w:r>
+    </w:p>
+    <w:p>
+      <w:pPr>
+        <w:pStyle w:val="a6"/>
+        <w:rPr>
+          <w:lang w:val="el-GR"/>
+        </w:rPr>
+      </w:pPr>
+    </w:p>
+    <w:p>
+      <w:pPr>
+        <w:pStyle w:val="a6"/>
+        <w:numPr>
+          <w:ilvl w:val="0"/>
+          <w:numId w:val="27"/>
+        </w:numPr>
+        <w:rPr>
+          <w:b/>
+          <w:lang w:val="el-GR"/>
+        </w:rPr>
+      </w:pPr>
+      <w:r>
+        <w:rPr>
+          <w:b/>
+          <w:lang w:val="el-GR"/>
+        </w:rPr>
+        <w:t>Αντίληψη  της κατάστασης του συστήματος</w:t>
+      </w:r>
+    </w:p>
+    <w:p>
+      <w:pPr>
+        <w:pStyle w:val="a6"/>
+        <w:rPr>
+          <w:lang w:val="el-GR"/>
+        </w:rPr>
+      </w:pPr>
+      <w:r>
+        <w:rPr>
+          <w:lang w:val="el-GR"/>
+        </w:rPr>
+        <w:t>Ο χρήστης άπλα περιμένει το ηλεκτρονικό κατάστημα να ανταποκριθεί  στην ενέργεια του και να ολοκληρώσει την παραγγελία του.  Δεν υπάρχει κάποια σήμανση που να τον ενημερώνει ότι το σύστημα επεξεργάζεται την εντολή του.</w:t>
+      </w:r>
+    </w:p>
+    <w:p>
+      <w:pPr>
+        <w:pStyle w:val="a6"/>
+        <w:rPr>
+          <w:lang w:val="el-GR"/>
+        </w:rPr>
+      </w:pPr>
+    </w:p>
+    <w:p>
+      <w:pPr>
+        <w:pStyle w:val="a6"/>
+        <w:rPr>
+          <w:lang w:val="el-GR"/>
+        </w:rPr>
+      </w:pPr>
+    </w:p>
+    <w:p>
+      <w:pPr>
+        <w:pStyle w:val="a6"/>
+        <w:numPr>
+          <w:ilvl w:val="0"/>
+          <w:numId w:val="27"/>
+        </w:numPr>
+        <w:rPr>
+          <w:b/>
+          <w:lang w:val="el-GR"/>
+        </w:rPr>
+      </w:pPr>
+      <w:r>
+        <w:rPr>
+          <w:b/>
+          <w:lang w:val="el-GR"/>
+        </w:rPr>
+        <w:t>Ερμηνεία της κατάστασης του συστήματος</w:t>
+      </w:r>
+    </w:p>
+    <w:p>
+      <w:pPr>
+        <w:pStyle w:val="a6"/>
+        <w:rPr>
+          <w:lang w:val="el-GR"/>
+        </w:rPr>
+      </w:pPr>
+      <w:r>
+        <w:rPr>
+          <w:lang w:val="el-GR"/>
+        </w:rPr>
+        <w:t xml:space="preserve">Ο χρήστης δεν είναι σε θέση να γνωρίζει αν το σύστημα του ηλεκτρονικού καταστήματος επεξεργάζεται την εντολή του ή αν έχει κολλήσει, αν έχει δεχθεί τον τρόπο πληρωμής ή όχι, διότι δεν παρέχεται κάποια οπτική ανάδραση η οποία να προσδιορίζει ότι κάποια εργασία βρίσκεται σε εξέλιξη. </w:t>
+      </w:r>
+    </w:p>
+    <w:p>
+      <w:pPr>
+        <w:pStyle w:val="a6"/>
+        <w:rPr>
+          <w:lang w:val="el-GR"/>
+        </w:rPr>
+      </w:pPr>
+    </w:p>
+    <w:p>
+      <w:pPr>
+        <w:pStyle w:val="a6"/>
+        <w:numPr>
+          <w:ilvl w:val="0"/>
+          <w:numId w:val="27"/>
+        </w:numPr>
+        <w:rPr>
+          <w:b/>
+          <w:lang w:val="el-GR"/>
+        </w:rPr>
+      </w:pPr>
+      <w:r>
+        <w:rPr>
+          <w:b/>
+          <w:lang w:val="el-GR"/>
+        </w:rPr>
+        <w:t>Αξιολόγηση της κατάστασης της κατάστασης του συστήματος σε σχέση με τους στόχους και τις προθέσεις</w:t>
+      </w:r>
+    </w:p>
+    <w:p>
+      <w:pPr>
+        <w:ind w:left="720"/>
+        <w:rPr>
+          <w:lang w:val="el-GR"/>
+        </w:rPr>
+      </w:pPr>
+      <w:r>
+        <w:rPr>
+          <w:lang w:val="el-GR"/>
+        </w:rPr>
+        <w:t>Ο χρήστης αξιολογεί την κατάσταση σε σχέση με τον στόχο του να ολοκληρώσει την παραγγελία του.  Το σύστημα του ηλεκτρονικού καταστήματος δεν παρέχει κάποια οπτική ανάδραση η οποία να προσδιορίζει ότι κάποια εργασία βρίσκεται σε εξέλιξη. Επόμενος ο χρήστης δεν μπορεί να γνωρίζει αν πέτυχε τον στόχο του χωρίς να δει το τελικό αποτέλεσμα</w:t>
+      </w:r>
+    </w:p>
+    <w:p>
+      <w:pPr>
+        <w:rPr>
+          <w:lang w:val="el-GR"/>
+        </w:rPr>
+      </w:pPr>
+      <w:r>
+        <w:rPr>
+          <w:lang w:val="el-GR"/>
+        </w:rPr>
+        <w:lastRenderedPageBreak/>
+        <w:t xml:space="preserve">  </w:t>
+      </w:r>
+    </w:p>
+    <w:p>
+      <w:pPr>
+        <w:rPr>
+          <w:lang w:val="el-GR"/>
+        </w:rPr>
+      </w:pPr>
+    </w:p>
+    <w:p>
+      <w:pPr>
+        <w:rPr>
+          <w:lang w:val="el-GR"/>
+        </w:rPr>
+      </w:pPr>
+    </w:p>
+    <w:p>
+      <w:pPr>
+        <w:pStyle w:val="3"/>
+        <w:rPr>
+          <w:lang w:val="el-GR"/>
+        </w:rPr>
+      </w:pPr>
+      <w:bookmarkStart w:id="13" w:name="_Toc533775095"/>
+      <w:r>
+        <w:rPr>
+          <w:lang w:val="el-GR"/>
+        </w:rPr>
+        <w:t>3</w:t>
+      </w:r>
+      <w:r>
+        <w:rPr>
+          <w:vertAlign w:val="superscript"/>
+          <w:lang w:val="el-GR"/>
+        </w:rPr>
+        <w:t>η</w:t>
+      </w:r>
+      <w:r>
+        <w:rPr>
+          <w:lang w:val="el-GR"/>
+        </w:rPr>
+        <w:t xml:space="preserve"> Σχεδίαση</w:t>
+      </w:r>
+      <w:bookmarkEnd w:id="13"/>
+    </w:p>
+    <w:p>
+      <w:pPr>
+        <w:rPr>
+          <w:lang w:val="el-GR"/>
+        </w:rPr>
+      </w:pPr>
+      <w:r>
+        <w:rPr>
+          <w:noProof/>
+          <w:lang w:val="el-GR"/>
+        </w:rPr>
+        <w:drawing>
+          <wp:inline distT="0" distB="0" distL="0" distR="0" wp14:anchorId="1A1941CA" wp14:editId="712B3505">
+            <wp:extent cx="5943600" cy="685800"/>
+            <wp:effectExtent l="0" t="0" r="0" b="0"/>
+            <wp:docPr id="3" name="Εικόνα 3"/>
+            <wp:cNvGraphicFramePr>
+              <a:graphicFrameLocks xmlns:a="http://schemas.openxmlformats.org/drawingml/2006/main" noChangeAspect="1"/>
+            </wp:cNvGraphicFramePr>
+            <a:graphic xmlns:a="http://schemas.openxmlformats.org/drawingml/2006/main">
+              <a:graphicData uri="http://schemas.openxmlformats.org/drawingml/2006/picture">
+                <pic:pic xmlns:pic="http://schemas.openxmlformats.org/drawingml/2006/picture">
+                  <pic:nvPicPr>
+                    <pic:cNvPr id="0" name="Picture 2"/>
+                    <pic:cNvPicPr>
+                      <a:picLocks noChangeAspect="1" noChangeArrowheads="1"/>
+                    </pic:cNvPicPr>
+                  </pic:nvPicPr>
+                  <pic:blipFill>
+                    <a:blip r:embed="rId10" cstate="print">
+                      <a:extLst>
+                        <a:ext uri="{28A0092B-C50C-407E-A947-70E740481C1C}">
+                          <a14:useLocalDpi xmlns:a14="http://schemas.microsoft.com/office/drawing/2010/main" val="0"/>
+                        </a:ext>
+                      </a:extLst>
+                    </a:blip>
+                    <a:srcRect/>
+                    <a:stretch>
+                      <a:fillRect/>
+                    </a:stretch>
+                  </pic:blipFill>
+                  <pic:spPr bwMode="auto">
+                    <a:xfrm>
+                      <a:off x="0" y="0"/>
+                      <a:ext cx="5943600" cy="685800"/>
+                    </a:xfrm>
+                    <a:prstGeom prst="rect">
+                      <a:avLst/>
+                    </a:prstGeom>
+                    <a:noFill/>
+                    <a:ln>
+                      <a:noFill/>
+                    </a:ln>
+                  </pic:spPr>
+                </pic:pic>
+              </a:graphicData>
+            </a:graphic>
+          </wp:inline>
+        </w:drawing>
+      </w:r>
     </w:p>
     <w:p>
       <w:pPr>
@@ -12178,27 +15014,14 @@
           <w:lang w:val="el-GR"/>
         </w:rPr>
       </w:pPr>
-      <w:bookmarkStart w:id="13" w:name="_Toc533775095"/>
-      <w:r>
-        <w:rPr>
-          <w:lang w:val="el-GR"/>
-        </w:rPr>
-        <w:t>3</w:t>
-      </w:r>
-      <w:r>
-        <w:rPr>
-          <w:vertAlign w:val="superscript"/>
-          <w:lang w:val="el-GR"/>
-        </w:rPr>
-        <w:t>η</w:t>
-      </w:r>
-      <w:r>
-        <w:rPr>
-          <w:lang w:val="el-GR"/>
-        </w:rPr>
-        <w:t xml:space="preserve"> Σχεδίαση</w:t>
-      </w:r>
-      <w:bookmarkEnd w:id="13"/>
+      <w:bookmarkStart w:id="14" w:name="_Toc533775096"/>
+      <w:r>
+        <w:rPr>
+          <w:lang w:val="el-GR"/>
+        </w:rPr>
+        <w:t>Συμπέρασμα</w:t>
+      </w:r>
+      <w:bookmarkEnd w:id="14"/>
     </w:p>
     <w:p>
       <w:pPr>
@@ -12215,43 +15038,14 @@
     </w:p>
     <w:p>
       <w:pPr>
-        <w:pStyle w:val="3"/>
-        <w:rPr>
-          <w:lang w:val="el-GR"/>
-        </w:rPr>
-      </w:pPr>
-      <w:bookmarkStart w:id="14" w:name="_Toc533775096"/>
-      <w:r>
-        <w:rPr>
-          <w:lang w:val="el-GR"/>
-        </w:rPr>
-        <w:t>Συμπέρασμα</w:t>
-      </w:r>
-      <w:bookmarkEnd w:id="14"/>
-    </w:p>
-    <w:p>
-      <w:pPr>
-        <w:rPr>
-          <w:lang w:val="el-GR"/>
-        </w:rPr>
-      </w:pPr>
-      <w:r>
-        <w:rPr>
-          <w:lang w:val="el-GR"/>
-        </w:rPr>
-        <w:t>…Πάνος…</w:t>
-      </w:r>
-    </w:p>
-    <w:p>
-      <w:pPr>
         <w:rPr>
           <w:lang w:val="el-GR"/>
         </w:rPr>
       </w:pPr>
     </w:p>
     <w:sectPr>
-      <w:headerReference w:type="default" r:id="rId9"/>
-      <w:footerReference w:type="default" r:id="rId10"/>
+      <w:headerReference w:type="default" r:id="rId11"/>
+      <w:footerReference w:type="default" r:id="rId12"/>
       <w:pgSz w:w="12240" w:h="15840"/>
       <w:pgMar w:top="1440" w:right="1440" w:bottom="1440" w:left="1440" w:header="720" w:footer="720" w:gutter="0"/>
       <w:cols w:space="720"/>
@@ -16947,7 +19741,7 @@
 </file>
 
 <file path=customXml/itemProps1.xml><?xml version="1.0" encoding="utf-8"?>
-<ds:datastoreItem xmlns:ds="http://schemas.openxmlformats.org/officeDocument/2006/customXml" ds:itemID="{85A31AD7-0F37-45AA-AD7E-4738FE29BFF3}">
+<ds:datastoreItem xmlns:ds="http://schemas.openxmlformats.org/officeDocument/2006/customXml" ds:itemID="{48CFDCE1-A450-4BCF-BE09-14C1E5124018}">
   <ds:schemaRefs>
     <ds:schemaRef ds:uri="http://schemas.openxmlformats.org/officeDocument/2006/bibliography"/>
   </ds:schemaRefs>

</xml_diff>